<commit_message>
Optimize out unnecessary arithmetics in kernel computation
</commit_message>
<xml_diff>
--- a/paper/simu-fluids.docx
+++ b/paper/simu-fluids.docx
@@ -4669,8 +4669,8 @@
         </w:rPr>
         <w:fldChar w:fldCharType="separate"/>
       </w:r>
-      <w:bookmarkStart w:id="10" w:name="_Toc402184264"/>
-      <w:bookmarkStart w:id="11" w:name="_Toc261510873"/>
+      <w:bookmarkStart w:id="10" w:name="_Toc261510873"/>
+      <w:bookmarkStart w:id="11" w:name="_Toc402184264"/>
       <w:r>
         <w:rPr>
           <w:rFonts w:eastAsia="黑体"/>
@@ -7099,7 +7099,7 @@
         <w:ind w:firstLineChars="200" w:firstLine="420"/>
         <w:jc w:val="both"/>
         <w:rPr>
-          <w:rFonts w:ascii="Times New Roman" w:eastAsia="宋体" w:hAnsi="Times New Roman" w:cs="Times New Roman" w:hint="eastAsia"/>
+          <w:rFonts w:ascii="Times New Roman" w:eastAsia="宋体" w:hAnsi="Times New Roman" w:cs="Times New Roman"/>
           <w:sz w:val="21"/>
           <w:szCs w:val="21"/>
         </w:rPr>
@@ -15938,13 +15938,7 @@
           <w:rPr>
             <w:rFonts w:ascii="Cambria Math" w:hAnsi="Cambria Math"/>
           </w:rPr>
-          <m:t>0</m:t>
-        </m:r>
-        <m:r>
-          <w:rPr>
-            <w:rFonts w:ascii="Cambria Math" w:hAnsi="Cambria Math"/>
-          </w:rPr>
-          <m:t xml:space="preserve">   (</m:t>
+          <m:t>0   (</m:t>
         </m:r>
         <m:d>
           <m:dPr>
@@ -16615,19 +16609,7 @@
                         <w:rPr>
                           <w:rFonts w:ascii="Cambria Math" w:hAnsi="Cambria Math"/>
                         </w:rPr>
-                        <m:t>,  &amp;0≤r</m:t>
-                      </m:r>
-                      <m:r>
-                        <w:rPr>
-                          <w:rFonts w:ascii="Cambria Math" w:hAnsi="Cambria Math"/>
-                        </w:rPr>
-                        <m:t>≤</m:t>
-                      </m:r>
-                      <m:r>
-                        <w:rPr>
-                          <w:rFonts w:ascii="Cambria Math" w:hAnsi="Cambria Math"/>
-                        </w:rPr>
-                        <m:t>h</m:t>
+                        <m:t>,  &amp;0≤r≤h</m:t>
                       </m:r>
                     </m:e>
                     <m:e>
@@ -16695,9 +16677,6 @@
       <w:pPr>
         <w:spacing w:line="240" w:lineRule="auto"/>
         <w:ind w:left="360"/>
-        <w:rPr>
-          <w:rFonts w:hint="eastAsia"/>
-        </w:rPr>
       </w:pPr>
       <m:oMathPara>
         <m:oMath>
@@ -16991,19 +16970,7 @@
                     <w:rPr>
                       <w:rFonts w:ascii="Cambria Math" w:hAnsi="Cambria Math"/>
                     </w:rPr>
-                    <m:t>,  &amp;0≤r</m:t>
-                  </m:r>
-                  <m:r>
-                    <w:rPr>
-                      <w:rFonts w:ascii="Cambria Math" w:hAnsi="Cambria Math"/>
-                    </w:rPr>
-                    <m:t>≤</m:t>
-                  </m:r>
-                  <m:r>
-                    <w:rPr>
-                      <w:rFonts w:ascii="Cambria Math" w:hAnsi="Cambria Math"/>
-                    </w:rPr>
-                    <m:t>h</m:t>
+                    <m:t>,  &amp;0≤r≤h</m:t>
                   </m:r>
                 </m:e>
                 <m:e>
@@ -17408,19 +17375,7 @@
                         <w:rPr>
                           <w:rFonts w:ascii="Cambria Math" w:hAnsi="Cambria Math"/>
                         </w:rPr>
-                        <m:t>,  &amp;0≤r</m:t>
-                      </m:r>
-                      <m:r>
-                        <w:rPr>
-                          <w:rFonts w:ascii="Cambria Math" w:hAnsi="Cambria Math"/>
-                        </w:rPr>
-                        <m:t>≤</m:t>
-                      </m:r>
-                      <m:r>
-                        <w:rPr>
-                          <w:rFonts w:ascii="Cambria Math" w:hAnsi="Cambria Math"/>
-                        </w:rPr>
-                        <m:t>h</m:t>
+                        <m:t>,  &amp;0≤r≤h</m:t>
                       </m:r>
                     </m:e>
                     <m:e>
@@ -17715,19 +17670,7 @@
                         <w:rPr>
                           <w:rFonts w:ascii="Cambria Math" w:hAnsi="Cambria Math"/>
                         </w:rPr>
-                        <m:t>,  &amp;0≤r</m:t>
-                      </m:r>
-                      <m:r>
-                        <w:rPr>
-                          <w:rFonts w:ascii="Cambria Math" w:hAnsi="Cambria Math"/>
-                        </w:rPr>
-                        <m:t>≤</m:t>
-                      </m:r>
-                      <m:r>
-                        <w:rPr>
-                          <w:rFonts w:ascii="Cambria Math" w:hAnsi="Cambria Math"/>
-                        </w:rPr>
-                        <m:t>h</m:t>
+                        <m:t>,  &amp;0≤r≤h</m:t>
                       </m:r>
                     </m:e>
                     <m:e>
@@ -17822,9 +17765,6 @@
       <w:pPr>
         <w:spacing w:line="240" w:lineRule="auto"/>
         <w:ind w:left="360"/>
-        <w:rPr>
-          <w:rFonts w:hint="eastAsia"/>
-        </w:rPr>
       </w:pPr>
       <w:r>
         <w:rPr>
@@ -18208,9 +18148,6 @@
     <w:p>
       <w:pPr>
         <w:spacing w:line="240" w:lineRule="auto"/>
-        <w:rPr>
-          <w:rFonts w:hint="eastAsia"/>
-        </w:rPr>
       </w:pPr>
     </w:p>
     <w:p>
@@ -18751,15 +18688,109 @@
     </w:p>
     <w:p>
       <w:pPr>
+        <w:spacing w:line="240" w:lineRule="auto"/>
+        <w:jc w:val="center"/>
+        <w:rPr>
+          <w:rFonts w:hint="eastAsia"/>
+        </w:rPr>
+      </w:pPr>
+      <w:r>
+        <w:rPr>
+          <w:noProof/>
+        </w:rPr>
+        <w:drawing>
+          <wp:inline distT="0" distB="0" distL="0" distR="0" wp14:anchorId="672D9FC7" wp14:editId="5C579678">
+            <wp:extent cx="3901778" cy="2578832"/>
+            <wp:effectExtent l="0" t="0" r="3810" b="0"/>
+            <wp:docPr id="19" name="Picture 18">
+              <a:extLst xmlns:a="http://schemas.openxmlformats.org/drawingml/2006/main">
+                <a:ext uri="{FF2B5EF4-FFF2-40B4-BE49-F238E27FC236}">
+                  <a16:creationId xmlns:a16="http://schemas.microsoft.com/office/drawing/2014/main" id="{13FBAD36-DD74-481E-8ED9-16E412F70886}"/>
+                </a:ext>
+              </a:extLst>
+            </wp:docPr>
+            <wp:cNvGraphicFramePr>
+              <a:graphicFrameLocks xmlns:a="http://schemas.openxmlformats.org/drawingml/2006/main" noChangeAspect="1"/>
+            </wp:cNvGraphicFramePr>
+            <a:graphic xmlns:a="http://schemas.openxmlformats.org/drawingml/2006/main">
+              <a:graphicData uri="http://schemas.openxmlformats.org/drawingml/2006/picture">
+                <pic:pic xmlns:pic="http://schemas.openxmlformats.org/drawingml/2006/picture">
+                  <pic:nvPicPr>
+                    <pic:cNvPr id="19" name="Picture 18">
+                      <a:extLst>
+                        <a:ext uri="{FF2B5EF4-FFF2-40B4-BE49-F238E27FC236}">
+                          <a16:creationId xmlns:a16="http://schemas.microsoft.com/office/drawing/2014/main" id="{13FBAD36-DD74-481E-8ED9-16E412F70886}"/>
+                        </a:ext>
+                      </a:extLst>
+                    </pic:cNvPr>
+                    <pic:cNvPicPr>
+                      <a:picLocks noChangeAspect="1"/>
+                    </pic:cNvPicPr>
+                  </pic:nvPicPr>
+                  <pic:blipFill>
+                    <a:blip r:embed="rId12"/>
+                    <a:stretch>
+                      <a:fillRect/>
+                    </a:stretch>
+                  </pic:blipFill>
+                  <pic:spPr>
+                    <a:xfrm>
+                      <a:off x="0" y="0"/>
+                      <a:ext cx="3901778" cy="2578832"/>
+                    </a:xfrm>
+                    <a:prstGeom prst="rect">
+                      <a:avLst/>
+                    </a:prstGeom>
+                  </pic:spPr>
+                </pic:pic>
+              </a:graphicData>
+            </a:graphic>
+          </wp:inline>
+        </w:drawing>
+      </w:r>
+    </w:p>
+    <w:p>
+      <w:pPr>
+        <w:spacing w:line="240" w:lineRule="auto"/>
+        <w:jc w:val="center"/>
+        <w:rPr>
+          <w:rFonts w:hint="eastAsia"/>
+        </w:rPr>
+      </w:pPr>
+      <w:r>
+        <w:rPr>
+          <w:rFonts w:hint="eastAsia"/>
+        </w:rPr>
+        <w:t>图</w:t>
+      </w:r>
+      <w:r>
+        <w:rPr>
+          <w:rFonts w:hint="eastAsia"/>
+        </w:rPr>
+        <w:t>2</w:t>
+      </w:r>
+      <w:r>
+        <w:t>.5</w:t>
+      </w:r>
+      <w:r>
+        <w:t xml:space="preserve"> </w:t>
+      </w:r>
+      <w:r>
+        <w:rPr>
+          <w:rFonts w:hint="eastAsia"/>
+        </w:rPr>
+        <w:t>空间离散粒子还原空间连续物理量</w:t>
+      </w:r>
+    </w:p>
+    <w:p>
+      <w:pPr>
         <w:spacing w:line="360" w:lineRule="exact"/>
-        <w:rPr>
-          <w:rFonts w:hint="eastAsia"/>
-        </w:rPr>
       </w:pPr>
       <w:r>
         <w:rPr>
           <w:rFonts w:hint="eastAsia"/>
         </w:rPr>
+        <w:lastRenderedPageBreak/>
         <w:t>因为模拟的物理量离散地记录在粒子上，我们通常不关心任意位置的物理量，而只关心粒子中心处地物理量。</w:t>
       </w:r>
       <w:r>
@@ -19927,13 +19958,7 @@
                     <w:rPr>
                       <w:rFonts w:ascii="Cambria Math" w:hAnsi="Cambria Math"/>
                     </w:rPr>
-                    <m:t>,  &amp;</m:t>
-                  </m:r>
-                  <m:r>
-                    <w:rPr>
-                      <w:rFonts w:ascii="Cambria Math" w:hAnsi="Cambria Math"/>
-                    </w:rPr>
-                    <m:t>k=i</m:t>
+                    <m:t>,  &amp;k=i</m:t>
                   </m:r>
                 </m:e>
                 <m:e>
@@ -20083,13 +20108,7 @@
                     <w:rPr>
                       <w:rFonts w:ascii="Cambria Math" w:hAnsi="Cambria Math"/>
                     </w:rPr>
-                    <m:t>,  &amp;</m:t>
-                  </m:r>
-                  <m:r>
-                    <w:rPr>
-                      <w:rFonts w:ascii="Cambria Math" w:hAnsi="Cambria Math"/>
-                    </w:rPr>
-                    <m:t>k=j</m:t>
+                    <m:t>,  &amp;k=j</m:t>
                   </m:r>
                 </m:e>
               </m:eqArr>
@@ -20101,9 +20120,6 @@
     <w:p>
       <w:pPr>
         <w:spacing w:line="240" w:lineRule="auto"/>
-        <w:rPr>
-          <w:rFonts w:hint="eastAsia"/>
-        </w:rPr>
       </w:pPr>
     </w:p>
     <w:p>
@@ -20114,8 +20130,22 @@
         <w:rPr>
           <w:rFonts w:hint="eastAsia"/>
         </w:rPr>
-        <w:lastRenderedPageBreak/>
-        <w:t>根据热力学中的状态方程，流体的</w:t>
+        <w:t>根据热力学中的状态方程</w:t>
+      </w:r>
+      <w:r>
+        <w:rPr>
+          <w:rFonts w:hint="eastAsia"/>
+        </w:rPr>
+        <w:t>(</w:t>
+      </w:r>
+      <w:r>
+        <w:t>Equation of State, EOS)</w:t>
+      </w:r>
+      <w:r>
+        <w:rPr>
+          <w:rFonts w:hint="eastAsia"/>
+        </w:rPr>
+        <w:t>，流体的</w:t>
       </w:r>
       <w:r>
         <w:rPr>
@@ -20609,13 +20639,7 @@
           <w:rPr>
             <w:rFonts w:ascii="Cambria Math" w:hAnsi="Cambria Math"/>
           </w:rPr>
-          <m:t>A</m:t>
-        </m:r>
-        <m:r>
-          <w:rPr>
-            <w:rFonts w:ascii="Cambria Math" w:hAnsi="Cambria Math"/>
-          </w:rPr>
-          <m:t>(t,</m:t>
+          <m:t>A(t,</m:t>
         </m:r>
         <m:r>
           <m:rPr>
@@ -20898,9 +20922,9 @@
             </m:e>
           </m:eqArr>
           <m:r>
-            <w:rPr>
-              <w:b/>
-            </w:rPr>
+            <m:rPr>
+              <m:sty m:val="b"/>
+            </m:rPr>
             <w:br/>
           </m:r>
         </m:oMath>
@@ -20971,9 +20995,9 @@
             <m:t>v</m:t>
           </m:r>
           <m:r>
-            <w:rPr>
-              <w:b/>
-            </w:rPr>
+            <m:rPr>
+              <m:sty m:val="b"/>
+            </m:rPr>
             <w:br/>
           </m:r>
         </m:oMath>
@@ -21024,6 +21048,7 @@
         <w:rPr>
           <w:rFonts w:hint="eastAsia"/>
         </w:rPr>
+        <w:lastRenderedPageBreak/>
         <w:t>恰好是材料导数。</w:t>
       </w:r>
       <w:r>
@@ -21173,19 +21198,7 @@
         <w:rPr>
           <w:rFonts w:hint="eastAsia"/>
         </w:rPr>
-        <w:t>，</w:t>
-      </w:r>
-      <w:r>
-        <w:rPr>
-          <w:rFonts w:hint="eastAsia"/>
-        </w:rPr>
-        <w:t>直接利用动量方程</w:t>
-      </w:r>
-      <w:r>
-        <w:rPr>
-          <w:rFonts w:hint="eastAsia"/>
-        </w:rPr>
-        <w:t>更新速度</w:t>
+        <w:t>，直接利用动量方程更新速度</w:t>
       </w:r>
       <m:oMath>
         <m:r>
@@ -21220,7 +21233,6 @@
         <w:rPr>
           <w:noProof/>
         </w:rPr>
-        <w:lastRenderedPageBreak/>
         <w:drawing>
           <wp:inline distT="0" distB="0" distL="0" distR="0" wp14:anchorId="6436B563" wp14:editId="20F48C8A">
             <wp:extent cx="4249095" cy="3745230"/>
@@ -21251,7 +21263,7 @@
                     </pic:cNvPicPr>
                   </pic:nvPicPr>
                   <pic:blipFill>
-                    <a:blip r:embed="rId12"/>
+                    <a:blip r:embed="rId13"/>
                     <a:stretch>
                       <a:fillRect/>
                     </a:stretch>
@@ -21293,9 +21305,6 @@
     <w:p>
       <w:pPr>
         <w:spacing w:line="240" w:lineRule="auto"/>
-        <w:rPr>
-          <w:rFonts w:hint="eastAsia"/>
-        </w:rPr>
       </w:pPr>
       <w:r>
         <w:rPr>
@@ -21307,43 +21316,13 @@
         <w:rPr>
           <w:rFonts w:hint="eastAsia"/>
         </w:rPr>
-        <w:t>具体的不可压修正方法。实际上，</w:t>
-      </w:r>
-      <w:r>
-        <w:rPr>
-          <w:rFonts w:hint="eastAsia"/>
-        </w:rPr>
-        <w:t>它的原始并没有不可压性修正</w:t>
-      </w:r>
-      <w:r>
-        <w:rPr>
-          <w:rFonts w:hint="eastAsia"/>
-        </w:rPr>
-        <w:t>过程</w:t>
-      </w:r>
-      <w:r>
-        <w:rPr>
-          <w:rFonts w:hint="eastAsia"/>
-        </w:rPr>
-        <w:t>，能给出不真实但</w:t>
-      </w:r>
-      <w:r>
-        <w:rPr>
-          <w:rFonts w:hint="eastAsia"/>
-        </w:rPr>
-        <w:t>可信的模拟结果。</w:t>
-      </w:r>
-      <w:r>
-        <w:rPr>
-          <w:rFonts w:hint="eastAsia"/>
-        </w:rPr>
-        <w:t>这个框架广泛出现在包括</w:t>
+        <w:t>具体的不可压修正方法。实际上，它的原始并没有不可压性修正过程，能给出不真实但可信的模拟结果。这个框架广泛出现在包括</w:t>
       </w:r>
       <w:r>
         <w:fldChar w:fldCharType="begin" w:fldLock="1"/>
       </w:r>
       <w:r>
-        <w:instrText>ADDIN CSL_CITATION { "citationItems" : [ { "id" : "ITEM-1", "itemData" : { "DOI" : "http://portal.acm.org/citation.cfm?id=846298", "ISBN" : "1581136595", "ISSN" : "17275288", "abstract" : "Realistically animated fluids can add substantial realism to interactive applications such as virtual surgery simulators or computer games. In this paper we propose an interactive method based on Smoothed Particle Hydrodynamics (SPH) to simulate fluids with free surfaces. The method is an extension of the SPH-based technique by Desbrun to animate highly deformable bodies. We gear the method towards fluid simulation by deriving the force density fields directly from the Navier-Stokes equation and by adding a term to model surface tension effects. In contrast to Eulerian grid-based approaches, the particle-based approach makes mass conservation equations and convection terms dispensable which reduces the complexity of the simulation. In addition, the particles can directly be used to render the surface of the fluid. We propose methods to track and visualize the free surface using point splatting and marching cubes-based surface reconstruction. Our animation method is fast enough to be used in interactive systems and to allow for user interaction with models consisting of up to 5000 particles.", "author" : [ { "dropping-particle" : "", "family" : "M\u00fcller", "given" : "Matthias", "non-dropping-particle" : "", "parse-names" : false, "suffix" : "" }, { "dropping-particle" : "", "family" : "Charypar", "given" : "David", "non-dropping-particle" : "", "parse-names" : false, "suffix" : "" }, { "dropping-particle" : "", "family" : "Gross", "given" : "Markus", "non-dropping-particle" : "", "parse-names" : false, "suffix" : "" } ], "container-title" : "Proceedings of the 2003 ACM SIGGRAPH/Eurographics symposium on Computer animation", "id" : "ITEM-1", "issue" : "5", "issued" : { "date-parts" : [ [ "2003" ] ] }, "page" : "154-159", "title" : "Particle-Based Fluid Simulation for Interactive Applications", "type" : "article-journal" }, "uris" : [ "http://www.mendeley.com/documents/?uuid=64470fb2-be69-30bd-8b27-36de29ec0128" ] } ], "mendeley" : { "formattedCitation" : "[10]", "plainTextFormattedCitation" : "[10]" }, "properties" : { "noteIndex" : 0 }, "schema" : "https://github.com/citation-style-language/schema/raw/master/csl-citation.json" }</w:instrText>
+        <w:instrText>ADDIN CSL_CITATION { "citationItems" : [ { "id" : "ITEM-1", "itemData" : { "DOI" : "http://portal.acm.org/citation.cfm?id=846298", "ISBN" : "1581136595", "ISSN" : "17275288", "abstract" : "Realistically animated fluids can add substantial realism to interactive applications such as virtual surgery simulators or computer games. In this paper we propose an interactive method based on Smoothed Particle Hydrodynamics (SPH) to simulate fluids with free surfaces. The method is an extension of the SPH-based technique by Desbrun to animate highly deformable bodies. We gear the method towards fluid simulation by deriving the force density fields directly from the Navier-Stokes equation and by adding a term to model surface tension effects. In contrast to Eulerian grid-based approaches, the particle-based approach makes mass conservation equations and convection terms dispensable which reduces the complexity of the simulation. In addition, the particles can directly be used to render the surface of the fluid. We propose methods to track and visualize the free surface using point splatting and marching cubes-based surface reconstruction. Our animation method is fast enough to be used in interactive systems and to allow for user interaction with models consisting of up to 5000 particles.", "author" : [ { "dropping-particle" : "", "family" : "M\u00fcller", "given" : "Matthias", "non-dropping-particle" : "", "parse-names" : false, "suffix" : "" }, { "dropping-particle" : "", "family" : "Charypar", "given" : "David", "non-dropping-particle" : "", "parse-names" : false, "suffix" : "" }, { "dropping-particle" : "", "family" : "Gross", "given" : "Markus", "non-dropping-particle" : "", "parse-names" : false, "suffix" : "" } ], "container-title" : "Proceedings of the 2003 ACM SIGGRAPH/Eurographics symposium on Computer animation", "id" : "ITEM-1", "issue" : "5", "issued" : { "date-parts" : [ [ "2003" ] ] }, "page" : "154-159", "title" : "Particle-Based Fluid Simulation for Interactive Applications", "type" : "article-journal" }, "uris" : [ "http://www.mendeley.com/documents/?uuid=64470fb2-be69-30bd-8b27-36de29ec0128" ] } ], "mendeley" : { "formattedCitation" : "[10]", "plainTextFormattedCitation" : "[10]", "previouslyFormattedCitation" : "[10]" }, "properties" : { "noteIndex" : 0 }, "schema" : "https://github.com/citation-style-language/schema/raw/master/csl-citation.json" }</w:instrText>
       </w:r>
       <w:r>
         <w:fldChar w:fldCharType="separate"/>
@@ -21539,7 +21518,14 @@
         <w:rPr>
           <w:rFonts w:hint="eastAsia"/>
         </w:rPr>
-        <w:t>数值耗散小。欧式方法的数值耗散问题会使得没有粘度流体表现出有粘度流体的效果，能自动收敛到平衡状态。反之，</w:t>
+        <w:t>数值耗散小。欧式方法的数值耗散问题会使得没有粘度流体表现出有粘度流体的效</w:t>
+      </w:r>
+      <w:r>
+        <w:rPr>
+          <w:rFonts w:hint="eastAsia"/>
+        </w:rPr>
+        <w:lastRenderedPageBreak/>
+        <w:t>果，能自动收敛到平衡状态。反之，</w:t>
       </w:r>
       <w:r>
         <w:rPr>
@@ -21647,7 +21633,6 @@
         <w:rPr>
           <w:rFonts w:hint="eastAsia"/>
         </w:rPr>
-        <w:lastRenderedPageBreak/>
         <w:t>避免了欧式方法对没有流体的空间的不必要的计算。</w:t>
       </w:r>
     </w:p>
@@ -21772,9 +21757,6 @@
         </w:numPr>
         <w:spacing w:beforeLines="50" w:before="120" w:afterLines="50" w:after="120" w:line="360" w:lineRule="exact"/>
         <w:ind w:firstLineChars="0"/>
-        <w:rPr>
-          <w:rFonts w:hint="eastAsia"/>
-        </w:rPr>
       </w:pPr>
       <w:r>
         <w:rPr>
@@ -21792,15 +21774,7 @@
         <w:rPr>
           <w:rFonts w:hint="eastAsia"/>
         </w:rPr>
-        <w:t>因此不能很好捕捉低密度</w:t>
-      </w:r>
-      <w:bookmarkStart w:id="25" w:name="_GoBack"/>
-      <w:bookmarkEnd w:id="25"/>
-      <w:r>
-        <w:rPr>
-          <w:rFonts w:hint="eastAsia"/>
-        </w:rPr>
-        <w:t>下的流体效果。</w:t>
+        <w:t>因此不能很好捕捉低密度下的流体效果。</w:t>
       </w:r>
     </w:p>
     <w:p>
@@ -21835,6 +21809,3901 @@
           <w:rFonts w:hint="eastAsia"/>
         </w:rPr>
         <w:t>方法</w:t>
+      </w:r>
+    </w:p>
+    <w:p>
+      <w:pPr>
+        <w:spacing w:beforeLines="50" w:before="120" w:afterLines="50" w:after="120" w:line="360" w:lineRule="exact"/>
+      </w:pPr>
+      <w:r>
+        <w:rPr>
+          <w:rFonts w:hint="eastAsia"/>
+        </w:rPr>
+        <w:t>本文的模拟部分的主要工作是</w:t>
+      </w:r>
+      <w:r>
+        <w:rPr>
+          <w:rFonts w:hint="eastAsia"/>
+        </w:rPr>
+        <w:t>基于位置的流体（</w:t>
+      </w:r>
+      <w:r>
+        <w:t>Position Based Fluids</w:t>
+      </w:r>
+      <w:r>
+        <w:rPr>
+          <w:rFonts w:hint="eastAsia"/>
+        </w:rPr>
+        <w:t>，</w:t>
+      </w:r>
+      <w:r>
+        <w:t>P</w:t>
+      </w:r>
+      <w:r>
+        <w:t>B</w:t>
+      </w:r>
+      <w:r>
+        <w:t>F</w:t>
+      </w:r>
+      <w:r>
+        <w:rPr>
+          <w:rFonts w:hint="eastAsia"/>
+        </w:rPr>
+        <w:t>）</w:t>
+      </w:r>
+      <w:r>
+        <w:rPr>
+          <w:rFonts w:hint="eastAsia"/>
+        </w:rPr>
+        <w:t>方法在</w:t>
+      </w:r>
+      <w:r>
+        <w:rPr>
+          <w:rFonts w:hint="eastAsia"/>
+        </w:rPr>
+        <w:t>G</w:t>
+      </w:r>
+      <w:r>
+        <w:t>PU</w:t>
+      </w:r>
+      <w:r>
+        <w:rPr>
+          <w:rFonts w:hint="eastAsia"/>
+        </w:rPr>
+        <w:t>上的并行实现。</w:t>
+      </w:r>
+      <w:r>
+        <w:rPr>
+          <w:rFonts w:hint="eastAsia"/>
+        </w:rPr>
+        <w:t>P</w:t>
+      </w:r>
+      <w:r>
+        <w:t>BF</w:t>
+      </w:r>
+      <w:r>
+        <w:rPr>
+          <w:rFonts w:hint="eastAsia"/>
+        </w:rPr>
+        <w:t>方法是</w:t>
+      </w:r>
+      <w:r>
+        <w:t>Macklin</w:t>
+      </w:r>
+      <w:r>
+        <w:rPr>
+          <w:rFonts w:hint="eastAsia"/>
+        </w:rPr>
+        <w:t>等人在</w:t>
+      </w:r>
+      <w:r>
+        <w:rPr>
+          <w:rFonts w:hint="eastAsia"/>
+        </w:rPr>
+        <w:t>2013</w:t>
+      </w:r>
+      <w:r>
+        <w:rPr>
+          <w:rFonts w:hint="eastAsia"/>
+        </w:rPr>
+        <w:t>年</w:t>
+      </w:r>
+      <w:r>
+        <w:rPr>
+          <w:rFonts w:hint="eastAsia"/>
+        </w:rPr>
+        <w:t>S</w:t>
+      </w:r>
+      <w:r>
+        <w:t>IGGRAPH</w:t>
+      </w:r>
+      <w:r>
+        <w:rPr>
+          <w:rFonts w:hint="eastAsia"/>
+        </w:rPr>
+        <w:t>图形学会议上发表的一种求解</w:t>
+      </w:r>
+      <w:r>
+        <w:t>SPH</w:t>
+      </w:r>
+      <w:r>
+        <w:rPr>
+          <w:rFonts w:hint="eastAsia"/>
+        </w:rPr>
+        <w:t>流体不可压性的方法</w:t>
+      </w:r>
+      <w:r>
+        <w:fldChar w:fldCharType="begin" w:fldLock="1"/>
+      </w:r>
+      <w:r>
+        <w:instrText>ADDIN CSL_CITATION { "citationItems" : [ { "id" : "ITEM-1", "itemData" : { "DOI" : "10.1145/2461912.2461984", "ISBN" : "0730-0301", "ISSN" : "07300301", "abstract" : "In fluid simulation, enforcing incompressibility is crucial for realism; it is also computationally expensive. Recent work has improved efficiency, but still requires time-steps that are impractical for real-time applications. In this work we present an iterative density solver integrated into the Position Based Dynamics framework (PBD). By formulating and solving a set of positional constraints that enforce constant density, our method allows similar incompressibility and convergence to modern smoothed particle hydro-dynamic (SPH) solvers, but inherits the stability of the geometric, position based dynamics method, allowing large time steps suitable for real-time applications. We incorporate an artificial pressure term that improves particle distribution, creates surface tension, and lowers the neighborhood requirements of traditional SPH. Finally, we address the issue of energy loss by applying vorticity confinement as a velocity post process.", "author" : [ { "dropping-particle" : "", "family" : "Macklin", "given" : "Miles", "non-dropping-particle" : "", "parse-names" : false, "suffix" : "" }, { "dropping-particle" : "", "family" : "M\u00fcller", "given" : "Matthias", "non-dropping-particle" : "", "parse-names" : false, "suffix" : "" } ], "container-title" : "ACM Transactions on Graphics", "id" : "ITEM-1", "issue" : "4", "issued" : { "date-parts" : [ [ "2013", "7", "1" ] ] }, "note" : "Improved PCISPH allowing a large enough time step for real-time simulation.", "page" : "1", "publisher" : "ACM", "title" : "Position based fluids", "type" : "article-journal", "volume" : "32" }, "uris" : [ "http://www.mendeley.com/documents/?uuid=d34f48df-2ab4-3ef8-8c97-7d58a0d1b1b5" ] } ], "mendeley" : { "formattedCitation" : "[16]", "plainTextFormattedCitation" : "[16]", "previouslyFormattedCitation" : "[16]" }, "properties" : { "noteIndex" : 0 }, "schema" : "https://github.com/citation-style-language/schema/raw/master/csl-citation.json" }</w:instrText>
+      </w:r>
+      <w:r>
+        <w:fldChar w:fldCharType="separate"/>
+      </w:r>
+      <w:r>
+        <w:rPr>
+          <w:noProof/>
+        </w:rPr>
+        <w:t>[16]</w:t>
+      </w:r>
+      <w:r>
+        <w:fldChar w:fldCharType="end"/>
+      </w:r>
+      <w:r>
+        <w:rPr>
+          <w:rFonts w:hint="eastAsia"/>
+        </w:rPr>
+        <w:t>。</w:t>
+      </w:r>
+      <w:r>
+        <w:t>BPF</w:t>
+      </w:r>
+      <w:r>
+        <w:rPr>
+          <w:rFonts w:hint="eastAsia"/>
+        </w:rPr>
+        <w:t>最</w:t>
+      </w:r>
+      <w:r>
+        <w:rPr>
+          <w:rFonts w:hint="eastAsia"/>
+        </w:rPr>
+        <w:t>显著的特点</w:t>
+      </w:r>
+      <w:r>
+        <w:rPr>
+          <w:rFonts w:hint="eastAsia"/>
+        </w:rPr>
+        <w:t>，</w:t>
+      </w:r>
+      <w:r>
+        <w:rPr>
+          <w:rFonts w:hint="eastAsia"/>
+        </w:rPr>
+        <w:t>是以</w:t>
+      </w:r>
+      <w:r>
+        <w:rPr>
+          <w:rFonts w:hint="eastAsia"/>
+        </w:rPr>
+        <w:t>直接以粒子位置分布为不可压性求解的目标。与之相比，预测</w:t>
+      </w:r>
+      <w:r>
+        <w:rPr>
+          <w:rFonts w:hint="eastAsia"/>
+        </w:rPr>
+        <w:t>-</w:t>
+      </w:r>
+      <w:r>
+        <w:rPr>
+          <w:rFonts w:hint="eastAsia"/>
+        </w:rPr>
+        <w:t>修正</w:t>
+      </w:r>
+      <w:r>
+        <w:rPr>
+          <w:rFonts w:hint="eastAsia"/>
+        </w:rPr>
+        <w:t>S</w:t>
+      </w:r>
+      <w:r>
+        <w:t>PH</w:t>
+      </w:r>
+      <w:r>
+        <w:rPr>
+          <w:rFonts w:hint="eastAsia"/>
+        </w:rPr>
+        <w:t>方法（</w:t>
+      </w:r>
+      <w:proofErr w:type="spellStart"/>
+      <w:r>
+        <w:rPr>
+          <w:rFonts w:hint="eastAsia"/>
+        </w:rPr>
+        <w:t>Pr</w:t>
+      </w:r>
+      <w:r>
+        <w:t>editctive-correcive</w:t>
+      </w:r>
+      <w:proofErr w:type="spellEnd"/>
+      <w:r>
+        <w:t xml:space="preserve"> SPH</w:t>
+      </w:r>
+      <w:r>
+        <w:rPr>
+          <w:rFonts w:hint="eastAsia"/>
+        </w:rPr>
+        <w:t>，</w:t>
+      </w:r>
+      <w:r>
+        <w:rPr>
+          <w:rFonts w:hint="eastAsia"/>
+        </w:rPr>
+        <w:t>P</w:t>
+      </w:r>
+      <w:r>
+        <w:t>CISPH</w:t>
+      </w:r>
+      <w:r>
+        <w:rPr>
+          <w:rFonts w:hint="eastAsia"/>
+        </w:rPr>
+        <w:t>）等传统的</w:t>
+      </w:r>
+      <w:r>
+        <w:rPr>
+          <w:rFonts w:hint="eastAsia"/>
+        </w:rPr>
+        <w:t>S</w:t>
+      </w:r>
+      <w:r>
+        <w:t>PH</w:t>
+      </w:r>
+      <w:r>
+        <w:rPr>
+          <w:rFonts w:hint="eastAsia"/>
+        </w:rPr>
+        <w:t>方法则是</w:t>
+      </w:r>
+      <w:r>
+        <w:rPr>
+          <w:rFonts w:hint="eastAsia"/>
+        </w:rPr>
+        <w:t>形式化地引入压强力</w:t>
+      </w:r>
+      <m:oMath>
+        <m:sSub>
+          <m:sSubPr>
+            <m:ctrlPr>
+              <w:rPr>
+                <w:rFonts w:ascii="Cambria Math" w:hAnsi="Cambria Math"/>
+                <w:i/>
+              </w:rPr>
+            </m:ctrlPr>
+          </m:sSubPr>
+          <m:e>
+            <m:r>
+              <m:rPr>
+                <m:sty m:val="bi"/>
+              </m:rPr>
+              <w:rPr>
+                <w:rFonts w:ascii="Cambria Math" w:hAnsi="Cambria Math"/>
+              </w:rPr>
+              <m:t>F</m:t>
+            </m:r>
+          </m:e>
+          <m:sub>
+            <m:r>
+              <w:rPr>
+                <w:rFonts w:ascii="Cambria Math" w:hAnsi="Cambria Math"/>
+              </w:rPr>
+              <m:t>p</m:t>
+            </m:r>
+          </m:sub>
+        </m:sSub>
+      </m:oMath>
+      <w:r>
+        <w:rPr>
+          <w:rFonts w:hint="eastAsia"/>
+        </w:rPr>
+        <w:t>预测速度和位置。</w:t>
+      </w:r>
+      <w:r>
+        <w:t>BPF</w:t>
+      </w:r>
+      <w:r>
+        <w:rPr>
+          <w:rFonts w:hint="eastAsia"/>
+        </w:rPr>
+        <w:t>方式是</w:t>
+      </w:r>
+      <w:r>
+        <w:rPr>
+          <w:rFonts w:hint="eastAsia"/>
+        </w:rPr>
+        <w:t>M</w:t>
+      </w:r>
+      <w:r>
+        <w:rPr>
+          <w:rFonts w:hint="eastAsia"/>
+        </w:rPr>
+        <w:t>ü</w:t>
+      </w:r>
+      <w:proofErr w:type="spellStart"/>
+      <w:r>
+        <w:rPr>
+          <w:rFonts w:hint="eastAsia"/>
+        </w:rPr>
+        <w:t>l</w:t>
+      </w:r>
+      <w:r>
+        <w:t>ler</w:t>
+      </w:r>
+      <w:proofErr w:type="spellEnd"/>
+      <w:r>
+        <w:rPr>
+          <w:rFonts w:hint="eastAsia"/>
+        </w:rPr>
+        <w:t>提出的基于位置的动力学（</w:t>
+      </w:r>
+      <w:r>
+        <w:rPr>
+          <w:rFonts w:hint="eastAsia"/>
+        </w:rPr>
+        <w:t>P</w:t>
+      </w:r>
+      <w:r>
+        <w:t>osition B</w:t>
+      </w:r>
+      <w:r>
+        <w:rPr>
+          <w:rFonts w:hint="eastAsia"/>
+        </w:rPr>
+        <w:t xml:space="preserve">ased </w:t>
+      </w:r>
+      <w:r>
+        <w:t>Dynamics</w:t>
+      </w:r>
+      <w:r>
+        <w:rPr>
+          <w:rFonts w:hint="eastAsia"/>
+        </w:rPr>
+        <w:t>，</w:t>
+      </w:r>
+      <w:r>
+        <w:rPr>
+          <w:rFonts w:hint="eastAsia"/>
+        </w:rPr>
+        <w:t>P</w:t>
+      </w:r>
+      <w:r>
+        <w:t>BD</w:t>
+      </w:r>
+      <w:r>
+        <w:rPr>
+          <w:rFonts w:hint="eastAsia"/>
+        </w:rPr>
+        <w:t>）方法的一种推广。在</w:t>
+      </w:r>
+      <w:r>
+        <w:t>PBF</w:t>
+      </w:r>
+      <w:r>
+        <w:rPr>
+          <w:rFonts w:hint="eastAsia"/>
+        </w:rPr>
+        <w:t>方法发表之前，</w:t>
+      </w:r>
+      <w:r>
+        <w:rPr>
+          <w:rFonts w:hint="eastAsia"/>
+        </w:rPr>
+        <w:t>P</w:t>
+      </w:r>
+      <w:r>
+        <w:t>BD</w:t>
+      </w:r>
+      <w:r>
+        <w:rPr>
+          <w:rFonts w:hint="eastAsia"/>
+        </w:rPr>
+        <w:t>已经被成功地运用在了包括布料、弹簧、刚体等一系列图形学物理模拟的领域中</w:t>
+      </w:r>
+      <w:r>
+        <w:fldChar w:fldCharType="begin" w:fldLock="1"/>
+      </w:r>
+      <w:r>
+        <w:instrText>ADDIN CSL_CITATION { "citationItems" : [ { "id" : "ITEM-1", "itemData" : { "DOI" : "10.2312/egt.20171034", "abstract" : "The physically-based simulation of mechanical effects has been an important research topic in computer graphics for more than two decades. Classical methods in this field discretize Newton\u2019s second law and determine different forces to simulate various effects like stretching, shearing, and bending of deformable bodies or pressure and viscosity of fluids, to mention just a few. Given these forces, velocities and finally positions are determined by a numerical integration of the resulting accelerations. In the last years position-based simulation methods have become popular in the graphics community. In contrast to classical simulation approaches these methods compute the position changes in each simulation step directly, based on the solution of a quasi-static problem. Therefore, position-based approaches are fast, stable and controllable which make them well-suited for use in interactive environments. However, these methods are generally not as accurate as force-based methods but provide visual plausibility. Hence, the main application areas of position-based simulation are virtual reality, computer games and special effects in movies and commercials. In this tutorial we first introduce the basic concept of position-based dynamics. Then we present different solvers and compare them with the variational formulation of the implicit Euler method in connection with compliant constraints. We discuss ap- proaches to improve the convergence of these solvers. Moreover, we show how position-based methods are applied to simulate elastic rods, cloth, volumetric deformable bodies, rigid body systems and fluids. We also demonstrate how complex effects like anisotropy or plasticity can be simulated and introduce approaches to improve the performance. Finally, we give an outlook and discuss open problems.", "author" : [ { "dropping-particle" : "", "family" : "Bender", "given" : "Jan", "non-dropping-particle" : "", "parse-names" : false, "suffix" : "" }, { "dropping-particle" : "", "family" : "M\u00fcller", "given" : "Matthias", "non-dropping-particle" : "", "parse-names" : false, "suffix" : "" }, { "dropping-particle" : "", "family" : "Macklin", "given" : "Miles", "non-dropping-particle" : "", "parse-names" : false, "suffix" : "" } ], "container-title" : "Tutorial Proceedings of Eurographics", "id" : "ITEM-1", "issued" : { "date-parts" : [ [ "2017" ] ] }, "title" : "A Survey on Position Based Dynamics, 2017", "type" : "article-journal" }, "uris" : [ "http://www.mendeley.com/documents/?uuid=4dbe1e48-11d1-3bca-9be4-0e7a4d18a63d" ] } ], "mendeley" : { "formattedCitation" : "[22]", "plainTextFormattedCitation" : "[22]", "previouslyFormattedCitation" : "[22]" }, "properties" : { "noteIndex" : 0 }, "schema" : "https://github.com/citation-style-language/schema/raw/master/csl-citation.json" }</w:instrText>
+      </w:r>
+      <w:r>
+        <w:fldChar w:fldCharType="separate"/>
+      </w:r>
+      <w:r>
+        <w:rPr>
+          <w:noProof/>
+        </w:rPr>
+        <w:t>[22]</w:t>
+      </w:r>
+      <w:r>
+        <w:fldChar w:fldCharType="end"/>
+      </w:r>
+      <w:r>
+        <w:rPr>
+          <w:rFonts w:hint="eastAsia"/>
+        </w:rPr>
+        <w:t>。</w:t>
+      </w:r>
+      <w:r>
+        <w:rPr>
+          <w:rFonts w:hint="eastAsia"/>
+        </w:rPr>
+        <w:t>B</w:t>
+      </w:r>
+      <w:r>
+        <w:t>PF</w:t>
+      </w:r>
+      <w:r>
+        <w:rPr>
+          <w:rFonts w:hint="eastAsia"/>
+        </w:rPr>
+        <w:t>方法避免了</w:t>
+      </w:r>
+      <w:r>
+        <w:rPr>
+          <w:rFonts w:hint="eastAsia"/>
+        </w:rPr>
+        <w:t>P</w:t>
+      </w:r>
+      <w:r>
+        <w:t>CISPH</w:t>
+      </w:r>
+      <w:r>
+        <w:rPr>
+          <w:rFonts w:hint="eastAsia"/>
+        </w:rPr>
+        <w:t>等方法中压强的累积，</w:t>
+      </w:r>
+      <w:r>
+        <w:rPr>
+          <w:rFonts w:hint="eastAsia"/>
+        </w:rPr>
+        <w:t>在较长的时间步长下表现出优越的鲁棒性。但其不可压性求解过程采用了</w:t>
+      </w:r>
+      <w:r>
+        <w:t>J</w:t>
+      </w:r>
+      <w:r>
+        <w:rPr>
+          <w:rFonts w:hint="eastAsia"/>
+        </w:rPr>
+        <w:t>acobi</w:t>
+      </w:r>
+      <w:r>
+        <w:rPr>
+          <w:rFonts w:hint="eastAsia"/>
+        </w:rPr>
+        <w:t>方法实现并行，收敛速度较慢，因此需要更多的迭代次数以到达期望的不可压性效果，整体性能表现与</w:t>
+      </w:r>
+      <w:r>
+        <w:rPr>
+          <w:rFonts w:hint="eastAsia"/>
+        </w:rPr>
+        <w:t>P</w:t>
+      </w:r>
+      <w:r>
+        <w:t>CISPH</w:t>
+      </w:r>
+      <w:r>
+        <w:rPr>
+          <w:rFonts w:hint="eastAsia"/>
+        </w:rPr>
+        <w:t>相似</w:t>
+      </w:r>
+      <w:r>
+        <w:fldChar w:fldCharType="begin" w:fldLock="1"/>
+      </w:r>
+      <w:r>
+        <w:instrText>ADDIN CSL_CITATION { "citationItems" : [ { "id" : "ITEM-1", "itemData" : { "DOI" : "10.2312/egst.20141034", "ISBN" : "-", "ISSN" : "1017-4656", "abstract" : "Smoothed Particle Hydrodynamics (SPH) has been established as one of the major concepts for fluid animation in computer graphics. While SPH initially gained popularity for interactive free-surface scenarios, it has emerged to be a fully fledged technique for state-of-the-art fluid animation with versatile effects. Nowadays, complex scenes with millions of sampling points, one- and two-way coupled rigid and elastic solids, multiple phases and additional features such as foam or air bubbles can be computed at reasonable expense. This state-of-the-art report summarizes SPH research within the graphics community.", "author" : [ { "dropping-particle" : "", "family" : "Ihmsen", "given" : "Markus", "non-dropping-particle" : "", "parse-names" : false, "suffix" : "" }, { "dropping-particle" : "", "family" : "Orthmann", "given" : "Jens", "non-dropping-particle" : "", "parse-names" : false, "suffix" : "" }, { "dropping-particle" : "", "family" : "Solenthaler", "given" : "Barbara", "non-dropping-particle" : "", "parse-names" : false, "suffix" : "" }, { "dropping-particle" : "", "family" : "Kolb", "given" : "Andreas", "non-dropping-particle" : "", "parse-names" : false, "suffix" : "" }, { "dropping-particle" : "", "family" : "Teschner", "given" : "Matthias", "non-dropping-particle" : "", "parse-names" : false, "suffix" : "" } ], "container-title" : "Eurographics", "id" : "ITEM-1", "issue" : "2", "issued" : { "date-parts" : [ [ "2014" ] ] }, "page" : "21-42", "title" : "SPH Fluids in Computer Graphics", "type" : "article-journal" }, "uris" : [ "http://www.mendeley.com/documents/?uuid=3d69af44-aa29-4b85-87ff-43dd403aa5c4" ] } ], "mendeley" : { "formattedCitation" : "[23]", "plainTextFormattedCitation" : "[23]", "previouslyFormattedCitation" : "[23]" }, "properties" : { "noteIndex" : 0 }, "schema" : "https://github.com/citation-style-language/schema/raw/master/csl-citation.json" }</w:instrText>
+      </w:r>
+      <w:r>
+        <w:fldChar w:fldCharType="separate"/>
+      </w:r>
+      <w:r>
+        <w:rPr>
+          <w:noProof/>
+        </w:rPr>
+        <w:t>[23]</w:t>
+      </w:r>
+      <w:r>
+        <w:fldChar w:fldCharType="end"/>
+      </w:r>
+      <w:r>
+        <w:rPr>
+          <w:rFonts w:hint="eastAsia"/>
+        </w:rPr>
+        <w:t>。</w:t>
+      </w:r>
+    </w:p>
+    <w:p>
+      <w:pPr>
+        <w:spacing w:beforeLines="50" w:before="120" w:afterLines="50" w:after="120" w:line="360" w:lineRule="exact"/>
+        <w:rPr>
+          <w:rFonts w:hint="eastAsia"/>
+        </w:rPr>
+      </w:pPr>
+      <w:r>
+        <w:rPr>
+          <w:rFonts w:hint="eastAsia"/>
+        </w:rPr>
+        <w:t>本节将同时从理论和实现两个角度出发，叙述</w:t>
+      </w:r>
+      <w:r>
+        <w:rPr>
+          <w:rFonts w:hint="eastAsia"/>
+        </w:rPr>
+        <w:t>P</w:t>
+      </w:r>
+      <w:r>
+        <w:t>BF</w:t>
+      </w:r>
+      <w:r>
+        <w:rPr>
+          <w:rFonts w:hint="eastAsia"/>
+        </w:rPr>
+        <w:t>方法的主要过程。</w:t>
+      </w:r>
+    </w:p>
+    <w:p>
+      <w:pPr>
+        <w:spacing w:beforeLines="50" w:before="120" w:afterLines="50" w:after="120" w:line="360" w:lineRule="exact"/>
+      </w:pPr>
+      <w:r>
+        <w:rPr>
+          <w:rFonts w:hint="eastAsia"/>
+        </w:rPr>
+        <w:t xml:space="preserve">2.3.1 </w:t>
+      </w:r>
+      <w:r>
+        <w:rPr>
+          <w:rFonts w:hint="eastAsia"/>
+        </w:rPr>
+        <w:t>流体位置的压强修正</w:t>
+      </w:r>
+    </w:p>
+    <w:p>
+      <w:pPr>
+        <w:spacing w:beforeLines="50" w:before="120" w:afterLines="50" w:after="120" w:line="360" w:lineRule="exact"/>
+        <w:rPr>
+          <w:rFonts w:hint="eastAsia"/>
+          <w:i/>
+        </w:rPr>
+      </w:pPr>
+      <w:r>
+        <w:rPr>
+          <w:rFonts w:hint="eastAsia"/>
+        </w:rPr>
+        <w:t>P</w:t>
+      </w:r>
+      <w:r>
+        <w:t>BF</w:t>
+      </w:r>
+      <w:r>
+        <w:rPr>
+          <w:rFonts w:hint="eastAsia"/>
+        </w:rPr>
+        <w:t>方法是一种基于流体状态方程的方法（</w:t>
+      </w:r>
+      <w:r>
+        <w:t xml:space="preserve">Equation of </w:t>
+      </w:r>
+      <w:r>
+        <w:rPr>
+          <w:rFonts w:hint="eastAsia"/>
+        </w:rPr>
+        <w:t>State</w:t>
+      </w:r>
+      <w:r>
+        <w:t>, EOS</w:t>
+      </w:r>
+      <w:r>
+        <w:rPr>
+          <w:rFonts w:hint="eastAsia"/>
+        </w:rPr>
+        <w:t>）。在</w:t>
+      </w:r>
+      <w:r>
+        <w:rPr>
+          <w:rFonts w:hint="eastAsia"/>
+        </w:rPr>
+        <w:t>2.2.2</w:t>
+      </w:r>
+      <w:r>
+        <w:rPr>
+          <w:rFonts w:hint="eastAsia"/>
+        </w:rPr>
+        <w:t>节公式（</w:t>
+      </w:r>
+      <w:r>
+        <w:rPr>
+          <w:rFonts w:hint="eastAsia"/>
+        </w:rPr>
+        <w:t>18</w:t>
+      </w:r>
+      <w:r>
+        <w:rPr>
+          <w:rFonts w:hint="eastAsia"/>
+        </w:rPr>
+        <w:t>）中我们提到，密度可以用于导出压强，压强进而可以用于计算压强力，再利用动量公式积分更新粒子速度。</w:t>
+      </w:r>
+      <w:r>
+        <w:t>PBF</w:t>
+      </w:r>
+      <w:r>
+        <w:rPr>
+          <w:rFonts w:hint="eastAsia"/>
+        </w:rPr>
+        <w:t>方法观察到密度状态方程隐含了一个平衡条件，而这个平衡条件可以用于位置的更新。</w:t>
+      </w:r>
+      <w:r>
+        <w:rPr>
+          <w:rFonts w:hint="eastAsia"/>
+        </w:rPr>
+        <w:t>对粒子</w:t>
+      </w:r>
+      <m:oMath>
+        <m:r>
+          <w:rPr>
+            <w:rFonts w:ascii="Cambria Math" w:hAnsi="Cambria Math"/>
+          </w:rPr>
+          <m:t>i</m:t>
+        </m:r>
+      </m:oMath>
+      <w:r>
+        <w:rPr>
+          <w:rFonts w:hint="eastAsia"/>
+        </w:rPr>
+        <w:t>定义</w:t>
+      </w:r>
+      <m:oMath>
+        <m:sSub>
+          <m:sSubPr>
+            <m:ctrlPr>
+              <w:rPr>
+                <w:rFonts w:ascii="Cambria Math" w:hAnsi="Cambria Math"/>
+                <w:i/>
+              </w:rPr>
+            </m:ctrlPr>
+          </m:sSubPr>
+          <m:e>
+            <m:r>
+              <w:rPr>
+                <w:rFonts w:ascii="Cambria Math" w:hAnsi="Cambria Math" w:hint="eastAsia"/>
+              </w:rPr>
+              <m:t>C</m:t>
+            </m:r>
+          </m:e>
+          <m:sub>
+            <m:r>
+              <w:rPr>
+                <w:rFonts w:ascii="Cambria Math" w:hAnsi="Cambria Math"/>
+              </w:rPr>
+              <m:t>i</m:t>
+            </m:r>
+          </m:sub>
+        </m:sSub>
+      </m:oMath>
+      <w:r>
+        <w:rPr>
+          <w:rFonts w:hint="eastAsia"/>
+        </w:rPr>
+        <w:t>为</w:t>
+      </w:r>
+      <w:r>
+        <w:t>EOS</w:t>
+      </w:r>
+      <w:r>
+        <w:rPr>
+          <w:rFonts w:hint="eastAsia"/>
+        </w:rPr>
+        <w:t>约束</w:t>
+      </w:r>
+    </w:p>
+    <w:p>
+      <w:pPr>
+        <w:spacing w:beforeLines="50" w:before="120" w:afterLines="50" w:after="120" w:line="240" w:lineRule="auto"/>
+        <w:rPr>
+          <w:i/>
+        </w:rPr>
+      </w:pPr>
+      <m:oMathPara>
+        <m:oMath>
+          <m:eqArr>
+            <m:eqArrPr>
+              <m:maxDist m:val="1"/>
+              <m:ctrlPr>
+                <w:rPr>
+                  <w:rFonts w:ascii="Cambria Math" w:hAnsi="Cambria Math"/>
+                </w:rPr>
+              </m:ctrlPr>
+            </m:eqArrPr>
+            <m:e>
+              <m:sSub>
+                <m:sSubPr>
+                  <m:ctrlPr>
+                    <w:rPr>
+                      <w:rFonts w:ascii="Cambria Math" w:hAnsi="Cambria Math"/>
+                      <w:i/>
+                    </w:rPr>
+                  </m:ctrlPr>
+                </m:sSubPr>
+                <m:e>
+                  <m:r>
+                    <w:rPr>
+                      <w:rFonts w:ascii="Cambria Math" w:hAnsi="Cambria Math"/>
+                    </w:rPr>
+                    <m:t>C</m:t>
+                  </m:r>
+                </m:e>
+                <m:sub>
+                  <m:r>
+                    <w:rPr>
+                      <w:rFonts w:ascii="Cambria Math" w:hAnsi="Cambria Math"/>
+                    </w:rPr>
+                    <m:t>i</m:t>
+                  </m:r>
+                </m:sub>
+              </m:sSub>
+              <m:r>
+                <w:rPr>
+                  <w:rFonts w:ascii="Cambria Math" w:hAnsi="Cambria Math"/>
+                </w:rPr>
+                <m:t>=</m:t>
+              </m:r>
+              <m:f>
+                <m:fPr>
+                  <m:ctrlPr>
+                    <w:rPr>
+                      <w:rFonts w:ascii="Cambria Math" w:hAnsi="Cambria Math"/>
+                      <w:i/>
+                    </w:rPr>
+                  </m:ctrlPr>
+                </m:fPr>
+                <m:num>
+                  <m:sSub>
+                    <m:sSubPr>
+                      <m:ctrlPr>
+                        <w:rPr>
+                          <w:rFonts w:ascii="Cambria Math" w:hAnsi="Cambria Math"/>
+                          <w:i/>
+                        </w:rPr>
+                      </m:ctrlPr>
+                    </m:sSubPr>
+                    <m:e>
+                      <m:r>
+                        <w:rPr>
+                          <w:rFonts w:ascii="Cambria Math" w:hAnsi="Cambria Math"/>
+                        </w:rPr>
+                        <m:t>ρ</m:t>
+                      </m:r>
+                    </m:e>
+                    <m:sub>
+                      <m:r>
+                        <w:rPr>
+                          <w:rFonts w:ascii="Cambria Math" w:hAnsi="Cambria Math"/>
+                        </w:rPr>
+                        <m:t>i</m:t>
+                      </m:r>
+                    </m:sub>
+                  </m:sSub>
+                </m:num>
+                <m:den>
+                  <m:sSub>
+                    <m:sSubPr>
+                      <m:ctrlPr>
+                        <w:rPr>
+                          <w:rFonts w:ascii="Cambria Math" w:hAnsi="Cambria Math"/>
+                          <w:i/>
+                        </w:rPr>
+                      </m:ctrlPr>
+                    </m:sSubPr>
+                    <m:e>
+                      <m:r>
+                        <w:rPr>
+                          <w:rFonts w:ascii="Cambria Math" w:hAnsi="Cambria Math"/>
+                        </w:rPr>
+                        <m:t>ρ</m:t>
+                      </m:r>
+                    </m:e>
+                    <m:sub>
+                      <m:r>
+                        <w:rPr>
+                          <w:rFonts w:ascii="Cambria Math" w:hAnsi="Cambria Math"/>
+                        </w:rPr>
+                        <m:t>0</m:t>
+                      </m:r>
+                    </m:sub>
+                  </m:sSub>
+                </m:den>
+              </m:f>
+              <m:r>
+                <w:rPr>
+                  <w:rFonts w:ascii="Cambria Math" w:hAnsi="Cambria Math"/>
+                </w:rPr>
+                <m:t>-1#</m:t>
+              </m:r>
+              <m:d>
+                <m:dPr>
+                  <m:ctrlPr>
+                    <w:rPr>
+                      <w:rFonts w:ascii="Cambria Math" w:hAnsi="Cambria Math"/>
+                      <w:i/>
+                    </w:rPr>
+                  </m:ctrlPr>
+                </m:dPr>
+                <m:e>
+                  <m:r>
+                    <w:rPr>
+                      <w:rFonts w:ascii="Cambria Math" w:hAnsi="Cambria Math"/>
+                    </w:rPr>
+                    <m:t>19</m:t>
+                  </m:r>
+                </m:e>
+              </m:d>
+              <m:ctrlPr>
+                <w:rPr>
+                  <w:rFonts w:ascii="Cambria Math" w:hAnsi="Cambria Math"/>
+                  <w:i/>
+                </w:rPr>
+              </m:ctrlPr>
+            </m:e>
+          </m:eqArr>
+        </m:oMath>
+      </m:oMathPara>
+    </w:p>
+    <w:p>
+      <w:pPr>
+        <w:spacing w:beforeLines="50" w:before="120" w:afterLines="50" w:after="120" w:line="360" w:lineRule="exact"/>
+      </w:pPr>
+      <w:r>
+        <w:rPr>
+          <w:rFonts w:hint="eastAsia"/>
+        </w:rPr>
+        <w:t>其中</w:t>
+      </w:r>
+      <m:oMath>
+        <m:sSub>
+          <m:sSubPr>
+            <m:ctrlPr>
+              <w:rPr>
+                <w:rFonts w:ascii="Cambria Math" w:hAnsi="Cambria Math"/>
+                <w:i/>
+              </w:rPr>
+            </m:ctrlPr>
+          </m:sSubPr>
+          <m:e>
+            <m:r>
+              <w:rPr>
+                <w:rFonts w:ascii="Cambria Math" w:hAnsi="Cambria Math"/>
+              </w:rPr>
+              <m:t>ρ</m:t>
+            </m:r>
+          </m:e>
+          <m:sub>
+            <m:r>
+              <w:rPr>
+                <w:rFonts w:ascii="Cambria Math" w:hAnsi="Cambria Math"/>
+              </w:rPr>
+              <m:t>0</m:t>
+            </m:r>
+          </m:sub>
+        </m:sSub>
+      </m:oMath>
+      <w:r>
+        <w:rPr>
+          <w:rFonts w:hint="eastAsia"/>
+        </w:rPr>
+        <w:t>是液体的静止密度。</w:t>
+      </w:r>
+      <w:r>
+        <w:rPr>
+          <w:rFonts w:hint="eastAsia"/>
+        </w:rPr>
+        <w:t>当液体</w:t>
+      </w:r>
+      <w:r>
+        <w:rPr>
+          <w:rFonts w:hint="eastAsia"/>
+        </w:rPr>
+        <w:t>平衡时，必有</w:t>
+      </w:r>
+      <m:oMath>
+        <m:sSub>
+          <m:sSubPr>
+            <m:ctrlPr>
+              <w:rPr>
+                <w:rFonts w:ascii="Cambria Math" w:hAnsi="Cambria Math"/>
+                <w:i/>
+              </w:rPr>
+            </m:ctrlPr>
+          </m:sSubPr>
+          <m:e>
+            <m:r>
+              <w:rPr>
+                <w:rFonts w:ascii="Cambria Math" w:hAnsi="Cambria Math"/>
+              </w:rPr>
+              <m:t>ρ</m:t>
+            </m:r>
+          </m:e>
+          <m:sub>
+            <m:r>
+              <w:rPr>
+                <w:rFonts w:ascii="Cambria Math" w:hAnsi="Cambria Math"/>
+              </w:rPr>
+              <m:t>i</m:t>
+            </m:r>
+          </m:sub>
+        </m:sSub>
+        <m:r>
+          <w:rPr>
+            <w:rFonts w:ascii="Cambria Math" w:hAnsi="Cambria Math"/>
+          </w:rPr>
+          <m:t>=</m:t>
+        </m:r>
+        <m:sSub>
+          <m:sSubPr>
+            <m:ctrlPr>
+              <w:rPr>
+                <w:rFonts w:ascii="Cambria Math" w:hAnsi="Cambria Math"/>
+                <w:i/>
+              </w:rPr>
+            </m:ctrlPr>
+          </m:sSubPr>
+          <m:e>
+            <m:r>
+              <w:rPr>
+                <w:rFonts w:ascii="Cambria Math" w:hAnsi="Cambria Math"/>
+              </w:rPr>
+              <m:t>ρ</m:t>
+            </m:r>
+          </m:e>
+          <m:sub>
+            <m:r>
+              <w:rPr>
+                <w:rFonts w:ascii="Cambria Math" w:hAnsi="Cambria Math"/>
+              </w:rPr>
+              <m:t>0</m:t>
+            </m:r>
+          </m:sub>
+        </m:sSub>
+        <m:r>
+          <w:rPr>
+            <w:rFonts w:ascii="Cambria Math" w:hAnsi="Cambria Math"/>
+          </w:rPr>
+          <m:t xml:space="preserve">, </m:t>
+        </m:r>
+        <m:sSub>
+          <m:sSubPr>
+            <m:ctrlPr>
+              <w:rPr>
+                <w:rFonts w:ascii="Cambria Math" w:hAnsi="Cambria Math"/>
+                <w:i/>
+              </w:rPr>
+            </m:ctrlPr>
+          </m:sSubPr>
+          <m:e>
+            <m:r>
+              <w:rPr>
+                <w:rFonts w:ascii="Cambria Math" w:hAnsi="Cambria Math"/>
+              </w:rPr>
+              <m:t>p</m:t>
+            </m:r>
+          </m:e>
+          <m:sub>
+            <m:r>
+              <w:rPr>
+                <w:rFonts w:ascii="Cambria Math" w:hAnsi="Cambria Math"/>
+              </w:rPr>
+              <m:t>i</m:t>
+            </m:r>
+          </m:sub>
+        </m:sSub>
+        <m:r>
+          <w:rPr>
+            <w:rFonts w:ascii="Cambria Math" w:hAnsi="Cambria Math"/>
+          </w:rPr>
+          <m:t>=0</m:t>
+        </m:r>
+      </m:oMath>
+      <w:r>
+        <w:rPr>
+          <w:rFonts w:hint="eastAsia"/>
+        </w:rPr>
+        <w:t>。这等价于对一块固定的液体，平衡时的体积保持不变，这是</w:t>
+      </w:r>
+      <w:r>
+        <w:rPr>
+          <w:rFonts w:hint="eastAsia"/>
+        </w:rPr>
+        <w:t>2.1.2</w:t>
+      </w:r>
+      <w:r>
+        <w:rPr>
+          <w:rFonts w:hint="eastAsia"/>
+        </w:rPr>
+        <w:t>节不可压条件（</w:t>
+      </w:r>
+      <w:r>
+        <w:rPr>
+          <w:rFonts w:hint="eastAsia"/>
+        </w:rPr>
+        <w:t>12</w:t>
+      </w:r>
+      <w:r>
+        <w:rPr>
+          <w:rFonts w:hint="eastAsia"/>
+        </w:rPr>
+        <w:t>）的直接推论。下文将展开</w:t>
+      </w:r>
+      <w:r>
+        <w:rPr>
+          <w:rFonts w:hint="eastAsia"/>
+        </w:rPr>
+        <w:t>P</w:t>
+      </w:r>
+      <w:r>
+        <w:t>BF</w:t>
+      </w:r>
+      <w:r>
+        <w:rPr>
+          <w:rFonts w:hint="eastAsia"/>
+        </w:rPr>
+        <w:t>中粒子位置的迭代方法，通过对公式（</w:t>
+      </w:r>
+      <w:r>
+        <w:rPr>
+          <w:rFonts w:hint="eastAsia"/>
+        </w:rPr>
+        <w:t>19</w:t>
+      </w:r>
+      <w:r>
+        <w:rPr>
+          <w:rFonts w:hint="eastAsia"/>
+        </w:rPr>
+        <w:t>）求解，经过有限次数的迭代后必然能满足</w:t>
+      </w:r>
+      <m:oMath>
+        <m:sSub>
+          <m:sSubPr>
+            <m:ctrlPr>
+              <w:rPr>
+                <w:rFonts w:ascii="Cambria Math" w:hAnsi="Cambria Math"/>
+                <w:i/>
+              </w:rPr>
+            </m:ctrlPr>
+          </m:sSubPr>
+          <m:e>
+            <m:r>
+              <w:rPr>
+                <w:rFonts w:ascii="Cambria Math" w:hAnsi="Cambria Math"/>
+              </w:rPr>
+              <m:t>p</m:t>
+            </m:r>
+          </m:e>
+          <m:sub>
+            <m:r>
+              <w:rPr>
+                <w:rFonts w:ascii="Cambria Math" w:hAnsi="Cambria Math"/>
+              </w:rPr>
+              <m:t>i</m:t>
+            </m:r>
+          </m:sub>
+        </m:sSub>
+        <m:r>
+          <w:rPr>
+            <w:rFonts w:ascii="Cambria Math" w:hAnsi="Cambria Math"/>
+          </w:rPr>
+          <m:t>=0</m:t>
+        </m:r>
+      </m:oMath>
+      <w:r>
+        <w:rPr>
+          <w:rFonts w:hint="eastAsia"/>
+        </w:rPr>
+        <w:t>。</w:t>
+      </w:r>
+    </w:p>
+    <w:p>
+      <w:pPr>
+        <w:spacing w:beforeLines="50" w:before="120" w:afterLines="50" w:after="120" w:line="360" w:lineRule="exact"/>
+        <w:rPr>
+          <w:rFonts w:hint="eastAsia"/>
+        </w:rPr>
+      </w:pPr>
+      <w:r>
+        <w:rPr>
+          <w:rFonts w:hint="eastAsia"/>
+        </w:rPr>
+        <w:t>为了通过</w:t>
+      </w:r>
+      <w:r>
+        <w:rPr>
+          <w:rFonts w:hint="eastAsia"/>
+        </w:rPr>
+        <w:t>E</w:t>
+      </w:r>
+      <w:r>
+        <w:t>OS</w:t>
+      </w:r>
+      <w:r>
+        <w:rPr>
+          <w:rFonts w:hint="eastAsia"/>
+        </w:rPr>
+        <w:t>方程（</w:t>
+      </w:r>
+      <w:r>
+        <w:rPr>
+          <w:rFonts w:hint="eastAsia"/>
+        </w:rPr>
+        <w:t>19</w:t>
+      </w:r>
+      <w:r>
+        <w:rPr>
+          <w:rFonts w:hint="eastAsia"/>
+        </w:rPr>
+        <w:t>）更新位置，首先注意到</w:t>
+      </w:r>
+      <m:oMath>
+        <m:sSub>
+          <m:sSubPr>
+            <m:ctrlPr>
+              <w:rPr>
+                <w:rFonts w:ascii="Cambria Math" w:hAnsi="Cambria Math"/>
+                <w:i/>
+              </w:rPr>
+            </m:ctrlPr>
+          </m:sSubPr>
+          <m:e>
+            <m:r>
+              <w:rPr>
+                <w:rFonts w:ascii="Cambria Math" w:hAnsi="Cambria Math"/>
+              </w:rPr>
+              <m:t>ρ</m:t>
+            </m:r>
+          </m:e>
+          <m:sub>
+            <m:r>
+              <w:rPr>
+                <w:rFonts w:ascii="Cambria Math" w:hAnsi="Cambria Math"/>
+              </w:rPr>
+              <m:t>i</m:t>
+            </m:r>
+          </m:sub>
+        </m:sSub>
+      </m:oMath>
+      <w:r>
+        <w:rPr>
+          <w:rFonts w:hint="eastAsia"/>
+        </w:rPr>
+        <w:t>是粒子位置的函数，因此</w:t>
+      </w:r>
+      <m:oMath>
+        <m:sSub>
+          <m:sSubPr>
+            <m:ctrlPr>
+              <w:rPr>
+                <w:rFonts w:ascii="Cambria Math" w:hAnsi="Cambria Math"/>
+                <w:i/>
+              </w:rPr>
+            </m:ctrlPr>
+          </m:sSubPr>
+          <m:e>
+            <m:r>
+              <w:rPr>
+                <w:rFonts w:ascii="Cambria Math" w:hAnsi="Cambria Math"/>
+              </w:rPr>
+              <m:t>C</m:t>
+            </m:r>
+          </m:e>
+          <m:sub>
+            <m:r>
+              <w:rPr>
+                <w:rFonts w:ascii="Cambria Math" w:hAnsi="Cambria Math"/>
+              </w:rPr>
+              <m:t>i</m:t>
+            </m:r>
+          </m:sub>
+        </m:sSub>
+      </m:oMath>
+      <w:r>
+        <w:rPr>
+          <w:rFonts w:hint="eastAsia"/>
+        </w:rPr>
+        <w:t>也是粒子位置的函数</w:t>
+      </w:r>
+      <w:r>
+        <w:rPr>
+          <w:rFonts w:hint="eastAsia"/>
+        </w:rPr>
+        <w:t>，设粒子个数为</w:t>
+      </w:r>
+      <m:oMath>
+        <m:r>
+          <w:rPr>
+            <w:rFonts w:ascii="Cambria Math" w:hAnsi="Cambria Math"/>
+          </w:rPr>
+          <m:t>n</m:t>
+        </m:r>
+      </m:oMath>
+      <w:r>
+        <w:rPr>
+          <w:rFonts w:hint="eastAsia"/>
+        </w:rPr>
+        <w:t>，有</w:t>
+      </w:r>
+    </w:p>
+    <w:p>
+      <w:pPr>
+        <w:spacing w:beforeLines="50" w:before="120" w:afterLines="50" w:after="120" w:line="240" w:lineRule="auto"/>
+      </w:pPr>
+      <m:oMathPara>
+        <m:oMath>
+          <m:eqArr>
+            <m:eqArrPr>
+              <m:maxDist m:val="1"/>
+              <m:ctrlPr>
+                <w:rPr>
+                  <w:rFonts w:ascii="Cambria Math" w:hAnsi="Cambria Math"/>
+                  <w:i/>
+                </w:rPr>
+              </m:ctrlPr>
+            </m:eqArrPr>
+            <m:e>
+              <m:sSub>
+                <m:sSubPr>
+                  <m:ctrlPr>
+                    <w:rPr>
+                      <w:rFonts w:ascii="Cambria Math" w:hAnsi="Cambria Math"/>
+                      <w:i/>
+                    </w:rPr>
+                  </m:ctrlPr>
+                </m:sSubPr>
+                <m:e>
+                  <m:r>
+                    <w:rPr>
+                      <w:rFonts w:ascii="Cambria Math" w:hAnsi="Cambria Math"/>
+                    </w:rPr>
+                    <m:t>C</m:t>
+                  </m:r>
+                </m:e>
+                <m:sub>
+                  <m:r>
+                    <w:rPr>
+                      <w:rFonts w:ascii="Cambria Math" w:hAnsi="Cambria Math"/>
+                    </w:rPr>
+                    <m:t>i</m:t>
+                  </m:r>
+                </m:sub>
+              </m:sSub>
+              <m:d>
+                <m:dPr>
+                  <m:ctrlPr>
+                    <w:rPr>
+                      <w:rFonts w:ascii="Cambria Math" w:hAnsi="Cambria Math"/>
+                      <w:i/>
+                    </w:rPr>
+                  </m:ctrlPr>
+                </m:dPr>
+                <m:e>
+                  <m:sSub>
+                    <m:sSubPr>
+                      <m:ctrlPr>
+                        <w:rPr>
+                          <w:rFonts w:ascii="Cambria Math" w:hAnsi="Cambria Math"/>
+                          <w:i/>
+                        </w:rPr>
+                      </m:ctrlPr>
+                    </m:sSubPr>
+                    <m:e>
+                      <m:r>
+                        <m:rPr>
+                          <m:sty m:val="bi"/>
+                        </m:rPr>
+                        <w:rPr>
+                          <w:rFonts w:ascii="Cambria Math" w:hAnsi="Cambria Math"/>
+                        </w:rPr>
+                        <m:t>p</m:t>
+                      </m:r>
+                    </m:e>
+                    <m:sub>
+                      <m:r>
+                        <w:rPr>
+                          <w:rFonts w:ascii="Cambria Math" w:hAnsi="Cambria Math"/>
+                        </w:rPr>
+                        <m:t>1</m:t>
+                      </m:r>
+                    </m:sub>
+                  </m:sSub>
+                  <m:r>
+                    <w:rPr>
+                      <w:rFonts w:ascii="Cambria Math" w:hAnsi="Cambria Math"/>
+                    </w:rPr>
+                    <m:t>,</m:t>
+                  </m:r>
+                  <m:r>
+                    <w:rPr>
+                      <w:rFonts w:ascii="Cambria Math" w:hAnsi="Cambria Math"/>
+                    </w:rPr>
+                    <m:t>⋯,</m:t>
+                  </m:r>
+                  <m:sSub>
+                    <m:sSubPr>
+                      <m:ctrlPr>
+                        <w:rPr>
+                          <w:rFonts w:ascii="Cambria Math" w:hAnsi="Cambria Math"/>
+                          <w:i/>
+                        </w:rPr>
+                      </m:ctrlPr>
+                    </m:sSubPr>
+                    <m:e>
+                      <m:r>
+                        <m:rPr>
+                          <m:sty m:val="bi"/>
+                        </m:rPr>
+                        <w:rPr>
+                          <w:rFonts w:ascii="Cambria Math" w:hAnsi="Cambria Math"/>
+                        </w:rPr>
+                        <m:t>p</m:t>
+                      </m:r>
+                    </m:e>
+                    <m:sub>
+                      <m:r>
+                        <w:rPr>
+                          <w:rFonts w:ascii="Cambria Math" w:hAnsi="Cambria Math"/>
+                        </w:rPr>
+                        <m:t>n</m:t>
+                      </m:r>
+                    </m:sub>
+                  </m:sSub>
+                </m:e>
+              </m:d>
+              <m:r>
+                <w:rPr>
+                  <w:rFonts w:ascii="Cambria Math" w:hAnsi="Cambria Math"/>
+                </w:rPr>
+                <m:t>=</m:t>
+              </m:r>
+              <m:f>
+                <m:fPr>
+                  <m:ctrlPr>
+                    <w:rPr>
+                      <w:rFonts w:ascii="Cambria Math" w:hAnsi="Cambria Math"/>
+                      <w:i/>
+                    </w:rPr>
+                  </m:ctrlPr>
+                </m:fPr>
+                <m:num>
+                  <m:sSub>
+                    <m:sSubPr>
+                      <m:ctrlPr>
+                        <w:rPr>
+                          <w:rFonts w:ascii="Cambria Math" w:hAnsi="Cambria Math"/>
+                          <w:i/>
+                        </w:rPr>
+                      </m:ctrlPr>
+                    </m:sSubPr>
+                    <m:e>
+                      <m:r>
+                        <w:rPr>
+                          <w:rFonts w:ascii="Cambria Math" w:hAnsi="Cambria Math"/>
+                        </w:rPr>
+                        <m:t>ρ</m:t>
+                      </m:r>
+                    </m:e>
+                    <m:sub>
+                      <m:r>
+                        <w:rPr>
+                          <w:rFonts w:ascii="Cambria Math" w:hAnsi="Cambria Math"/>
+                        </w:rPr>
+                        <m:t>i</m:t>
+                      </m:r>
+                    </m:sub>
+                  </m:sSub>
+                </m:num>
+                <m:den>
+                  <m:sSub>
+                    <m:sSubPr>
+                      <m:ctrlPr>
+                        <w:rPr>
+                          <w:rFonts w:ascii="Cambria Math" w:hAnsi="Cambria Math"/>
+                          <w:i/>
+                        </w:rPr>
+                      </m:ctrlPr>
+                    </m:sSubPr>
+                    <m:e>
+                      <m:r>
+                        <w:rPr>
+                          <w:rFonts w:ascii="Cambria Math" w:hAnsi="Cambria Math"/>
+                        </w:rPr>
+                        <m:t>ρ</m:t>
+                      </m:r>
+                    </m:e>
+                    <m:sub>
+                      <m:r>
+                        <w:rPr>
+                          <w:rFonts w:ascii="Cambria Math" w:hAnsi="Cambria Math"/>
+                        </w:rPr>
+                        <m:t>0</m:t>
+                      </m:r>
+                    </m:sub>
+                  </m:sSub>
+                </m:den>
+              </m:f>
+              <m:r>
+                <w:rPr>
+                  <w:rFonts w:ascii="Cambria Math" w:hAnsi="Cambria Math"/>
+                </w:rPr>
+                <m:t>-1#</m:t>
+              </m:r>
+              <m:d>
+                <m:dPr>
+                  <m:ctrlPr>
+                    <w:rPr>
+                      <w:rFonts w:ascii="Cambria Math" w:hAnsi="Cambria Math"/>
+                      <w:i/>
+                    </w:rPr>
+                  </m:ctrlPr>
+                </m:dPr>
+                <m:e>
+                  <m:r>
+                    <w:rPr>
+                      <w:rFonts w:ascii="Cambria Math" w:hAnsi="Cambria Math"/>
+                    </w:rPr>
+                    <m:t>20</m:t>
+                  </m:r>
+                </m:e>
+              </m:d>
+            </m:e>
+          </m:eqArr>
+        </m:oMath>
+      </m:oMathPara>
+    </w:p>
+    <w:p>
+      <w:pPr>
+        <w:spacing w:beforeLines="50" w:before="120" w:afterLines="50" w:after="120" w:line="240" w:lineRule="auto"/>
+      </w:pPr>
+      <m:oMathPara>
+        <m:oMath>
+          <m:eqArr>
+            <m:eqArrPr>
+              <m:maxDist m:val="1"/>
+              <m:ctrlPr>
+                <w:rPr>
+                  <w:rFonts w:ascii="Cambria Math" w:hAnsi="Cambria Math"/>
+                  <w:i/>
+                </w:rPr>
+              </m:ctrlPr>
+            </m:eqArrPr>
+            <m:e>
+              <m:sSub>
+                <m:sSubPr>
+                  <m:ctrlPr>
+                    <w:rPr>
+                      <w:rFonts w:ascii="Cambria Math" w:hAnsi="Cambria Math"/>
+                      <w:i/>
+                    </w:rPr>
+                  </m:ctrlPr>
+                </m:sSubPr>
+                <m:e>
+                  <m:r>
+                    <w:rPr>
+                      <w:rFonts w:ascii="Cambria Math" w:hAnsi="Cambria Math"/>
+                    </w:rPr>
+                    <m:t>ρ</m:t>
+                  </m:r>
+                </m:e>
+                <m:sub>
+                  <m:r>
+                    <w:rPr>
+                      <w:rFonts w:ascii="Cambria Math" w:hAnsi="Cambria Math"/>
+                    </w:rPr>
+                    <m:t>i</m:t>
+                  </m:r>
+                </m:sub>
+              </m:sSub>
+              <m:r>
+                <w:rPr>
+                  <w:rFonts w:ascii="Cambria Math" w:hAnsi="Cambria Math"/>
+                </w:rPr>
+                <m:t>=</m:t>
+              </m:r>
+              <m:nary>
+                <m:naryPr>
+                  <m:chr m:val="∑"/>
+                  <m:limLoc m:val="undOvr"/>
+                  <m:supHide m:val="1"/>
+                  <m:ctrlPr>
+                    <w:rPr>
+                      <w:rFonts w:ascii="Cambria Math" w:hAnsi="Cambria Math"/>
+                      <w:i/>
+                    </w:rPr>
+                  </m:ctrlPr>
+                </m:naryPr>
+                <m:sub>
+                  <m:r>
+                    <w:rPr>
+                      <w:rFonts w:ascii="Cambria Math" w:hAnsi="Cambria Math"/>
+                    </w:rPr>
+                    <m:t>j∈δ</m:t>
+                  </m:r>
+                  <m:d>
+                    <m:dPr>
+                      <m:ctrlPr>
+                        <w:rPr>
+                          <w:rFonts w:ascii="Cambria Math" w:hAnsi="Cambria Math"/>
+                          <w:i/>
+                        </w:rPr>
+                      </m:ctrlPr>
+                    </m:dPr>
+                    <m:e>
+                      <m:sSub>
+                        <m:sSubPr>
+                          <m:ctrlPr>
+                            <w:rPr>
+                              <w:rFonts w:ascii="Cambria Math" w:hAnsi="Cambria Math"/>
+                              <w:i/>
+                            </w:rPr>
+                          </m:ctrlPr>
+                        </m:sSubPr>
+                        <m:e>
+                          <m:r>
+                            <m:rPr>
+                              <m:sty m:val="bi"/>
+                            </m:rPr>
+                            <w:rPr>
+                              <w:rFonts w:ascii="Cambria Math" w:hAnsi="Cambria Math"/>
+                            </w:rPr>
+                            <m:t>p</m:t>
+                          </m:r>
+                        </m:e>
+                        <m:sub>
+                          <m:r>
+                            <w:rPr>
+                              <w:rFonts w:ascii="Cambria Math" w:hAnsi="Cambria Math"/>
+                            </w:rPr>
+                            <m:t>i</m:t>
+                          </m:r>
+                        </m:sub>
+                      </m:sSub>
+                    </m:e>
+                  </m:d>
+                </m:sub>
+                <m:sup/>
+                <m:e>
+                  <m:sSub>
+                    <m:sSubPr>
+                      <m:ctrlPr>
+                        <w:rPr>
+                          <w:rFonts w:ascii="Cambria Math" w:hAnsi="Cambria Math"/>
+                          <w:i/>
+                        </w:rPr>
+                      </m:ctrlPr>
+                    </m:sSubPr>
+                    <m:e>
+                      <m:r>
+                        <w:rPr>
+                          <w:rFonts w:ascii="Cambria Math" w:hAnsi="Cambria Math"/>
+                        </w:rPr>
+                        <m:t>m</m:t>
+                      </m:r>
+                    </m:e>
+                    <m:sub>
+                      <m:r>
+                        <w:rPr>
+                          <w:rFonts w:ascii="Cambria Math" w:hAnsi="Cambria Math"/>
+                        </w:rPr>
+                        <m:t>j</m:t>
+                      </m:r>
+                    </m:sub>
+                  </m:sSub>
+                  <m:r>
+                    <w:rPr>
+                      <w:rFonts w:ascii="Cambria Math" w:hAnsi="Cambria Math"/>
+                    </w:rPr>
+                    <m:t>W</m:t>
+                  </m:r>
+                  <m:d>
+                    <m:dPr>
+                      <m:ctrlPr>
+                        <w:rPr>
+                          <w:rFonts w:ascii="Cambria Math" w:hAnsi="Cambria Math"/>
+                          <w:i/>
+                        </w:rPr>
+                      </m:ctrlPr>
+                    </m:dPr>
+                    <m:e>
+                      <m:sSub>
+                        <m:sSubPr>
+                          <m:ctrlPr>
+                            <w:rPr>
+                              <w:rFonts w:ascii="Cambria Math" w:hAnsi="Cambria Math"/>
+                              <w:i/>
+                            </w:rPr>
+                          </m:ctrlPr>
+                        </m:sSubPr>
+                        <m:e>
+                          <m:r>
+                            <m:rPr>
+                              <m:sty m:val="bi"/>
+                            </m:rPr>
+                            <w:rPr>
+                              <w:rFonts w:ascii="Cambria Math" w:hAnsi="Cambria Math"/>
+                            </w:rPr>
+                            <m:t>p</m:t>
+                          </m:r>
+                        </m:e>
+                        <m:sub>
+                          <m:r>
+                            <w:rPr>
+                              <w:rFonts w:ascii="Cambria Math" w:hAnsi="Cambria Math"/>
+                            </w:rPr>
+                            <m:t>i</m:t>
+                          </m:r>
+                        </m:sub>
+                      </m:sSub>
+                      <m:r>
+                        <w:rPr>
+                          <w:rFonts w:ascii="Cambria Math" w:hAnsi="Cambria Math"/>
+                        </w:rPr>
+                        <m:t>-</m:t>
+                      </m:r>
+                      <m:sSub>
+                        <m:sSubPr>
+                          <m:ctrlPr>
+                            <w:rPr>
+                              <w:rFonts w:ascii="Cambria Math" w:hAnsi="Cambria Math"/>
+                              <w:i/>
+                            </w:rPr>
+                          </m:ctrlPr>
+                        </m:sSubPr>
+                        <m:e>
+                          <m:r>
+                            <m:rPr>
+                              <m:sty m:val="bi"/>
+                            </m:rPr>
+                            <w:rPr>
+                              <w:rFonts w:ascii="Cambria Math" w:hAnsi="Cambria Math"/>
+                            </w:rPr>
+                            <m:t>p</m:t>
+                          </m:r>
+                        </m:e>
+                        <m:sub>
+                          <m:r>
+                            <w:rPr>
+                              <w:rFonts w:ascii="Cambria Math" w:hAnsi="Cambria Math"/>
+                            </w:rPr>
+                            <m:t>j</m:t>
+                          </m:r>
+                        </m:sub>
+                      </m:sSub>
+                    </m:e>
+                  </m:d>
+                </m:e>
+              </m:nary>
+              <m:r>
+                <w:rPr>
+                  <w:rFonts w:ascii="Cambria Math" w:hAnsi="Cambria Math"/>
+                </w:rPr>
+                <m:t>#</m:t>
+              </m:r>
+              <m:d>
+                <m:dPr>
+                  <m:ctrlPr>
+                    <w:rPr>
+                      <w:rFonts w:ascii="Cambria Math" w:hAnsi="Cambria Math"/>
+                      <w:i/>
+                    </w:rPr>
+                  </m:ctrlPr>
+                </m:dPr>
+                <m:e>
+                  <m:r>
+                    <w:rPr>
+                      <w:rFonts w:ascii="Cambria Math" w:hAnsi="Cambria Math"/>
+                    </w:rPr>
+                    <m:t>21</m:t>
+                  </m:r>
+                </m:e>
+              </m:d>
+            </m:e>
+          </m:eqArr>
+        </m:oMath>
+      </m:oMathPara>
+    </w:p>
+    <w:p>
+      <w:pPr>
+        <w:spacing w:beforeLines="50" w:before="120" w:afterLines="50" w:after="120" w:line="240" w:lineRule="auto"/>
+      </w:pPr>
+      <w:r>
+        <w:rPr>
+          <w:rFonts w:hint="eastAsia"/>
+        </w:rPr>
+        <w:t>为计算方便我们假设粒子质量都为</w:t>
+      </w:r>
+      <w:r>
+        <w:t>1</w:t>
+      </w:r>
+      <w:r>
+        <w:rPr>
+          <w:rFonts w:hint="eastAsia"/>
+        </w:rPr>
+        <w:t>，即</w:t>
+      </w:r>
+      <m:oMath>
+        <m:sSub>
+          <m:sSubPr>
+            <m:ctrlPr>
+              <w:rPr>
+                <w:rFonts w:ascii="Cambria Math" w:hAnsi="Cambria Math"/>
+                <w:i/>
+              </w:rPr>
+            </m:ctrlPr>
+          </m:sSubPr>
+          <m:e>
+            <m:r>
+              <w:rPr>
+                <w:rFonts w:ascii="Cambria Math" w:hAnsi="Cambria Math"/>
+              </w:rPr>
+              <m:t>m</m:t>
+            </m:r>
+          </m:e>
+          <m:sub>
+            <m:r>
+              <w:rPr>
+                <w:rFonts w:ascii="Cambria Math" w:hAnsi="Cambria Math"/>
+              </w:rPr>
+              <m:t>i</m:t>
+            </m:r>
+          </m:sub>
+        </m:sSub>
+        <m:r>
+          <w:rPr>
+            <w:rFonts w:ascii="Cambria Math" w:hAnsi="Cambria Math"/>
+          </w:rPr>
+          <m:t>=1,∀i</m:t>
+        </m:r>
+      </m:oMath>
+      <w:r>
+        <w:rPr>
+          <w:rFonts w:hint="eastAsia"/>
+        </w:rPr>
+        <w:t>。我们期望经过一个粒子位置修正</w:t>
+      </w:r>
+      <m:oMath>
+        <m:r>
+          <m:rPr>
+            <m:sty m:val="p"/>
+          </m:rPr>
+          <w:rPr>
+            <w:rFonts w:ascii="Cambria Math" w:hAnsi="Cambria Math"/>
+          </w:rPr>
+          <m:t>Δ</m:t>
+        </m:r>
+        <m:r>
+          <m:rPr>
+            <m:sty m:val="bi"/>
+          </m:rPr>
+          <w:rPr>
+            <w:rFonts w:ascii="Cambria Math" w:hAnsi="Cambria Math"/>
+          </w:rPr>
+          <m:t>p</m:t>
+        </m:r>
+        <m:r>
+          <m:rPr>
+            <m:sty m:val="bi"/>
+          </m:rPr>
+          <w:rPr>
+            <w:rFonts w:ascii="Cambria Math" w:hAnsi="Cambria Math"/>
+          </w:rPr>
+          <m:t>=(</m:t>
+        </m:r>
+        <m:r>
+          <m:rPr>
+            <m:sty m:val="p"/>
+          </m:rPr>
+          <w:rPr>
+            <w:rFonts w:ascii="Cambria Math" w:hAnsi="Cambria Math"/>
+          </w:rPr>
+          <m:t>Δ</m:t>
+        </m:r>
+        <m:sSub>
+          <m:sSubPr>
+            <m:ctrlPr>
+              <w:rPr>
+                <w:rFonts w:ascii="Cambria Math" w:hAnsi="Cambria Math"/>
+              </w:rPr>
+            </m:ctrlPr>
+          </m:sSubPr>
+          <m:e>
+            <m:r>
+              <m:rPr>
+                <m:sty m:val="bi"/>
+              </m:rPr>
+              <w:rPr>
+                <w:rFonts w:ascii="Cambria Math" w:hAnsi="Cambria Math"/>
+              </w:rPr>
+              <m:t>p</m:t>
+            </m:r>
+          </m:e>
+          <m:sub>
+            <m:r>
+              <m:rPr>
+                <m:sty m:val="p"/>
+              </m:rPr>
+              <w:rPr>
+                <w:rFonts w:ascii="Cambria Math" w:hAnsi="Cambria Math"/>
+              </w:rPr>
+              <m:t>1</m:t>
+            </m:r>
+          </m:sub>
+        </m:sSub>
+        <m:r>
+          <w:rPr>
+            <w:rFonts w:ascii="Cambria Math" w:hAnsi="Cambria Math"/>
+          </w:rPr>
+          <m:t>,…,</m:t>
+        </m:r>
+        <m:r>
+          <m:rPr>
+            <m:sty m:val="p"/>
+          </m:rPr>
+          <w:rPr>
+            <w:rFonts w:ascii="Cambria Math" w:hAnsi="Cambria Math"/>
+          </w:rPr>
+          <m:t>Δ</m:t>
+        </m:r>
+        <m:sSub>
+          <m:sSubPr>
+            <m:ctrlPr>
+              <w:rPr>
+                <w:rFonts w:ascii="Cambria Math" w:hAnsi="Cambria Math"/>
+              </w:rPr>
+            </m:ctrlPr>
+          </m:sSubPr>
+          <m:e>
+            <m:r>
+              <m:rPr>
+                <m:sty m:val="bi"/>
+              </m:rPr>
+              <w:rPr>
+                <w:rFonts w:ascii="Cambria Math" w:hAnsi="Cambria Math"/>
+              </w:rPr>
+              <m:t>p</m:t>
+            </m:r>
+          </m:e>
+          <m:sub>
+            <m:r>
+              <m:rPr>
+                <m:sty m:val="p"/>
+              </m:rPr>
+              <w:rPr>
+                <w:rFonts w:ascii="Cambria Math" w:hAnsi="Cambria Math"/>
+              </w:rPr>
+              <m:t>n</m:t>
+            </m:r>
+          </m:sub>
+        </m:sSub>
+        <m:r>
+          <w:rPr>
+            <w:rFonts w:ascii="Cambria Math" w:hAnsi="Cambria Math"/>
+          </w:rPr>
+          <m:t>)</m:t>
+        </m:r>
+      </m:oMath>
+      <w:r>
+        <w:rPr>
+          <w:rFonts w:hint="eastAsia"/>
+        </w:rPr>
+        <w:t>后，每个粒子的</w:t>
+      </w:r>
+      <w:r>
+        <w:rPr>
+          <w:rFonts w:hint="eastAsia"/>
+        </w:rPr>
+        <w:t>E</w:t>
+      </w:r>
+      <w:r>
+        <w:t>OS</w:t>
+      </w:r>
+      <w:r>
+        <w:rPr>
+          <w:rFonts w:hint="eastAsia"/>
+        </w:rPr>
+        <w:t>约束能被满足，即</w:t>
+      </w:r>
+    </w:p>
+    <w:p>
+      <w:pPr>
+        <w:spacing w:beforeLines="50" w:before="120" w:afterLines="50" w:after="120" w:line="240" w:lineRule="auto"/>
+        <w:rPr>
+          <w:b/>
+        </w:rPr>
+      </w:pPr>
+      <m:oMathPara>
+        <m:oMath>
+          <m:eqArr>
+            <m:eqArrPr>
+              <m:maxDist m:val="1"/>
+              <m:ctrlPr>
+                <w:rPr>
+                  <w:rFonts w:ascii="Cambria Math" w:hAnsi="Cambria Math"/>
+                  <w:b/>
+                  <w:i/>
+                </w:rPr>
+              </m:ctrlPr>
+            </m:eqArrPr>
+            <m:e>
+              <m:r>
+                <w:rPr>
+                  <w:rFonts w:ascii="Cambria Math" w:hAnsi="Cambria Math"/>
+                </w:rPr>
+                <m:t>C</m:t>
+              </m:r>
+              <m:d>
+                <m:dPr>
+                  <m:ctrlPr>
+                    <w:rPr>
+                      <w:rFonts w:ascii="Cambria Math" w:hAnsi="Cambria Math"/>
+                      <w:i/>
+                    </w:rPr>
+                  </m:ctrlPr>
+                </m:dPr>
+                <m:e>
+                  <m:r>
+                    <m:rPr>
+                      <m:sty m:val="bi"/>
+                    </m:rPr>
+                    <w:rPr>
+                      <w:rFonts w:ascii="Cambria Math" w:hAnsi="Cambria Math"/>
+                    </w:rPr>
+                    <m:t>p</m:t>
+                  </m:r>
+                  <m:r>
+                    <w:rPr>
+                      <w:rFonts w:ascii="Cambria Math" w:hAnsi="Cambria Math"/>
+                    </w:rPr>
+                    <m:t>+</m:t>
+                  </m:r>
+                  <m:r>
+                    <m:rPr>
+                      <m:sty m:val="p"/>
+                    </m:rPr>
+                    <w:rPr>
+                      <w:rFonts w:ascii="Cambria Math" w:hAnsi="Cambria Math"/>
+                    </w:rPr>
+                    <m:t>Δ</m:t>
+                  </m:r>
+                  <m:r>
+                    <m:rPr>
+                      <m:sty m:val="bi"/>
+                    </m:rPr>
+                    <w:rPr>
+                      <w:rFonts w:ascii="Cambria Math" w:hAnsi="Cambria Math"/>
+                    </w:rPr>
+                    <m:t>p</m:t>
+                  </m:r>
+                  <m:ctrlPr>
+                    <w:rPr>
+                      <w:rFonts w:ascii="Cambria Math" w:hAnsi="Cambria Math"/>
+                      <w:b/>
+                      <w:i/>
+                    </w:rPr>
+                  </m:ctrlPr>
+                </m:e>
+              </m:d>
+              <m:r>
+                <m:rPr>
+                  <m:sty m:val="bi"/>
+                </m:rPr>
+                <w:rPr>
+                  <w:rFonts w:ascii="Cambria Math" w:hAnsi="Cambria Math"/>
+                </w:rPr>
+                <m:t>=</m:t>
+              </m:r>
+              <m:d>
+                <m:dPr>
+                  <m:ctrlPr>
+                    <w:rPr>
+                      <w:rFonts w:ascii="Cambria Math" w:hAnsi="Cambria Math"/>
+                      <w:b/>
+                      <w:i/>
+                    </w:rPr>
+                  </m:ctrlPr>
+                </m:dPr>
+                <m:e>
+                  <m:m>
+                    <m:mPr>
+                      <m:mcs>
+                        <m:mc>
+                          <m:mcPr>
+                            <m:count m:val="1"/>
+                            <m:mcJc m:val="center"/>
+                          </m:mcPr>
+                        </m:mc>
+                      </m:mcs>
+                      <m:ctrlPr>
+                        <w:rPr>
+                          <w:rFonts w:ascii="Cambria Math" w:hAnsi="Cambria Math"/>
+                          <w:b/>
+                          <w:i/>
+                        </w:rPr>
+                      </m:ctrlPr>
+                    </m:mPr>
+                    <m:mr>
+                      <m:e>
+                        <m:sSub>
+                          <m:sSubPr>
+                            <m:ctrlPr>
+                              <w:rPr>
+                                <w:rFonts w:ascii="Cambria Math" w:hAnsi="Cambria Math"/>
+                                <w:b/>
+                                <w:i/>
+                              </w:rPr>
+                            </m:ctrlPr>
+                          </m:sSubPr>
+                          <m:e>
+                            <m:r>
+                              <w:rPr>
+                                <w:rFonts w:ascii="Cambria Math" w:hAnsi="Cambria Math"/>
+                              </w:rPr>
+                              <m:t>C</m:t>
+                            </m:r>
+                            <m:ctrlPr>
+                              <w:rPr>
+                                <w:rFonts w:ascii="Cambria Math" w:hAnsi="Cambria Math"/>
+                                <w:i/>
+                              </w:rPr>
+                            </m:ctrlPr>
+                          </m:e>
+                          <m:sub>
+                            <m:r>
+                              <w:rPr>
+                                <w:rFonts w:ascii="Cambria Math" w:hAnsi="Cambria Math"/>
+                              </w:rPr>
+                              <m:t>1</m:t>
+                            </m:r>
+                          </m:sub>
+                        </m:sSub>
+                        <m:d>
+                          <m:dPr>
+                            <m:ctrlPr>
+                              <w:rPr>
+                                <w:rFonts w:ascii="Cambria Math" w:hAnsi="Cambria Math"/>
+                                <w:b/>
+                                <w:i/>
+                              </w:rPr>
+                            </m:ctrlPr>
+                          </m:dPr>
+                          <m:e>
+                            <m:sSub>
+                              <m:sSubPr>
+                                <m:ctrlPr>
+                                  <w:rPr>
+                                    <w:rFonts w:ascii="Cambria Math" w:hAnsi="Cambria Math"/>
+                                    <w:b/>
+                                    <w:i/>
+                                  </w:rPr>
+                                </m:ctrlPr>
+                              </m:sSubPr>
+                              <m:e>
+                                <m:r>
+                                  <m:rPr>
+                                    <m:sty m:val="bi"/>
+                                  </m:rPr>
+                                  <w:rPr>
+                                    <w:rFonts w:ascii="Cambria Math" w:hAnsi="Cambria Math"/>
+                                  </w:rPr>
+                                  <m:t>p</m:t>
+                                </m:r>
+                              </m:e>
+                              <m:sub>
+                                <m:r>
+                                  <w:rPr>
+                                    <w:rFonts w:ascii="Cambria Math" w:hAnsi="Cambria Math"/>
+                                  </w:rPr>
+                                  <m:t>1</m:t>
+                                </m:r>
+                              </m:sub>
+                            </m:sSub>
+                            <m:r>
+                              <m:rPr>
+                                <m:sty m:val="bi"/>
+                              </m:rPr>
+                              <w:rPr>
+                                <w:rFonts w:ascii="Cambria Math" w:hAnsi="Cambria Math"/>
+                              </w:rPr>
+                              <m:t>+</m:t>
+                            </m:r>
+                            <m:r>
+                              <m:rPr>
+                                <m:sty m:val="p"/>
+                              </m:rPr>
+                              <w:rPr>
+                                <w:rFonts w:ascii="Cambria Math" w:hAnsi="Cambria Math"/>
+                              </w:rPr>
+                              <m:t>Δ</m:t>
+                            </m:r>
+                            <m:sSub>
+                              <m:sSubPr>
+                                <m:ctrlPr>
+                                  <w:rPr>
+                                    <w:rFonts w:ascii="Cambria Math" w:hAnsi="Cambria Math"/>
+                                    <w:b/>
+                                    <w:i/>
+                                  </w:rPr>
+                                </m:ctrlPr>
+                              </m:sSubPr>
+                              <m:e>
+                                <m:r>
+                                  <m:rPr>
+                                    <m:sty m:val="bi"/>
+                                  </m:rPr>
+                                  <w:rPr>
+                                    <w:rFonts w:ascii="Cambria Math" w:hAnsi="Cambria Math"/>
+                                  </w:rPr>
+                                  <m:t>p</m:t>
+                                </m:r>
+                              </m:e>
+                              <m:sub>
+                                <m:r>
+                                  <w:rPr>
+                                    <w:rFonts w:ascii="Cambria Math" w:hAnsi="Cambria Math"/>
+                                  </w:rPr>
+                                  <m:t>1</m:t>
+                                </m:r>
+                              </m:sub>
+                            </m:sSub>
+                            <m:r>
+                              <m:rPr>
+                                <m:sty m:val="bi"/>
+                              </m:rPr>
+                              <w:rPr>
+                                <w:rFonts w:ascii="Cambria Math" w:hAnsi="Cambria Math"/>
+                              </w:rPr>
+                              <m:t>,</m:t>
+                            </m:r>
+                            <m:r>
+                              <w:rPr>
+                                <w:rFonts w:ascii="Cambria Math" w:hAnsi="Cambria Math"/>
+                              </w:rPr>
+                              <m:t>⋯</m:t>
+                            </m:r>
+                            <m:r>
+                              <m:rPr>
+                                <m:sty m:val="bi"/>
+                              </m:rPr>
+                              <w:rPr>
+                                <w:rFonts w:ascii="Cambria Math" w:hAnsi="Cambria Math"/>
+                              </w:rPr>
+                              <m:t>,</m:t>
+                            </m:r>
+                            <m:sSub>
+                              <m:sSubPr>
+                                <m:ctrlPr>
+                                  <w:rPr>
+                                    <w:rFonts w:ascii="Cambria Math" w:hAnsi="Cambria Math"/>
+                                    <w:b/>
+                                    <w:i/>
+                                  </w:rPr>
+                                </m:ctrlPr>
+                              </m:sSubPr>
+                              <m:e>
+                                <m:r>
+                                  <m:rPr>
+                                    <m:sty m:val="bi"/>
+                                  </m:rPr>
+                                  <w:rPr>
+                                    <w:rFonts w:ascii="Cambria Math" w:hAnsi="Cambria Math"/>
+                                  </w:rPr>
+                                  <m:t>p</m:t>
+                                </m:r>
+                              </m:e>
+                              <m:sub>
+                                <m:r>
+                                  <w:rPr>
+                                    <w:rFonts w:ascii="Cambria Math" w:hAnsi="Cambria Math"/>
+                                  </w:rPr>
+                                  <m:t>n</m:t>
+                                </m:r>
+                              </m:sub>
+                            </m:sSub>
+                            <m:r>
+                              <m:rPr>
+                                <m:sty m:val="bi"/>
+                              </m:rPr>
+                              <w:rPr>
+                                <w:rFonts w:ascii="Cambria Math" w:hAnsi="Cambria Math"/>
+                              </w:rPr>
+                              <m:t>+</m:t>
+                            </m:r>
+                            <m:r>
+                              <m:rPr>
+                                <m:sty m:val="p"/>
+                              </m:rPr>
+                              <w:rPr>
+                                <w:rFonts w:ascii="Cambria Math" w:hAnsi="Cambria Math"/>
+                              </w:rPr>
+                              <m:t>Δ</m:t>
+                            </m:r>
+                            <m:sSub>
+                              <m:sSubPr>
+                                <m:ctrlPr>
+                                  <w:rPr>
+                                    <w:rFonts w:ascii="Cambria Math" w:hAnsi="Cambria Math"/>
+                                    <w:b/>
+                                    <w:i/>
+                                  </w:rPr>
+                                </m:ctrlPr>
+                              </m:sSubPr>
+                              <m:e>
+                                <m:r>
+                                  <m:rPr>
+                                    <m:sty m:val="bi"/>
+                                  </m:rPr>
+                                  <w:rPr>
+                                    <w:rFonts w:ascii="Cambria Math" w:hAnsi="Cambria Math"/>
+                                  </w:rPr>
+                                  <m:t>p</m:t>
+                                </m:r>
+                              </m:e>
+                              <m:sub>
+                                <m:r>
+                                  <w:rPr>
+                                    <w:rFonts w:ascii="Cambria Math" w:hAnsi="Cambria Math"/>
+                                  </w:rPr>
+                                  <m:t>n</m:t>
+                                </m:r>
+                              </m:sub>
+                            </m:sSub>
+                          </m:e>
+                        </m:d>
+                      </m:e>
+                    </m:mr>
+                    <m:mr>
+                      <m:e>
+                        <m:r>
+                          <m:rPr>
+                            <m:sty m:val="bi"/>
+                          </m:rPr>
+                          <w:rPr>
+                            <w:rFonts w:ascii="Cambria Math" w:hAnsi="Cambria Math"/>
+                          </w:rPr>
+                          <m:t xml:space="preserve">   </m:t>
+                        </m:r>
+                        <m:r>
+                          <m:rPr>
+                            <m:sty m:val="bi"/>
+                          </m:rPr>
+                          <w:rPr>
+                            <w:rFonts w:ascii="Cambria Math" w:hAnsi="Cambria Math"/>
+                          </w:rPr>
+                          <m:t>⋮</m:t>
+                        </m:r>
+                      </m:e>
+                    </m:mr>
+                    <m:mr>
+                      <m:e>
+                        <m:sSub>
+                          <m:sSubPr>
+                            <m:ctrlPr>
+                              <w:rPr>
+                                <w:rFonts w:ascii="Cambria Math" w:hAnsi="Cambria Math"/>
+                                <w:b/>
+                                <w:i/>
+                              </w:rPr>
+                            </m:ctrlPr>
+                          </m:sSubPr>
+                          <m:e>
+                            <m:r>
+                              <w:rPr>
+                                <w:rFonts w:ascii="Cambria Math" w:hAnsi="Cambria Math"/>
+                              </w:rPr>
+                              <m:t>C</m:t>
+                            </m:r>
+                            <m:ctrlPr>
+                              <w:rPr>
+                                <w:rFonts w:ascii="Cambria Math" w:hAnsi="Cambria Math"/>
+                                <w:i/>
+                              </w:rPr>
+                            </m:ctrlPr>
+                          </m:e>
+                          <m:sub>
+                            <m:r>
+                              <w:rPr>
+                                <w:rFonts w:ascii="Cambria Math" w:hAnsi="Cambria Math"/>
+                              </w:rPr>
+                              <m:t>1</m:t>
+                            </m:r>
+                          </m:sub>
+                        </m:sSub>
+                        <m:d>
+                          <m:dPr>
+                            <m:ctrlPr>
+                              <w:rPr>
+                                <w:rFonts w:ascii="Cambria Math" w:hAnsi="Cambria Math"/>
+                                <w:b/>
+                                <w:i/>
+                              </w:rPr>
+                            </m:ctrlPr>
+                          </m:dPr>
+                          <m:e>
+                            <m:sSub>
+                              <m:sSubPr>
+                                <m:ctrlPr>
+                                  <w:rPr>
+                                    <w:rFonts w:ascii="Cambria Math" w:hAnsi="Cambria Math"/>
+                                    <w:b/>
+                                    <w:i/>
+                                  </w:rPr>
+                                </m:ctrlPr>
+                              </m:sSubPr>
+                              <m:e>
+                                <m:r>
+                                  <m:rPr>
+                                    <m:sty m:val="bi"/>
+                                  </m:rPr>
+                                  <w:rPr>
+                                    <w:rFonts w:ascii="Cambria Math" w:hAnsi="Cambria Math"/>
+                                  </w:rPr>
+                                  <m:t>p</m:t>
+                                </m:r>
+                              </m:e>
+                              <m:sub>
+                                <m:r>
+                                  <w:rPr>
+                                    <w:rFonts w:ascii="Cambria Math" w:hAnsi="Cambria Math"/>
+                                  </w:rPr>
+                                  <m:t>1</m:t>
+                                </m:r>
+                              </m:sub>
+                            </m:sSub>
+                            <m:r>
+                              <m:rPr>
+                                <m:sty m:val="bi"/>
+                              </m:rPr>
+                              <w:rPr>
+                                <w:rFonts w:ascii="Cambria Math" w:hAnsi="Cambria Math"/>
+                              </w:rPr>
+                              <m:t>+</m:t>
+                            </m:r>
+                            <m:r>
+                              <m:rPr>
+                                <m:sty m:val="p"/>
+                              </m:rPr>
+                              <w:rPr>
+                                <w:rFonts w:ascii="Cambria Math" w:hAnsi="Cambria Math"/>
+                              </w:rPr>
+                              <m:t>Δ</m:t>
+                            </m:r>
+                            <m:sSub>
+                              <m:sSubPr>
+                                <m:ctrlPr>
+                                  <w:rPr>
+                                    <w:rFonts w:ascii="Cambria Math" w:hAnsi="Cambria Math"/>
+                                    <w:b/>
+                                    <w:i/>
+                                  </w:rPr>
+                                </m:ctrlPr>
+                              </m:sSubPr>
+                              <m:e>
+                                <m:r>
+                                  <m:rPr>
+                                    <m:sty m:val="bi"/>
+                                  </m:rPr>
+                                  <w:rPr>
+                                    <w:rFonts w:ascii="Cambria Math" w:hAnsi="Cambria Math"/>
+                                  </w:rPr>
+                                  <m:t>p</m:t>
+                                </m:r>
+                              </m:e>
+                              <m:sub>
+                                <m:r>
+                                  <w:rPr>
+                                    <w:rFonts w:ascii="Cambria Math" w:hAnsi="Cambria Math"/>
+                                  </w:rPr>
+                                  <m:t>1</m:t>
+                                </m:r>
+                              </m:sub>
+                            </m:sSub>
+                            <m:r>
+                              <m:rPr>
+                                <m:sty m:val="bi"/>
+                              </m:rPr>
+                              <w:rPr>
+                                <w:rFonts w:ascii="Cambria Math" w:hAnsi="Cambria Math"/>
+                              </w:rPr>
+                              <m:t>,</m:t>
+                            </m:r>
+                            <m:r>
+                              <w:rPr>
+                                <w:rFonts w:ascii="Cambria Math" w:hAnsi="Cambria Math"/>
+                              </w:rPr>
+                              <m:t>⋯</m:t>
+                            </m:r>
+                            <m:r>
+                              <m:rPr>
+                                <m:sty m:val="bi"/>
+                              </m:rPr>
+                              <w:rPr>
+                                <w:rFonts w:ascii="Cambria Math" w:hAnsi="Cambria Math"/>
+                              </w:rPr>
+                              <m:t>,</m:t>
+                            </m:r>
+                            <m:sSub>
+                              <m:sSubPr>
+                                <m:ctrlPr>
+                                  <w:rPr>
+                                    <w:rFonts w:ascii="Cambria Math" w:hAnsi="Cambria Math"/>
+                                    <w:b/>
+                                    <w:i/>
+                                  </w:rPr>
+                                </m:ctrlPr>
+                              </m:sSubPr>
+                              <m:e>
+                                <m:r>
+                                  <m:rPr>
+                                    <m:sty m:val="bi"/>
+                                  </m:rPr>
+                                  <w:rPr>
+                                    <w:rFonts w:ascii="Cambria Math" w:hAnsi="Cambria Math"/>
+                                  </w:rPr>
+                                  <m:t>p</m:t>
+                                </m:r>
+                              </m:e>
+                              <m:sub>
+                                <m:r>
+                                  <w:rPr>
+                                    <w:rFonts w:ascii="Cambria Math" w:hAnsi="Cambria Math"/>
+                                  </w:rPr>
+                                  <m:t>n</m:t>
+                                </m:r>
+                              </m:sub>
+                            </m:sSub>
+                            <m:r>
+                              <m:rPr>
+                                <m:sty m:val="bi"/>
+                              </m:rPr>
+                              <w:rPr>
+                                <w:rFonts w:ascii="Cambria Math" w:hAnsi="Cambria Math"/>
+                              </w:rPr>
+                              <m:t>+</m:t>
+                            </m:r>
+                            <m:r>
+                              <m:rPr>
+                                <m:sty m:val="p"/>
+                              </m:rPr>
+                              <w:rPr>
+                                <w:rFonts w:ascii="Cambria Math" w:hAnsi="Cambria Math"/>
+                              </w:rPr>
+                              <m:t>Δ</m:t>
+                            </m:r>
+                            <m:sSub>
+                              <m:sSubPr>
+                                <m:ctrlPr>
+                                  <w:rPr>
+                                    <w:rFonts w:ascii="Cambria Math" w:hAnsi="Cambria Math"/>
+                                    <w:b/>
+                                    <w:i/>
+                                  </w:rPr>
+                                </m:ctrlPr>
+                              </m:sSubPr>
+                              <m:e>
+                                <m:r>
+                                  <m:rPr>
+                                    <m:sty m:val="bi"/>
+                                  </m:rPr>
+                                  <w:rPr>
+                                    <w:rFonts w:ascii="Cambria Math" w:hAnsi="Cambria Math"/>
+                                  </w:rPr>
+                                  <m:t>p</m:t>
+                                </m:r>
+                              </m:e>
+                              <m:sub>
+                                <m:r>
+                                  <w:rPr>
+                                    <w:rFonts w:ascii="Cambria Math" w:hAnsi="Cambria Math"/>
+                                  </w:rPr>
+                                  <m:t>n</m:t>
+                                </m:r>
+                              </m:sub>
+                            </m:sSub>
+                          </m:e>
+                        </m:d>
+                      </m:e>
+                    </m:mr>
+                  </m:m>
+                </m:e>
+              </m:d>
+              <m:r>
+                <m:rPr>
+                  <m:sty m:val="bi"/>
+                </m:rPr>
+                <w:rPr>
+                  <w:rFonts w:ascii="Cambria Math" w:hAnsi="Cambria Math"/>
+                </w:rPr>
+                <m:t>=0</m:t>
+              </m:r>
+              <m:r>
+                <w:rPr>
+                  <w:rFonts w:ascii="Cambria Math" w:hAnsi="Cambria Math"/>
+                </w:rPr>
+                <m:t>#</m:t>
+              </m:r>
+              <m:d>
+                <m:dPr>
+                  <m:ctrlPr>
+                    <w:rPr>
+                      <w:rFonts w:ascii="Cambria Math" w:hAnsi="Cambria Math"/>
+                      <w:i/>
+                    </w:rPr>
+                  </m:ctrlPr>
+                </m:dPr>
+                <m:e>
+                  <m:r>
+                    <w:rPr>
+                      <w:rFonts w:ascii="Cambria Math" w:hAnsi="Cambria Math"/>
+                    </w:rPr>
+                    <m:t>22</m:t>
+                  </m:r>
+                </m:e>
+              </m:d>
+              <m:ctrlPr>
+                <w:rPr>
+                  <w:rFonts w:ascii="Cambria Math" w:hAnsi="Cambria Math"/>
+                  <w:i/>
+                </w:rPr>
+              </m:ctrlPr>
+            </m:e>
+          </m:eqArr>
+          <m:r>
+            <m:rPr>
+              <m:sty m:val="bi"/>
+            </m:rPr>
+            <w:rPr>
+              <w:rFonts w:ascii="Cambria Math" w:hAnsi="Cambria Math"/>
+            </w:rPr>
+            <m:t xml:space="preserve"> </m:t>
+          </m:r>
+        </m:oMath>
+      </m:oMathPara>
+    </w:p>
+    <w:p>
+      <w:pPr>
+        <w:spacing w:beforeLines="50" w:before="120" w:afterLines="50" w:after="120" w:line="240" w:lineRule="auto"/>
+        <w:rPr>
+          <w:rFonts w:hint="eastAsia"/>
+        </w:rPr>
+      </w:pPr>
+      <w:r>
+        <w:rPr>
+          <w:rFonts w:hint="eastAsia"/>
+        </w:rPr>
+        <w:t>可应用梯度下降法，让</w:t>
+      </w:r>
+      <m:oMath>
+        <m:r>
+          <m:rPr>
+            <m:sty m:val="p"/>
+          </m:rPr>
+          <w:rPr>
+            <w:rFonts w:ascii="Cambria Math" w:hAnsi="Cambria Math"/>
+          </w:rPr>
+          <m:t>Δ</m:t>
+        </m:r>
+        <m:r>
+          <m:rPr>
+            <m:sty m:val="bi"/>
+          </m:rPr>
+          <w:rPr>
+            <w:rFonts w:ascii="Cambria Math" w:hAnsi="Cambria Math"/>
+          </w:rPr>
+          <m:t>p</m:t>
+        </m:r>
+      </m:oMath>
+      <w:r>
+        <w:rPr>
+          <w:rFonts w:hint="eastAsia"/>
+        </w:rPr>
+        <w:t>与</w:t>
+      </w:r>
+      <m:oMath>
+        <m:r>
+          <w:rPr>
+            <w:rFonts w:ascii="Cambria Math" w:hAnsi="Cambria Math" w:hint="eastAsia"/>
+          </w:rPr>
+          <m:t>C</m:t>
+        </m:r>
+      </m:oMath>
+      <w:r>
+        <w:rPr>
+          <w:rFonts w:hint="eastAsia"/>
+        </w:rPr>
+        <w:t>在</w:t>
+      </w:r>
+      <m:oMath>
+        <m:r>
+          <m:rPr>
+            <m:sty m:val="bi"/>
+          </m:rPr>
+          <w:rPr>
+            <w:rFonts w:ascii="Cambria Math" w:hAnsi="Cambria Math"/>
+          </w:rPr>
+          <m:t>p</m:t>
+        </m:r>
+      </m:oMath>
+      <w:r>
+        <w:rPr>
+          <w:rFonts w:hint="eastAsia"/>
+        </w:rPr>
+        <w:t>处的梯度</w:t>
+      </w:r>
+      <m:oMath>
+        <m:sSub>
+          <m:sSubPr>
+            <m:ctrlPr>
+              <w:rPr>
+                <w:rFonts w:ascii="Cambria Math" w:hAnsi="Cambria Math"/>
+              </w:rPr>
+            </m:ctrlPr>
+          </m:sSubPr>
+          <m:e>
+            <m:r>
+              <m:rPr>
+                <m:sty m:val="p"/>
+              </m:rPr>
+              <w:rPr>
+                <w:rFonts w:ascii="Cambria Math" w:hAnsi="Cambria Math"/>
+              </w:rPr>
+              <m:t>∇</m:t>
+            </m:r>
+          </m:e>
+          <m:sub>
+            <m:r>
+              <m:rPr>
+                <m:sty m:val="bi"/>
+              </m:rPr>
+              <w:rPr>
+                <w:rFonts w:ascii="Cambria Math" w:hAnsi="Cambria Math"/>
+              </w:rPr>
+              <m:t>p</m:t>
+            </m:r>
+          </m:sub>
+        </m:sSub>
+        <m:r>
+          <w:rPr>
+            <w:rFonts w:ascii="Cambria Math" w:hAnsi="Cambria Math"/>
+          </w:rPr>
+          <m:t>C</m:t>
+        </m:r>
+        <m:d>
+          <m:dPr>
+            <m:ctrlPr>
+              <w:rPr>
+                <w:rFonts w:ascii="Cambria Math" w:hAnsi="Cambria Math"/>
+                <w:i/>
+              </w:rPr>
+            </m:ctrlPr>
+          </m:dPr>
+          <m:e>
+            <m:r>
+              <m:rPr>
+                <m:sty m:val="bi"/>
+              </m:rPr>
+              <w:rPr>
+                <w:rFonts w:ascii="Cambria Math" w:hAnsi="Cambria Math"/>
+              </w:rPr>
+              <m:t>p</m:t>
+            </m:r>
+          </m:e>
+        </m:d>
+        <m:r>
+          <w:rPr>
+            <w:rFonts w:ascii="Cambria Math" w:hAnsi="Cambria Math" w:hint="eastAsia"/>
+          </w:rPr>
+          <m:t>=</m:t>
+        </m:r>
+        <m:sSup>
+          <m:sSupPr>
+            <m:ctrlPr>
+              <w:rPr>
+                <w:rFonts w:ascii="Cambria Math" w:hAnsi="Cambria Math"/>
+                <w:i/>
+              </w:rPr>
+            </m:ctrlPr>
+          </m:sSupPr>
+          <m:e>
+            <m:d>
+              <m:dPr>
+                <m:ctrlPr>
+                  <w:rPr>
+                    <w:rFonts w:ascii="Cambria Math" w:hAnsi="Cambria Math"/>
+                    <w:i/>
+                  </w:rPr>
+                </m:ctrlPr>
+              </m:dPr>
+              <m:e>
+                <m:sSub>
+                  <m:sSubPr>
+                    <m:ctrlPr>
+                      <w:rPr>
+                        <w:rFonts w:ascii="Cambria Math" w:hAnsi="Cambria Math"/>
+                      </w:rPr>
+                    </m:ctrlPr>
+                  </m:sSubPr>
+                  <m:e>
+                    <m:r>
+                      <m:rPr>
+                        <m:sty m:val="p"/>
+                      </m:rPr>
+                      <w:rPr>
+                        <w:rFonts w:ascii="Cambria Math" w:hAnsi="Cambria Math"/>
+                      </w:rPr>
+                      <m:t>∇</m:t>
+                    </m:r>
+                  </m:e>
+                  <m:sub>
+                    <m:r>
+                      <m:rPr>
+                        <m:sty m:val="bi"/>
+                      </m:rPr>
+                      <w:rPr>
+                        <w:rFonts w:ascii="Cambria Math" w:hAnsi="Cambria Math"/>
+                      </w:rPr>
+                      <m:t>p</m:t>
+                    </m:r>
+                  </m:sub>
+                </m:sSub>
+                <m:sSub>
+                  <m:sSubPr>
+                    <m:ctrlPr>
+                      <w:rPr>
+                        <w:rFonts w:ascii="Cambria Math" w:hAnsi="Cambria Math"/>
+                        <w:i/>
+                      </w:rPr>
+                    </m:ctrlPr>
+                  </m:sSubPr>
+                  <m:e>
+                    <m:r>
+                      <w:rPr>
+                        <w:rFonts w:ascii="Cambria Math" w:hAnsi="Cambria Math"/>
+                      </w:rPr>
+                      <m:t>C</m:t>
+                    </m:r>
+                  </m:e>
+                  <m:sub>
+                    <m:r>
+                      <w:rPr>
+                        <w:rFonts w:ascii="Cambria Math" w:hAnsi="Cambria Math"/>
+                      </w:rPr>
+                      <m:t>1</m:t>
+                    </m:r>
+                  </m:sub>
+                </m:sSub>
+                <m:r>
+                  <w:rPr>
+                    <w:rFonts w:ascii="Cambria Math" w:hAnsi="Cambria Math"/>
+                  </w:rPr>
+                  <m:t>,⋯,</m:t>
+                </m:r>
+                <m:sSub>
+                  <m:sSubPr>
+                    <m:ctrlPr>
+                      <w:rPr>
+                        <w:rFonts w:ascii="Cambria Math" w:hAnsi="Cambria Math"/>
+                      </w:rPr>
+                    </m:ctrlPr>
+                  </m:sSubPr>
+                  <m:e>
+                    <m:r>
+                      <m:rPr>
+                        <m:sty m:val="p"/>
+                      </m:rPr>
+                      <w:rPr>
+                        <w:rFonts w:ascii="Cambria Math" w:hAnsi="Cambria Math"/>
+                      </w:rPr>
+                      <m:t>∇</m:t>
+                    </m:r>
+                    <m:ctrlPr>
+                      <w:rPr>
+                        <w:rFonts w:ascii="Cambria Math" w:hAnsi="Cambria Math"/>
+                        <w:i/>
+                      </w:rPr>
+                    </m:ctrlPr>
+                  </m:e>
+                  <m:sub>
+                    <m:r>
+                      <m:rPr>
+                        <m:sty m:val="bi"/>
+                      </m:rPr>
+                      <w:rPr>
+                        <w:rFonts w:ascii="Cambria Math" w:hAnsi="Cambria Math"/>
+                      </w:rPr>
+                      <m:t>p</m:t>
+                    </m:r>
+                  </m:sub>
+                </m:sSub>
+                <m:sSub>
+                  <m:sSubPr>
+                    <m:ctrlPr>
+                      <w:rPr>
+                        <w:rFonts w:ascii="Cambria Math" w:hAnsi="Cambria Math"/>
+                        <w:i/>
+                      </w:rPr>
+                    </m:ctrlPr>
+                  </m:sSubPr>
+                  <m:e>
+                    <m:r>
+                      <w:rPr>
+                        <w:rFonts w:ascii="Cambria Math" w:hAnsi="Cambria Math"/>
+                      </w:rPr>
+                      <m:t>C</m:t>
+                    </m:r>
+                  </m:e>
+                  <m:sub>
+                    <m:r>
+                      <w:rPr>
+                        <w:rFonts w:ascii="Cambria Math" w:hAnsi="Cambria Math"/>
+                      </w:rPr>
+                      <m:t>n</m:t>
+                    </m:r>
+                  </m:sub>
+                </m:sSub>
+              </m:e>
+            </m:d>
+          </m:e>
+          <m:sup>
+            <m:r>
+              <m:rPr>
+                <m:sty m:val="p"/>
+              </m:rPr>
+              <w:rPr>
+                <w:rFonts w:ascii="Cambria Math" w:hAnsi="Cambria Math"/>
+              </w:rPr>
+              <m:t>T</m:t>
+            </m:r>
+          </m:sup>
+        </m:sSup>
+      </m:oMath>
+      <w:r>
+        <w:rPr>
+          <w:rFonts w:hint="eastAsia"/>
+        </w:rPr>
+        <w:t>平行，设学习率</w:t>
+      </w:r>
+      <m:oMath>
+        <m:r>
+          <m:rPr>
+            <m:sty m:val="bi"/>
+          </m:rPr>
+          <w:rPr>
+            <w:rFonts w:ascii="Cambria Math" w:hAnsi="Cambria Math"/>
+          </w:rPr>
+          <m:t>λ</m:t>
+        </m:r>
+        <m:r>
+          <m:rPr>
+            <m:sty m:val="bi"/>
+          </m:rPr>
+          <w:rPr>
+            <w:rFonts w:ascii="Cambria Math" w:hAnsi="Cambria Math"/>
+          </w:rPr>
+          <m:t>=</m:t>
+        </m:r>
+        <m:sSup>
+          <m:sSupPr>
+            <m:ctrlPr>
+              <w:rPr>
+                <w:rFonts w:ascii="Cambria Math" w:hAnsi="Cambria Math"/>
+              </w:rPr>
+            </m:ctrlPr>
+          </m:sSupPr>
+          <m:e>
+            <m:d>
+              <m:dPr>
+                <m:ctrlPr>
+                  <w:rPr>
+                    <w:rFonts w:ascii="Cambria Math" w:hAnsi="Cambria Math"/>
+                    <w:b/>
+                    <w:i/>
+                  </w:rPr>
+                </m:ctrlPr>
+              </m:dPr>
+              <m:e>
+                <m:sSub>
+                  <m:sSubPr>
+                    <m:ctrlPr>
+                      <w:rPr>
+                        <w:rFonts w:ascii="Cambria Math" w:hAnsi="Cambria Math"/>
+                        <w:i/>
+                      </w:rPr>
+                    </m:ctrlPr>
+                  </m:sSubPr>
+                  <m:e>
+                    <m:r>
+                      <w:rPr>
+                        <w:rFonts w:ascii="Cambria Math" w:hAnsi="Cambria Math"/>
+                      </w:rPr>
+                      <m:t>λ</m:t>
+                    </m:r>
+                  </m:e>
+                  <m:sub>
+                    <m:r>
+                      <w:rPr>
+                        <w:rFonts w:ascii="Cambria Math" w:hAnsi="Cambria Math"/>
+                      </w:rPr>
+                      <m:t>1</m:t>
+                    </m:r>
+                  </m:sub>
+                </m:sSub>
+                <m:r>
+                  <w:rPr>
+                    <w:rFonts w:ascii="Cambria Math" w:hAnsi="Cambria Math"/>
+                  </w:rPr>
+                  <m:t>,⋯,</m:t>
+                </m:r>
+                <m:sSub>
+                  <m:sSubPr>
+                    <m:ctrlPr>
+                      <w:rPr>
+                        <w:rFonts w:ascii="Cambria Math" w:hAnsi="Cambria Math"/>
+                        <w:i/>
+                      </w:rPr>
+                    </m:ctrlPr>
+                  </m:sSubPr>
+                  <m:e>
+                    <m:r>
+                      <w:rPr>
+                        <w:rFonts w:ascii="Cambria Math" w:hAnsi="Cambria Math"/>
+                      </w:rPr>
+                      <m:t>λ</m:t>
+                    </m:r>
+                  </m:e>
+                  <m:sub>
+                    <m:r>
+                      <w:rPr>
+                        <w:rFonts w:ascii="Cambria Math" w:hAnsi="Cambria Math"/>
+                      </w:rPr>
+                      <m:t>n</m:t>
+                    </m:r>
+                  </m:sub>
+                </m:sSub>
+                <m:ctrlPr>
+                  <w:rPr>
+                    <w:rFonts w:ascii="Cambria Math" w:hAnsi="Cambria Math"/>
+                    <w:i/>
+                  </w:rPr>
+                </m:ctrlPr>
+              </m:e>
+            </m:d>
+          </m:e>
+          <m:sup>
+            <m:r>
+              <m:rPr>
+                <m:sty m:val="p"/>
+              </m:rPr>
+              <w:rPr>
+                <w:rFonts w:ascii="Cambria Math" w:hAnsi="Cambria Math"/>
+              </w:rPr>
+              <m:t>T</m:t>
+            </m:r>
+          </m:sup>
+        </m:sSup>
+      </m:oMath>
+      <w:r>
+        <w:rPr>
+          <w:rFonts w:hint="eastAsia"/>
+        </w:rPr>
+        <w:t>。一种朴素的方法是，设定</w:t>
+      </w:r>
+      <m:oMath>
+        <m:r>
+          <m:rPr>
+            <m:sty m:val="bi"/>
+          </m:rPr>
+          <w:rPr>
+            <w:rFonts w:ascii="Cambria Math" w:hAnsi="Cambria Math"/>
+          </w:rPr>
+          <m:t>λ</m:t>
+        </m:r>
+      </m:oMath>
+      <w:r>
+        <w:rPr>
+          <w:rFonts w:hint="eastAsia"/>
+        </w:rPr>
+        <w:t>为某个预设值，</w:t>
+      </w:r>
+      <w:r>
+        <w:rPr>
+          <w:rFonts w:hint="eastAsia"/>
+        </w:rPr>
+        <w:t>迭代更新粒子位置，直到</w:t>
+      </w:r>
+      <w:r>
+        <w:rPr>
+          <w:rFonts w:hint="eastAsia"/>
+        </w:rPr>
+        <w:t>方程</w:t>
+      </w:r>
+      <w:r>
+        <w:rPr>
+          <w:rFonts w:hint="eastAsia"/>
+        </w:rPr>
+        <w:t>(</w:t>
+      </w:r>
+      <w:r>
+        <w:t>22)</w:t>
+      </w:r>
+      <w:r>
+        <w:rPr>
+          <w:rFonts w:hint="eastAsia"/>
+        </w:rPr>
+        <w:t>达到某个精度</w:t>
+      </w:r>
+      <w:r>
+        <w:rPr>
+          <w:rFonts w:hint="eastAsia"/>
+        </w:rPr>
+        <w:t>阈值</w:t>
+      </w:r>
+      <w:r>
+        <w:rPr>
+          <w:rFonts w:hint="eastAsia"/>
+        </w:rPr>
+        <w:t>。这种方法在实际中并不可行，因为</w:t>
+      </w:r>
+      <m:oMath>
+        <m:r>
+          <m:rPr>
+            <m:sty m:val="bi"/>
+          </m:rPr>
+          <w:rPr>
+            <w:rFonts w:ascii="Cambria Math" w:hAnsi="Cambria Math"/>
+          </w:rPr>
+          <m:t>λ</m:t>
+        </m:r>
+      </m:oMath>
+      <w:r>
+        <w:rPr>
+          <w:rFonts w:hint="eastAsia"/>
+        </w:rPr>
+        <w:t>的</w:t>
+      </w:r>
+      <w:r>
+        <w:rPr>
+          <w:rFonts w:hint="eastAsia"/>
+        </w:rPr>
+        <w:t>预设值无法准确估计。静态的学习率也可能导致收敛速度缓慢。</w:t>
+      </w:r>
+    </w:p>
+    <w:p>
+      <w:pPr>
+        <w:spacing w:beforeLines="50" w:before="120" w:afterLines="50" w:after="120" w:line="240" w:lineRule="auto"/>
+      </w:pPr>
+      <w:r>
+        <w:rPr>
+          <w:rFonts w:hint="eastAsia"/>
+        </w:rPr>
+        <w:t>实际上</w:t>
+      </w:r>
+      <w:r>
+        <w:rPr>
+          <w:rFonts w:hint="eastAsia"/>
+        </w:rPr>
+        <w:t>可以利用方程（</w:t>
+      </w:r>
+      <w:r>
+        <w:rPr>
+          <w:rFonts w:hint="eastAsia"/>
+        </w:rPr>
+        <w:t>22</w:t>
+      </w:r>
+      <w:r>
+        <w:rPr>
+          <w:rFonts w:hint="eastAsia"/>
+        </w:rPr>
+        <w:t>）的一次微分展开估计</w:t>
+      </w:r>
+      <m:oMath>
+        <m:r>
+          <m:rPr>
+            <m:sty m:val="bi"/>
+          </m:rPr>
+          <w:rPr>
+            <w:rFonts w:ascii="Cambria Math" w:hAnsi="Cambria Math"/>
+          </w:rPr>
+          <m:t>λ</m:t>
+        </m:r>
+      </m:oMath>
+      <w:r>
+        <w:rPr>
+          <w:rFonts w:hint="eastAsia"/>
+          <w:b/>
+        </w:rPr>
+        <w:t>。</w:t>
+      </w:r>
+      <w:r>
+        <w:rPr>
+          <w:rFonts w:hint="eastAsia"/>
+        </w:rPr>
+        <w:t>注意到方程</w:t>
+      </w:r>
+      <w:r>
+        <w:t>(</w:t>
+      </w:r>
+      <w:proofErr w:type="gramStart"/>
+      <w:r>
+        <w:t>22</w:t>
+      </w:r>
+      <w:r>
+        <w:rPr>
+          <w:rFonts w:hint="eastAsia"/>
+        </w:rPr>
+        <w:t>)</w:t>
+      </w:r>
+      <w:r>
+        <w:rPr>
+          <w:rFonts w:hint="eastAsia"/>
+        </w:rPr>
+        <w:t>可微</w:t>
+      </w:r>
+      <w:proofErr w:type="gramEnd"/>
+      <w:r>
+        <w:rPr>
+          <w:rFonts w:hint="eastAsia"/>
+        </w:rPr>
+        <w:t>，</w:t>
+      </w:r>
+      <w:r>
+        <w:rPr>
+          <w:rFonts w:hint="eastAsia"/>
+        </w:rPr>
+        <w:t>有</w:t>
+      </w:r>
+      <w:r>
+        <w:rPr>
+          <w:rFonts w:hint="eastAsia"/>
+        </w:rPr>
+        <w:t>一次近似</w:t>
+      </w:r>
+    </w:p>
+    <w:p>
+      <w:pPr>
+        <w:spacing w:beforeLines="50" w:before="120" w:afterLines="50" w:after="120" w:line="240" w:lineRule="auto"/>
+      </w:pPr>
+      <m:oMathPara>
+        <m:oMath>
+          <m:eqArr>
+            <m:eqArrPr>
+              <m:maxDist m:val="1"/>
+              <m:ctrlPr>
+                <w:rPr>
+                  <w:rFonts w:ascii="Cambria Math" w:hAnsi="Cambria Math"/>
+                  <w:i/>
+                </w:rPr>
+              </m:ctrlPr>
+            </m:eqArrPr>
+            <m:e>
+              <m:r>
+                <w:rPr>
+                  <w:rFonts w:ascii="Cambria Math" w:hAnsi="Cambria Math"/>
+                </w:rPr>
+                <m:t>C</m:t>
+              </m:r>
+              <m:d>
+                <m:dPr>
+                  <m:ctrlPr>
+                    <w:rPr>
+                      <w:rFonts w:ascii="Cambria Math" w:hAnsi="Cambria Math"/>
+                      <w:i/>
+                    </w:rPr>
+                  </m:ctrlPr>
+                </m:dPr>
+                <m:e>
+                  <m:r>
+                    <m:rPr>
+                      <m:sty m:val="bi"/>
+                    </m:rPr>
+                    <w:rPr>
+                      <w:rFonts w:ascii="Cambria Math" w:hAnsi="Cambria Math"/>
+                    </w:rPr>
+                    <m:t>p</m:t>
+                  </m:r>
+                  <m:r>
+                    <w:rPr>
+                      <w:rFonts w:ascii="Cambria Math" w:hAnsi="Cambria Math"/>
+                    </w:rPr>
+                    <m:t>+</m:t>
+                  </m:r>
+                  <m:r>
+                    <m:rPr>
+                      <m:sty m:val="p"/>
+                    </m:rPr>
+                    <w:rPr>
+                      <w:rFonts w:ascii="Cambria Math" w:hAnsi="Cambria Math"/>
+                    </w:rPr>
+                    <m:t>Δ</m:t>
+                  </m:r>
+                  <m:r>
+                    <m:rPr>
+                      <m:sty m:val="bi"/>
+                    </m:rPr>
+                    <w:rPr>
+                      <w:rFonts w:ascii="Cambria Math" w:hAnsi="Cambria Math"/>
+                    </w:rPr>
+                    <m:t>p</m:t>
+                  </m:r>
+                </m:e>
+              </m:d>
+              <m:r>
+                <m:rPr>
+                  <m:aln/>
+                </m:rPr>
+                <w:rPr>
+                  <w:rFonts w:ascii="Cambria Math" w:hAnsi="Cambria Math"/>
+                </w:rPr>
+                <m:t>≈C</m:t>
+              </m:r>
+              <m:d>
+                <m:dPr>
+                  <m:ctrlPr>
+                    <w:rPr>
+                      <w:rFonts w:ascii="Cambria Math" w:hAnsi="Cambria Math"/>
+                      <w:i/>
+                    </w:rPr>
+                  </m:ctrlPr>
+                </m:dPr>
+                <m:e>
+                  <m:r>
+                    <m:rPr>
+                      <m:sty m:val="bi"/>
+                    </m:rPr>
+                    <w:rPr>
+                      <w:rFonts w:ascii="Cambria Math" w:hAnsi="Cambria Math"/>
+                    </w:rPr>
+                    <m:t>p</m:t>
+                  </m:r>
+                </m:e>
+              </m:d>
+              <m:r>
+                <w:rPr>
+                  <w:rFonts w:ascii="Cambria Math" w:hAnsi="Cambria Math"/>
+                </w:rPr>
+                <m:t>+</m:t>
+              </m:r>
+              <m:r>
+                <m:rPr>
+                  <m:sty m:val="p"/>
+                </m:rPr>
+                <w:rPr>
+                  <w:rFonts w:ascii="Cambria Math" w:hAnsi="Cambria Math"/>
+                </w:rPr>
+                <m:t>∇</m:t>
+              </m:r>
+              <m:sSup>
+                <m:sSupPr>
+                  <m:ctrlPr>
+                    <w:rPr>
+                      <w:rFonts w:ascii="Cambria Math" w:hAnsi="Cambria Math"/>
+                    </w:rPr>
+                  </m:ctrlPr>
+                </m:sSupPr>
+                <m:e>
+                  <m:r>
+                    <w:rPr>
+                      <w:rFonts w:ascii="Cambria Math" w:hAnsi="Cambria Math"/>
+                    </w:rPr>
+                    <m:t>C</m:t>
+                  </m:r>
+                </m:e>
+                <m:sup>
+                  <m:r>
+                    <m:rPr>
+                      <m:sty m:val="p"/>
+                    </m:rPr>
+                    <w:rPr>
+                      <w:rFonts w:ascii="Cambria Math" w:hAnsi="Cambria Math"/>
+                    </w:rPr>
+                    <m:t>T</m:t>
+                  </m:r>
+                </m:sup>
+              </m:sSup>
+              <m:r>
+                <m:rPr>
+                  <m:sty m:val="p"/>
+                </m:rPr>
+                <w:rPr>
+                  <w:rFonts w:ascii="Cambria Math" w:hAnsi="Cambria Math"/>
+                </w:rPr>
+                <m:t>Δ</m:t>
+              </m:r>
+              <m:r>
+                <m:rPr>
+                  <m:sty m:val="bi"/>
+                </m:rPr>
+                <w:rPr>
+                  <w:rFonts w:ascii="Cambria Math" w:hAnsi="Cambria Math"/>
+                </w:rPr>
+                <m:t>p</m:t>
+              </m:r>
+              <m:r>
+                <m:rPr>
+                  <m:sty m:val="bi"/>
+                </m:rPr>
+                <w:rPr>
+                  <w:rFonts w:ascii="Cambria Math" w:hAnsi="Cambria Math"/>
+                </w:rPr>
+                <m:t>=</m:t>
+              </m:r>
+              <m:r>
+                <w:rPr>
+                  <w:rFonts w:ascii="Cambria Math" w:hAnsi="Cambria Math"/>
+                </w:rPr>
+                <m:t>0</m:t>
+              </m:r>
+              <m:r>
+                <w:rPr>
+                  <w:rFonts w:ascii="Cambria Math" w:hAnsi="Cambria Math"/>
+                </w:rPr>
+                <m:t>#</m:t>
+              </m:r>
+              <m:d>
+                <m:dPr>
+                  <m:ctrlPr>
+                    <w:rPr>
+                      <w:rFonts w:ascii="Cambria Math" w:hAnsi="Cambria Math"/>
+                      <w:i/>
+                    </w:rPr>
+                  </m:ctrlPr>
+                </m:dPr>
+                <m:e>
+                  <m:r>
+                    <w:rPr>
+                      <w:rFonts w:ascii="Cambria Math" w:hAnsi="Cambria Math"/>
+                    </w:rPr>
+                    <m:t>2</m:t>
+                  </m:r>
+                  <m:r>
+                    <w:rPr>
+                      <w:rFonts w:ascii="Cambria Math" w:hAnsi="Cambria Math"/>
+                    </w:rPr>
+                    <m:t>3</m:t>
+                  </m:r>
+                </m:e>
+              </m:d>
+            </m:e>
+          </m:eqArr>
+          <m:r>
+            <w:br/>
+          </m:r>
+        </m:oMath>
+        <m:oMath>
+          <m:r>
+            <m:rPr>
+              <m:aln/>
+            </m:rPr>
+            <w:rPr>
+              <w:rFonts w:ascii="Cambria Math" w:hAnsi="Cambria Math"/>
+            </w:rPr>
+            <m:t>≈</m:t>
+          </m:r>
+          <m:r>
+            <w:rPr>
+              <w:rFonts w:ascii="Cambria Math" w:hAnsi="Cambria Math"/>
+            </w:rPr>
+            <m:t>C</m:t>
+          </m:r>
+          <m:d>
+            <m:dPr>
+              <m:ctrlPr>
+                <w:rPr>
+                  <w:rFonts w:ascii="Cambria Math" w:hAnsi="Cambria Math"/>
+                  <w:i/>
+                </w:rPr>
+              </m:ctrlPr>
+            </m:dPr>
+            <m:e>
+              <m:r>
+                <m:rPr>
+                  <m:sty m:val="bi"/>
+                </m:rPr>
+                <w:rPr>
+                  <w:rFonts w:ascii="Cambria Math" w:hAnsi="Cambria Math"/>
+                </w:rPr>
+                <m:t>p</m:t>
+              </m:r>
+            </m:e>
+          </m:d>
+          <m:r>
+            <w:rPr>
+              <w:rFonts w:ascii="Cambria Math" w:hAnsi="Cambria Math"/>
+            </w:rPr>
+            <m:t>+</m:t>
+          </m:r>
+          <m:r>
+            <m:rPr>
+              <m:sty m:val="p"/>
+            </m:rPr>
+            <w:rPr>
+              <w:rFonts w:ascii="Cambria Math" w:hAnsi="Cambria Math"/>
+            </w:rPr>
+            <m:t>∇</m:t>
+          </m:r>
+          <m:sSup>
+            <m:sSupPr>
+              <m:ctrlPr>
+                <w:rPr>
+                  <w:rFonts w:ascii="Cambria Math" w:hAnsi="Cambria Math"/>
+                </w:rPr>
+              </m:ctrlPr>
+            </m:sSupPr>
+            <m:e>
+              <m:r>
+                <w:rPr>
+                  <w:rFonts w:ascii="Cambria Math" w:hAnsi="Cambria Math"/>
+                </w:rPr>
+                <m:t>C</m:t>
+              </m:r>
+            </m:e>
+            <m:sup>
+              <m:r>
+                <m:rPr>
+                  <m:sty m:val="p"/>
+                </m:rPr>
+                <w:rPr>
+                  <w:rFonts w:ascii="Cambria Math" w:hAnsi="Cambria Math"/>
+                </w:rPr>
+                <m:t>T</m:t>
+              </m:r>
+            </m:sup>
+          </m:sSup>
+          <m:r>
+            <m:rPr>
+              <m:sty m:val="p"/>
+            </m:rPr>
+            <w:rPr>
+              <w:rFonts w:ascii="Cambria Math" w:hAnsi="Cambria Math"/>
+            </w:rPr>
+            <m:t>∇</m:t>
+          </m:r>
+          <m:r>
+            <w:rPr>
+              <w:rFonts w:ascii="Cambria Math" w:hAnsi="Cambria Math"/>
+            </w:rPr>
+            <m:t>C</m:t>
+          </m:r>
+          <m:r>
+            <m:rPr>
+              <m:sty m:val="bi"/>
+            </m:rPr>
+            <w:rPr>
+              <w:rFonts w:ascii="Cambria Math" w:hAnsi="Cambria Math"/>
+            </w:rPr>
+            <m:t>λ</m:t>
+          </m:r>
+          <m:r>
+            <m:rPr>
+              <m:sty m:val="bi"/>
+            </m:rPr>
+            <w:rPr>
+              <w:rFonts w:ascii="Cambria Math" w:hAnsi="Cambria Math"/>
+            </w:rPr>
+            <m:t>=</m:t>
+          </m:r>
+          <m:r>
+            <w:rPr>
+              <w:rFonts w:ascii="Cambria Math" w:hAnsi="Cambria Math"/>
+            </w:rPr>
+            <m:t>0</m:t>
+          </m:r>
+        </m:oMath>
+      </m:oMathPara>
+    </w:p>
+    <w:p>
+      <w:pPr>
+        <w:spacing w:beforeLines="50" w:before="120" w:afterLines="50" w:after="120" w:line="240" w:lineRule="auto"/>
+        <w:rPr>
+          <w:b/>
+          <w:color w:val="222222"/>
+          <w:sz w:val="21"/>
+          <w:szCs w:val="21"/>
+          <w:shd w:val="clear" w:color="auto" w:fill="F8F9FA"/>
+        </w:rPr>
+      </w:pPr>
+      <w:r>
+        <w:rPr>
+          <w:rFonts w:hint="eastAsia"/>
+        </w:rPr>
+        <w:t>以</w:t>
+      </w:r>
+      <m:oMath>
+        <m:r>
+          <m:rPr>
+            <m:sty m:val="bi"/>
+          </m:rPr>
+          <w:rPr>
+            <w:rFonts w:ascii="Cambria Math" w:hAnsi="Cambria Math"/>
+          </w:rPr>
+          <m:t>λ</m:t>
+        </m:r>
+      </m:oMath>
+      <w:r>
+        <w:rPr>
+          <w:rFonts w:hint="eastAsia"/>
+        </w:rPr>
+        <w:t>为未知数的</w:t>
+      </w:r>
+      <w:r>
+        <w:rPr>
+          <w:rFonts w:hint="eastAsia"/>
+        </w:rPr>
+        <w:t>方程含有</w:t>
+      </w:r>
+      <w:r>
+        <w:rPr>
+          <w:rFonts w:hint="eastAsia"/>
+        </w:rPr>
+        <w:t>n</w:t>
+      </w:r>
+      <w:r>
+        <w:rPr>
+          <w:rFonts w:hint="eastAsia"/>
+        </w:rPr>
+        <w:t>个标量方程和</w:t>
+      </w:r>
+      <w:r>
+        <w:rPr>
+          <w:rFonts w:hint="eastAsia"/>
+        </w:rPr>
+        <w:t>n</w:t>
+      </w:r>
+      <w:r>
+        <w:rPr>
+          <w:rFonts w:hint="eastAsia"/>
+        </w:rPr>
+        <w:t>个标量未知数，是一个适定性问题。由线性代数知识可知，若</w:t>
+      </w:r>
+      <m:oMath>
+        <m:r>
+          <w:rPr>
+            <w:rFonts w:ascii="Cambria Math" w:hAnsi="Cambria Math"/>
+          </w:rPr>
+          <m:t>C(</m:t>
+        </m:r>
+        <m:r>
+          <m:rPr>
+            <m:sty m:val="bi"/>
+          </m:rPr>
+          <w:rPr>
+            <w:rFonts w:ascii="Cambria Math" w:hAnsi="Cambria Math"/>
+          </w:rPr>
+          <m:t>p</m:t>
+        </m:r>
+        <m:r>
+          <w:rPr>
+            <w:rFonts w:ascii="Cambria Math" w:hAnsi="Cambria Math"/>
+          </w:rPr>
+          <m:t>)</m:t>
+        </m:r>
+      </m:oMath>
+      <w:r>
+        <w:rPr>
+          <w:rFonts w:hint="eastAsia"/>
+        </w:rPr>
+        <w:t>可逆，则方程有确定解。</w:t>
+      </w:r>
+      <w:r>
+        <w:rPr>
+          <w:rFonts w:hint="eastAsia"/>
+        </w:rPr>
+        <w:t>但是由于</w:t>
+      </w:r>
+      <m:oMath>
+        <m:r>
+          <w:rPr>
+            <w:rFonts w:ascii="Cambria Math" w:hAnsi="Cambria Math"/>
+          </w:rPr>
+          <m:t>C</m:t>
+        </m:r>
+      </m:oMath>
+      <w:r>
+        <w:rPr>
+          <w:rFonts w:hint="eastAsia"/>
+        </w:rPr>
+        <w:t>的维度是</w:t>
+      </w:r>
+      <m:oMath>
+        <m:r>
+          <w:rPr>
+            <w:rFonts w:ascii="Cambria Math" w:hAnsi="Cambria Math"/>
+          </w:rPr>
+          <m:t>n</m:t>
+        </m:r>
+      </m:oMath>
+      <w:r>
+        <w:rPr>
+          <w:rFonts w:hint="eastAsia"/>
+        </w:rPr>
+        <w:t>，在实际中通常大于</w:t>
+      </w:r>
+      <m:oMath>
+        <m:sSup>
+          <m:sSupPr>
+            <m:ctrlPr>
+              <w:rPr>
+                <w:rFonts w:ascii="Cambria Math" w:hAnsi="Cambria Math"/>
+                <w:i/>
+              </w:rPr>
+            </m:ctrlPr>
+          </m:sSupPr>
+          <m:e>
+            <m:r>
+              <w:rPr>
+                <w:rFonts w:ascii="Cambria Math" w:hAnsi="Cambria Math"/>
+              </w:rPr>
+              <m:t>10</m:t>
+            </m:r>
+          </m:e>
+          <m:sup>
+            <m:r>
+              <w:rPr>
+                <w:rFonts w:ascii="Cambria Math" w:hAnsi="Cambria Math"/>
+              </w:rPr>
+              <m:t>4</m:t>
+            </m:r>
+          </m:sup>
+        </m:sSup>
+      </m:oMath>
+      <w:r>
+        <w:rPr>
+          <w:rFonts w:hint="eastAsia"/>
+        </w:rPr>
+        <w:t>，而最好的的矩阵求逆算法复杂度高达</w:t>
+      </w:r>
+      <m:oMath>
+        <m:r>
+          <w:rPr>
+            <w:rFonts w:ascii="Cambria Math" w:hAnsi="Cambria Math" w:cs="Arial"/>
+            <w:color w:val="222222"/>
+            <w:sz w:val="21"/>
+            <w:szCs w:val="21"/>
+            <w:shd w:val="clear" w:color="auto" w:fill="F8F9FA"/>
+          </w:rPr>
+          <m:t>O</m:t>
+        </m:r>
+        <m:d>
+          <m:dPr>
+            <m:ctrlPr>
+              <w:rPr>
+                <w:rFonts w:ascii="Cambria Math" w:hAnsi="Cambria Math" w:cs="Arial"/>
+                <w:color w:val="222222"/>
+                <w:sz w:val="21"/>
+                <w:szCs w:val="21"/>
+                <w:shd w:val="clear" w:color="auto" w:fill="F8F9FA"/>
+              </w:rPr>
+            </m:ctrlPr>
+          </m:dPr>
+          <m:e>
+            <m:sSup>
+              <m:sSupPr>
+                <m:ctrlPr>
+                  <w:rPr>
+                    <w:rFonts w:ascii="Cambria Math" w:hAnsi="Cambria Math" w:cs="Arial"/>
+                    <w:i/>
+                    <w:iCs/>
+                    <w:color w:val="222222"/>
+                    <w:sz w:val="21"/>
+                    <w:szCs w:val="21"/>
+                    <w:shd w:val="clear" w:color="auto" w:fill="F8F9FA"/>
+                  </w:rPr>
+                </m:ctrlPr>
+              </m:sSupPr>
+              <m:e>
+                <m:r>
+                  <w:rPr>
+                    <w:rFonts w:ascii="Cambria Math" w:hAnsi="Cambria Math" w:cs="Arial"/>
+                    <w:color w:val="222222"/>
+                    <w:sz w:val="21"/>
+                    <w:szCs w:val="21"/>
+                    <w:shd w:val="clear" w:color="auto" w:fill="F8F9FA"/>
+                  </w:rPr>
+                  <m:t>n</m:t>
+                </m:r>
+                <m:ctrlPr>
+                  <w:rPr>
+                    <w:rFonts w:ascii="Cambria Math" w:hAnsi="Cambria Math" w:cs="Arial"/>
+                    <w:color w:val="222222"/>
+                    <w:sz w:val="21"/>
+                    <w:szCs w:val="21"/>
+                    <w:shd w:val="clear" w:color="auto" w:fill="F8F9FA"/>
+                  </w:rPr>
+                </m:ctrlPr>
+              </m:e>
+              <m:sup>
+                <m:r>
+                  <m:rPr>
+                    <m:sty m:val="p"/>
+                  </m:rPr>
+                  <w:rPr>
+                    <w:rFonts w:ascii="Cambria Math" w:hAnsi="Cambria Math" w:cs="Arial"/>
+                    <w:color w:val="222222"/>
+                    <w:sz w:val="17"/>
+                    <w:szCs w:val="17"/>
+                    <w:shd w:val="clear" w:color="auto" w:fill="F8F9FA"/>
+                    <w:vertAlign w:val="superscript"/>
+                  </w:rPr>
+                  <m:t>2.373</m:t>
+                </m:r>
+              </m:sup>
+            </m:sSup>
+          </m:e>
+        </m:d>
+      </m:oMath>
+      <w:r>
+        <w:rPr>
+          <w:rFonts w:hint="eastAsia"/>
+          <w:color w:val="222222"/>
+          <w:sz w:val="21"/>
+          <w:szCs w:val="21"/>
+          <w:shd w:val="clear" w:color="auto" w:fill="F8F9FA"/>
+        </w:rPr>
+        <w:t>，完全无法承受，因此也不能通过直接求解估计</w:t>
+      </w:r>
+      <m:oMath>
+        <m:r>
+          <m:rPr>
+            <m:sty m:val="bi"/>
+          </m:rPr>
+          <w:rPr>
+            <w:rFonts w:ascii="Cambria Math" w:hAnsi="Cambria Math"/>
+            <w:color w:val="222222"/>
+            <w:sz w:val="21"/>
+            <w:szCs w:val="21"/>
+            <w:shd w:val="clear" w:color="auto" w:fill="F8F9FA"/>
+          </w:rPr>
+          <m:t>λ</m:t>
+        </m:r>
+      </m:oMath>
+      <w:r>
+        <w:rPr>
+          <w:rFonts w:hint="eastAsia"/>
+          <w:b/>
+          <w:color w:val="222222"/>
+          <w:sz w:val="21"/>
+          <w:szCs w:val="21"/>
+          <w:shd w:val="clear" w:color="auto" w:fill="F8F9FA"/>
+        </w:rPr>
+        <w:t>。</w:t>
+      </w:r>
+    </w:p>
+    <w:p>
+      <w:pPr>
+        <w:spacing w:beforeLines="50" w:before="120" w:afterLines="50" w:after="120" w:line="240" w:lineRule="auto"/>
+        <w:rPr>
+          <w:rFonts w:hint="eastAsia"/>
+        </w:rPr>
+      </w:pPr>
+      <w:r>
+        <w:rPr>
+          <w:rFonts w:hint="eastAsia"/>
+        </w:rPr>
+        <w:t>作为方程（</w:t>
+      </w:r>
+      <w:r>
+        <w:rPr>
+          <w:rFonts w:hint="eastAsia"/>
+        </w:rPr>
+        <w:t>23</w:t>
+      </w:r>
+      <w:r>
+        <w:rPr>
+          <w:rFonts w:hint="eastAsia"/>
+        </w:rPr>
+        <w:t>）的近似解法，我们考虑高阶线性方程组的</w:t>
+      </w:r>
+      <w:r>
+        <w:rPr>
+          <w:rFonts w:hint="eastAsia"/>
+        </w:rPr>
+        <w:t>J</w:t>
+      </w:r>
+      <w:r>
+        <w:t>acobi</w:t>
+      </w:r>
+      <w:r>
+        <w:rPr>
+          <w:rFonts w:hint="eastAsia"/>
+        </w:rPr>
+        <w:t>雅可比迭代法</w:t>
+      </w:r>
+      <w:r>
+        <w:fldChar w:fldCharType="begin" w:fldLock="1"/>
+      </w:r>
+      <w:r>
+        <w:instrText>ADDIN CSL_CITATION { "citationItems" : [ { "id" : "ITEM-1", "itemData" : { "ISBN" : "978-7-115-35993-3", "abstract" : "\u672c\u4e66\u4e3a\u300a\u73b0\u4ee3\u6570\u503c\u8ba1\u7b97(\u7b2c2\u7248)\u300b(ISBN 978-7-115-35993-3)\u7684\u914d\u5957\u6559\u6750\uff0c\u662f\u540c\u6d4e\u5927\u5b66\u8ba1\u7b97\u6570\u5b66\u6559\u7814\u5ba4\u8001\u5e08\u96c6\u4f53\u667a\u6167\u7684\u7ed3\u6676\uff0c\u5168\u4e66\u5185\u5bb9\u5305\u62ec\u4e3b\u6559\u6750\u4e2d\u4e60\u9898\u7684\u5168\u90e8\u89e3\u7b54\uff0c\u540c\u65f6\u7ed9\u51fa\u4e86\u8be6\u7ec6\u7684\u6c42\u89e3\u8fc7\u7a0b\uff1b\u5bf9\u4e8e\u5b9e\u9a8c\u9898\uff0c\u8fd8\u7ed9\u51fa\u4e86\u5b8c\u6574\u7684MATLAB\u7a0b\u5e8f\uff1b\u6700\u540e\u63d0\u4f9b\u4e86\u6a21\u62df\u8bd5\u5377\uff0c\u5e76\u7ed9\u51fa\u4e86\u53c2\u8003\u7b54\u6848\u3002 \u672c\u4e66\u9002\u5408\u4f5c\u4e3a\u672c\u79d1\u751f\u548c\u5de5\u79d1\u7814\u7a76\u751f\u6570\u503c\u8ba1\u7b97\u914d\u5957\u7528\u4e66\uff0c\u4e5f\u9002\u5408\u76f8\u5173\u6559\u5b66\u4eba\u5458\u53c2\u8003\u3002", "author" : [ { "dropping-particle" : "", "family" : "\u540c\u6d4e\u5927\u5b66\u8ba1\u7b97\u6570\u5b66\u6559\u7814\u5ba4", "given" : "", "non-dropping-particle" : "", "parse-names" : false, "suffix" : "" } ], "edition" : "Second Edi", "id" : "ITEM-1", "issued" : { "date-parts" : [ [ "2014" ] ] }, "number-of-pages" : "248", "publisher" : "\u4eba\u6c11\u90ae\u7535\u51fa\u7248\u793e", "publisher-place" : "Beijing", "title" : "\u73b0\u4ee3\u6570\u503c\u8ba1\u7b97\uff08\u7b2c2\u7248\uff09", "type" : "book" }, "uris" : [ "http://www.mendeley.com/documents/?uuid=63b82582-f40d-4e61-9b36-3d4cf9a03fda" ] } ], "mendeley" : { "formattedCitation" : "[24]", "plainTextFormattedCitation" : "[24]", "previouslyFormattedCitation" : "[24]" }, "properties" : { "noteIndex" : 0 }, "schema" : "https://github.com/citation-style-language/schema/raw/master/csl-citation.json" }</w:instrText>
+      </w:r>
+      <w:r>
+        <w:fldChar w:fldCharType="separate"/>
+      </w:r>
+      <w:r>
+        <w:rPr>
+          <w:noProof/>
+        </w:rPr>
+        <w:t>[24]</w:t>
+      </w:r>
+      <w:r>
+        <w:fldChar w:fldCharType="end"/>
+      </w:r>
+      <w:r>
+        <w:rPr>
+          <w:rFonts w:hint="eastAsia"/>
+        </w:rPr>
+        <w:t>。</w:t>
+      </w:r>
+      <w:bookmarkStart w:id="25" w:name="_GoBack"/>
+      <w:bookmarkEnd w:id="25"/>
+    </w:p>
+    <w:p>
+      <w:pPr>
+        <w:spacing w:beforeLines="50" w:before="120" w:afterLines="50" w:after="120" w:line="360" w:lineRule="exact"/>
+        <w:rPr>
+          <w:rFonts w:hint="eastAsia"/>
+        </w:rPr>
+      </w:pPr>
+      <w:r>
+        <w:rPr>
+          <w:rFonts w:hint="eastAsia"/>
+        </w:rPr>
+        <w:t>在实际的求解中，因为计算能力的限制，不可能迭代过多，仅要求能满足视觉真实性即可。我们的实现中每帧设定迭代</w:t>
+      </w:r>
+      <w:r>
+        <w:rPr>
+          <w:rFonts w:hint="eastAsia"/>
+        </w:rPr>
+        <w:t>4</w:t>
+      </w:r>
+      <w:r>
+        <w:rPr>
+          <w:rFonts w:hint="eastAsia"/>
+        </w:rPr>
+        <w:t>次，</w:t>
+      </w:r>
+      <w:r>
+        <w:rPr>
+          <w:rFonts w:hint="eastAsia"/>
+        </w:rPr>
+        <w:t>更多的迭代次数对改善模拟结果不大。</w:t>
+      </w:r>
+    </w:p>
+    <w:p>
+      <w:pPr>
+        <w:spacing w:beforeLines="50" w:before="120" w:afterLines="50" w:after="120" w:line="360" w:lineRule="exact"/>
+      </w:pPr>
+      <w:r>
+        <w:t>2.</w:t>
+      </w:r>
+      <w:r>
+        <w:rPr>
+          <w:rFonts w:hint="eastAsia"/>
+        </w:rPr>
+        <w:t>3</w:t>
+      </w:r>
+      <w:r>
+        <w:t xml:space="preserve">.2 </w:t>
+      </w:r>
+      <w:r>
+        <w:rPr>
+          <w:rFonts w:hint="eastAsia"/>
+        </w:rPr>
+        <w:t>流体速度的涡度、粘度修正</w:t>
       </w:r>
     </w:p>
     <w:p>
@@ -22262,7 +26131,6 @@
           <w:b w:val="0"/>
           <w:i w:val="0"/>
         </w:rPr>
-        <w:lastRenderedPageBreak/>
         <w:t>3.2</w:t>
       </w:r>
       <w:r>
@@ -23012,6 +26880,7 @@
           <w:b w:val="0"/>
           <w:i w:val="0"/>
         </w:rPr>
+        <w:lastRenderedPageBreak/>
         <w:t>3.3</w:t>
       </w:r>
       <w:r>
@@ -23346,7 +27215,7 @@
             <o:lock v:ext="edit" aspectratio="t"/>
           </v:shapetype>
           <v:shape id="_x0000_i1025" type="#_x0000_t75" style="width:6.9pt;height:15.9pt" equationxml="&lt;">
-            <v:imagedata r:id="rId13" o:title="" chromakey="white"/>
+            <v:imagedata r:id="rId14" o:title="" chromakey="white"/>
           </v:shape>
         </w:pict>
       </w:r>
@@ -23392,9 +27261,9 @@
         </w:rPr>
         <w:object w:dxaOrig="195" w:dyaOrig="345" w14:anchorId="1753F195">
           <v:shape id="_x0000_i1026" type="#_x0000_t75" style="width:9.9pt;height:17.4pt" o:ole="">
-            <v:imagedata r:id="rId14" o:title=""/>
+            <v:imagedata r:id="rId15" o:title=""/>
           </v:shape>
-          <o:OLEObject Type="Embed" ProgID="Equation.3" ShapeID="_x0000_i1026" DrawAspect="Content" ObjectID="_1588625685" r:id="rId15"/>
+          <o:OLEObject Type="Embed" ProgID="Equation.3" ShapeID="_x0000_i1026" DrawAspect="Content" ObjectID="_1589051131" r:id="rId16"/>
         </w:object>
       </w:r>
       <w:r>
@@ -23409,7 +27278,7 @@
         </w:rPr>
         <w:pict w14:anchorId="0A679F06">
           <v:shape id="_x0000_i1027" type="#_x0000_t75" style="width:9.9pt;height:15.9pt" equationxml="&lt;">
-            <v:imagedata r:id="rId16" o:title="" chromakey="white"/>
+            <v:imagedata r:id="rId17" o:title="" chromakey="white"/>
           </v:shape>
         </w:pict>
       </w:r>
@@ -23527,7 +27396,7 @@
         </w:rPr>
         <w:pict w14:anchorId="444C5E01">
           <v:shape id="_x0000_i1028" type="#_x0000_t75" style="width:6.9pt;height:15.9pt" equationxml="&lt;">
-            <v:imagedata r:id="rId13" o:title="" chromakey="white"/>
+            <v:imagedata r:id="rId14" o:title="" chromakey="white"/>
           </v:shape>
         </w:pict>
       </w:r>
@@ -23962,9 +27831,9 @@
               </w:rPr>
               <w:object w:dxaOrig="195" w:dyaOrig="345" w14:anchorId="40BF2860">
                 <v:shape id="_x0000_i1029" type="#_x0000_t75" style="width:9.9pt;height:17.4pt" o:ole="">
-                  <v:imagedata r:id="rId14" o:title=""/>
+                  <v:imagedata r:id="rId15" o:title=""/>
                 </v:shape>
-                <o:OLEObject Type="Embed" ProgID="Equation.3" ShapeID="_x0000_i1029" DrawAspect="Content" ObjectID="_1588625686" r:id="rId17"/>
+                <o:OLEObject Type="Embed" ProgID="Equation.3" ShapeID="_x0000_i1029" DrawAspect="Content" ObjectID="_1589051132" r:id="rId18"/>
               </w:object>
             </w:r>
           </w:p>
@@ -25000,9 +28869,9 @@
               </w:rPr>
               <w:object w:dxaOrig="195" w:dyaOrig="345" w14:anchorId="007CC6D1">
                 <v:shape id="_x0000_i1030" type="#_x0000_t75" style="width:9.9pt;height:17.4pt" o:ole="">
-                  <v:imagedata r:id="rId14" o:title=""/>
+                  <v:imagedata r:id="rId15" o:title=""/>
                 </v:shape>
-                <o:OLEObject Type="Embed" ProgID="Equation.3" ShapeID="_x0000_i1030" DrawAspect="Content" ObjectID="_1588625687" r:id="rId18"/>
+                <o:OLEObject Type="Embed" ProgID="Equation.3" ShapeID="_x0000_i1030" DrawAspect="Content" ObjectID="_1589051133" r:id="rId19"/>
               </w:object>
             </w:r>
           </w:p>
@@ -25487,7 +29356,7 @@
                     </pic:cNvPicPr>
                   </pic:nvPicPr>
                   <pic:blipFill>
-                    <a:blip r:embed="rId19">
+                    <a:blip r:embed="rId20">
                       <a:extLst>
                         <a:ext uri="{28A0092B-C50C-407E-A947-70E740481C1C}">
                           <a14:useLocalDpi xmlns:a14="http://schemas.microsoft.com/office/drawing/2010/main" val="0"/>
@@ -25752,7 +29621,7 @@
         </w:rPr>
         <w:pict w14:anchorId="4DE3EE88">
           <v:shape id="_x0000_i1031" type="#_x0000_t75" style="width:6pt;height:15.9pt" equationxml="&lt;">
-            <v:imagedata r:id="rId20" o:title="" chromakey="white"/>
+            <v:imagedata r:id="rId21" o:title="" chromakey="white"/>
           </v:shape>
         </w:pict>
       </w:r>
@@ -25774,9 +29643,9 @@
         </w:rPr>
         <w:object w:dxaOrig="195" w:dyaOrig="345" w14:anchorId="3C42B07F">
           <v:shape id="_x0000_i1032" type="#_x0000_t75" style="width:9.9pt;height:17.4pt" o:ole="">
-            <v:imagedata r:id="rId21" o:title=""/>
+            <v:imagedata r:id="rId22" o:title=""/>
           </v:shape>
-          <o:OLEObject Type="Embed" ProgID="Equation.3" ShapeID="_x0000_i1032" DrawAspect="Content" ObjectID="_1588625688" r:id="rId22"/>
+          <o:OLEObject Type="Embed" ProgID="Equation.3" ShapeID="_x0000_i1032" DrawAspect="Content" ObjectID="_1589051134" r:id="rId23"/>
         </w:object>
       </w:r>
       <w:r>
@@ -25883,7 +29752,7 @@
         </w:rPr>
         <w:pict w14:anchorId="6579DC50">
           <v:shape id="_x0000_i1033" type="#_x0000_t75" style="width:6pt;height:15.9pt" equationxml="&lt;">
-            <v:imagedata r:id="rId20" o:title="" chromakey="white"/>
+            <v:imagedata r:id="rId21" o:title="" chromakey="white"/>
           </v:shape>
         </w:pict>
       </w:r>
@@ -25899,9 +29768,9 @@
         </w:rPr>
         <w:object w:dxaOrig="195" w:dyaOrig="345" w14:anchorId="0F05E3A6">
           <v:shape id="_x0000_i1034" type="#_x0000_t75" style="width:9.9pt;height:17.4pt" o:ole="">
-            <v:imagedata r:id="rId21" o:title=""/>
+            <v:imagedata r:id="rId22" o:title=""/>
           </v:shape>
-          <o:OLEObject Type="Embed" ProgID="Equation.3" ShapeID="_x0000_i1034" DrawAspect="Content" ObjectID="_1588625689" r:id="rId23"/>
+          <o:OLEObject Type="Embed" ProgID="Equation.3" ShapeID="_x0000_i1034" DrawAspect="Content" ObjectID="_1589051135" r:id="rId24"/>
         </w:object>
       </w:r>
       <w:r>
@@ -25928,7 +29797,7 @@
         </w:rPr>
         <w:pict w14:anchorId="6FFB1112">
           <v:shape id="_x0000_i1035" type="#_x0000_t75" style="width:9.9pt;height:15.9pt" equationxml="&lt;">
-            <v:imagedata r:id="rId16" o:title="" chromakey="white"/>
+            <v:imagedata r:id="rId17" o:title="" chromakey="white"/>
           </v:shape>
         </w:pict>
       </w:r>
@@ -25944,9 +29813,9 @@
         </w:rPr>
         <w:object w:dxaOrig="195" w:dyaOrig="345" w14:anchorId="0DCAE178">
           <v:shape id="_x0000_i1036" type="#_x0000_t75" style="width:9.9pt;height:17.4pt" o:ole="">
-            <v:imagedata r:id="rId21" o:title=""/>
+            <v:imagedata r:id="rId22" o:title=""/>
           </v:shape>
-          <o:OLEObject Type="Embed" ProgID="Equation.3" ShapeID="_x0000_i1036" DrawAspect="Content" ObjectID="_1588625690" r:id="rId24"/>
+          <o:OLEObject Type="Embed" ProgID="Equation.3" ShapeID="_x0000_i1036" DrawAspect="Content" ObjectID="_1589051136" r:id="rId25"/>
         </w:object>
       </w:r>
       <w:r>
@@ -25979,7 +29848,7 @@
         </w:rPr>
         <w:pict w14:anchorId="3B386ADF">
           <v:shape id="_x0000_i1037" type="#_x0000_t75" style="width:6.9pt;height:15.9pt" equationxml="&lt;">
-            <v:imagedata r:id="rId13" o:title="" chromakey="white"/>
+            <v:imagedata r:id="rId14" o:title="" chromakey="white"/>
           </v:shape>
         </w:pict>
       </w:r>
@@ -25995,9 +29864,9 @@
         </w:rPr>
         <w:object w:dxaOrig="195" w:dyaOrig="345" w14:anchorId="7E68C247">
           <v:shape id="_x0000_i1038" type="#_x0000_t75" style="width:9.9pt;height:17.4pt" o:ole="">
-            <v:imagedata r:id="rId21" o:title=""/>
+            <v:imagedata r:id="rId22" o:title=""/>
           </v:shape>
-          <o:OLEObject Type="Embed" ProgID="Equation.3" ShapeID="_x0000_i1038" DrawAspect="Content" ObjectID="_1588625691" r:id="rId25"/>
+          <o:OLEObject Type="Embed" ProgID="Equation.3" ShapeID="_x0000_i1038" DrawAspect="Content" ObjectID="_1589051137" r:id="rId26"/>
         </w:object>
       </w:r>
       <w:r>
@@ -26787,25 +30656,28 @@
     </w:p>
     <w:p>
       <w:pPr>
-        <w:pStyle w:val="Heading1"/>
-        <w:spacing w:beforeLines="50" w:before="120" w:afterLines="50" w:after="120" w:line="360" w:lineRule="exact"/>
-        <w:jc w:val="center"/>
-        <w:rPr>
-          <w:rFonts w:ascii="黑体" w:eastAsia="黑体" w:hAnsi="Arial" w:cs="Arial"/>
-          <w:b w:val="0"/>
-          <w:i w:val="0"/>
+        <w:rPr>
+          <w:rFonts w:ascii="Times New Roman" w:eastAsia="长城楷体" w:hAnsi="Times New Roman" w:cs="Times New Roman"/>
+          <w:kern w:val="2"/>
+          <w:sz w:val="28"/>
+          <w:szCs w:val="28"/>
+          <w:lang w:val="x-none" w:eastAsia="x-none"/>
         </w:rPr>
       </w:pPr>
       <w:r>
-        <w:rPr>
-          <w:b w:val="0"/>
-          <w:bCs w:val="0"/>
-          <w:i w:val="0"/>
-          <w:iCs w:val="0"/>
-        </w:rPr>
         <w:br w:type="page"/>
       </w:r>
       <w:bookmarkStart w:id="79" w:name="_Toc261510900"/>
+      <w:r>
+        <w:rPr>
+          <w:b/>
+          <w:bCs/>
+          <w:i/>
+          <w:iCs/>
+        </w:rPr>
+        <w:lastRenderedPageBreak/>
+        <w:br w:type="page"/>
+      </w:r>
     </w:p>
     <w:p>
       <w:pPr>
@@ -26816,6 +30688,51 @@
           <w:rFonts w:ascii="黑体" w:eastAsia="黑体" w:hAnsi="Arial" w:cs="Arial"/>
           <w:b w:val="0"/>
           <w:i w:val="0"/>
+          <w:lang w:val="en-US" w:eastAsia="zh-CN"/>
+        </w:rPr>
+      </w:pPr>
+      <w:r>
+        <w:rPr>
+          <w:rFonts w:ascii="黑体" w:eastAsia="黑体" w:hAnsi="Arial" w:cs="Arial" w:hint="eastAsia"/>
+          <w:b w:val="0"/>
+          <w:i w:val="0"/>
+          <w:lang w:val="en-US" w:eastAsia="zh-CN"/>
+        </w:rPr>
+        <w:lastRenderedPageBreak/>
+        <w:t>插图索引</w:t>
+      </w:r>
+    </w:p>
+    <w:p>
+      <w:pPr>
+        <w:rPr>
+          <w:rFonts w:hint="eastAsia"/>
+        </w:rPr>
+      </w:pPr>
+      <w:r>
+        <w:rPr>
+          <w:rFonts w:hint="eastAsia"/>
+        </w:rPr>
+        <w:t>图</w:t>
+      </w:r>
+      <w:r>
+        <w:rPr>
+          <w:rFonts w:hint="eastAsia"/>
+        </w:rPr>
+        <w:t>2.5</w:t>
+      </w:r>
+      <w:r>
+        <w:t xml:space="preserve"> </w:t>
+      </w:r>
+    </w:p>
+    <w:p>
+      <w:pPr>
+        <w:pStyle w:val="Heading1"/>
+        <w:spacing w:beforeLines="50" w:before="120" w:afterLines="50" w:after="120" w:line="360" w:lineRule="exact"/>
+        <w:jc w:val="center"/>
+        <w:rPr>
+          <w:rFonts w:ascii="黑体" w:eastAsia="黑体" w:hAnsi="Arial" w:cs="Arial"/>
+          <w:b w:val="0"/>
+          <w:i w:val="0"/>
         </w:rPr>
       </w:pPr>
       <w:bookmarkStart w:id="80" w:name="_Toc402184291"/>
@@ -26826,7 +30743,6 @@
           <w:b w:val="0"/>
           <w:i w:val="0"/>
         </w:rPr>
-        <w:lastRenderedPageBreak/>
         <w:t>参考文献</w:t>
       </w:r>
       <w:bookmarkEnd w:id="79"/>
@@ -27723,6 +31639,7 @@
           <w:sz w:val="20"/>
           <w:szCs w:val="24"/>
         </w:rPr>
+        <w:lastRenderedPageBreak/>
         <w:t>[17]</w:t>
       </w:r>
       <w:r>
@@ -27833,7 +31750,6 @@
           <w:sz w:val="20"/>
           <w:szCs w:val="24"/>
         </w:rPr>
-        <w:lastRenderedPageBreak/>
         <w:t>[19]</w:t>
       </w:r>
       <w:r>
@@ -27934,6 +31850,7 @@
           <w:rFonts w:ascii="Times New Roman" w:hAnsi="Times New Roman" w:cs="Times New Roman"/>
           <w:noProof/>
           <w:sz w:val="20"/>
+          <w:szCs w:val="24"/>
         </w:rPr>
       </w:pPr>
       <w:r>
@@ -27974,6 +31891,227 @@
           <w:szCs w:val="24"/>
         </w:rPr>
         <w:t>, vol. Third Edit. 1985.</w:t>
+      </w:r>
+    </w:p>
+    <w:p>
+      <w:pPr>
+        <w:widowControl w:val="0"/>
+        <w:autoSpaceDE w:val="0"/>
+        <w:autoSpaceDN w:val="0"/>
+        <w:adjustRightInd w:val="0"/>
+        <w:spacing w:line="240" w:lineRule="exact"/>
+        <w:ind w:left="640" w:hanging="640"/>
+        <w:rPr>
+          <w:rFonts w:ascii="Times New Roman" w:hAnsi="Times New Roman" w:cs="Times New Roman"/>
+          <w:noProof/>
+          <w:sz w:val="20"/>
+          <w:szCs w:val="24"/>
+        </w:rPr>
+      </w:pPr>
+      <w:r>
+        <w:rPr>
+          <w:rFonts w:ascii="Times New Roman" w:hAnsi="Times New Roman" w:cs="Times New Roman"/>
+          <w:noProof/>
+          <w:sz w:val="20"/>
+          <w:szCs w:val="24"/>
+        </w:rPr>
+        <w:t>[22]</w:t>
+      </w:r>
+      <w:r>
+        <w:rPr>
+          <w:rFonts w:ascii="Times New Roman" w:hAnsi="Times New Roman" w:cs="Times New Roman"/>
+          <w:noProof/>
+          <w:sz w:val="20"/>
+          <w:szCs w:val="24"/>
+        </w:rPr>
+        <w:tab/>
+        <w:t xml:space="preserve">J. Bender, M. Müller, and M. Macklin, “A Survey on Position Based Dynamics, 2017,” </w:t>
+      </w:r>
+      <w:r>
+        <w:rPr>
+          <w:rFonts w:ascii="Times New Roman" w:hAnsi="Times New Roman" w:cs="Times New Roman"/>
+          <w:i/>
+          <w:iCs/>
+          <w:noProof/>
+          <w:sz w:val="20"/>
+          <w:szCs w:val="24"/>
+        </w:rPr>
+        <w:t>Tutor. Proc. Eurographics</w:t>
+      </w:r>
+      <w:r>
+        <w:rPr>
+          <w:rFonts w:ascii="Times New Roman" w:hAnsi="Times New Roman" w:cs="Times New Roman"/>
+          <w:noProof/>
+          <w:sz w:val="20"/>
+          <w:szCs w:val="24"/>
+        </w:rPr>
+        <w:t>, 2017.</w:t>
+      </w:r>
+    </w:p>
+    <w:p>
+      <w:pPr>
+        <w:widowControl w:val="0"/>
+        <w:autoSpaceDE w:val="0"/>
+        <w:autoSpaceDN w:val="0"/>
+        <w:adjustRightInd w:val="0"/>
+        <w:spacing w:line="240" w:lineRule="exact"/>
+        <w:ind w:left="640" w:hanging="640"/>
+        <w:rPr>
+          <w:rFonts w:ascii="Times New Roman" w:hAnsi="Times New Roman" w:cs="Times New Roman"/>
+          <w:noProof/>
+          <w:sz w:val="20"/>
+          <w:szCs w:val="24"/>
+        </w:rPr>
+      </w:pPr>
+      <w:r>
+        <w:rPr>
+          <w:rFonts w:ascii="Times New Roman" w:hAnsi="Times New Roman" w:cs="Times New Roman"/>
+          <w:noProof/>
+          <w:sz w:val="20"/>
+          <w:szCs w:val="24"/>
+        </w:rPr>
+        <w:t>[23]</w:t>
+      </w:r>
+      <w:r>
+        <w:rPr>
+          <w:rFonts w:ascii="Times New Roman" w:hAnsi="Times New Roman" w:cs="Times New Roman"/>
+          <w:noProof/>
+          <w:sz w:val="20"/>
+          <w:szCs w:val="24"/>
+        </w:rPr>
+        <w:tab/>
+        <w:t xml:space="preserve">M. Ihmsen, J. Orthmann, B. Solenthaler, A. Kolb, and M. Teschner, “SPH Fluids in Computer Graphics,” </w:t>
+      </w:r>
+      <w:r>
+        <w:rPr>
+          <w:rFonts w:ascii="Times New Roman" w:hAnsi="Times New Roman" w:cs="Times New Roman"/>
+          <w:i/>
+          <w:iCs/>
+          <w:noProof/>
+          <w:sz w:val="20"/>
+          <w:szCs w:val="24"/>
+        </w:rPr>
+        <w:t>Eurographics</w:t>
+      </w:r>
+      <w:r>
+        <w:rPr>
+          <w:rFonts w:ascii="Times New Roman" w:hAnsi="Times New Roman" w:cs="Times New Roman"/>
+          <w:noProof/>
+          <w:sz w:val="20"/>
+          <w:szCs w:val="24"/>
+        </w:rPr>
+        <w:t>, no. 2, pp. 21–42, 2014.</w:t>
+      </w:r>
+    </w:p>
+    <w:p>
+      <w:pPr>
+        <w:widowControl w:val="0"/>
+        <w:autoSpaceDE w:val="0"/>
+        <w:autoSpaceDN w:val="0"/>
+        <w:adjustRightInd w:val="0"/>
+        <w:spacing w:line="240" w:lineRule="exact"/>
+        <w:ind w:left="640" w:hanging="640"/>
+        <w:rPr>
+          <w:rFonts w:ascii="Times New Roman" w:hAnsi="Times New Roman" w:cs="Times New Roman"/>
+          <w:noProof/>
+          <w:sz w:val="20"/>
+        </w:rPr>
+      </w:pPr>
+      <w:r>
+        <w:rPr>
+          <w:rFonts w:ascii="Times New Roman" w:hAnsi="Times New Roman" w:cs="Times New Roman"/>
+          <w:noProof/>
+          <w:sz w:val="20"/>
+          <w:szCs w:val="24"/>
+        </w:rPr>
+        <w:t>[24]</w:t>
+      </w:r>
+      <w:r>
+        <w:rPr>
+          <w:rFonts w:ascii="Times New Roman" w:hAnsi="Times New Roman" w:cs="Times New Roman"/>
+          <w:noProof/>
+          <w:sz w:val="20"/>
+          <w:szCs w:val="24"/>
+        </w:rPr>
+        <w:tab/>
+      </w:r>
+      <w:r>
+        <w:rPr>
+          <w:rFonts w:ascii="Times New Roman" w:hAnsi="Times New Roman" w:cs="Times New Roman"/>
+          <w:noProof/>
+          <w:sz w:val="20"/>
+          <w:szCs w:val="24"/>
+        </w:rPr>
+        <w:t>同济大学计算数学教研室</w:t>
+      </w:r>
+      <w:r>
+        <w:rPr>
+          <w:rFonts w:ascii="Times New Roman" w:hAnsi="Times New Roman" w:cs="Times New Roman"/>
+          <w:noProof/>
+          <w:sz w:val="20"/>
+          <w:szCs w:val="24"/>
+        </w:rPr>
+        <w:t xml:space="preserve">, </w:t>
+      </w:r>
+      <w:r>
+        <w:rPr>
+          <w:rFonts w:ascii="Times New Roman" w:hAnsi="Times New Roman" w:cs="Times New Roman"/>
+          <w:i/>
+          <w:iCs/>
+          <w:noProof/>
+          <w:sz w:val="20"/>
+          <w:szCs w:val="24"/>
+        </w:rPr>
+        <w:t>现代数值计算（第</w:t>
+      </w:r>
+      <w:r>
+        <w:rPr>
+          <w:rFonts w:ascii="Times New Roman" w:hAnsi="Times New Roman" w:cs="Times New Roman"/>
+          <w:i/>
+          <w:iCs/>
+          <w:noProof/>
+          <w:sz w:val="20"/>
+          <w:szCs w:val="24"/>
+        </w:rPr>
+        <w:t>2</w:t>
+      </w:r>
+      <w:r>
+        <w:rPr>
+          <w:rFonts w:ascii="Times New Roman" w:hAnsi="Times New Roman" w:cs="Times New Roman"/>
+          <w:i/>
+          <w:iCs/>
+          <w:noProof/>
+          <w:sz w:val="20"/>
+          <w:szCs w:val="24"/>
+        </w:rPr>
+        <w:t>版）</w:t>
+      </w:r>
+      <w:r>
+        <w:rPr>
+          <w:rFonts w:ascii="Times New Roman" w:hAnsi="Times New Roman" w:cs="Times New Roman"/>
+          <w:noProof/>
+          <w:sz w:val="20"/>
+          <w:szCs w:val="24"/>
+        </w:rPr>
+        <w:t xml:space="preserve">, Second Edi. Beijing: </w:t>
+      </w:r>
+      <w:r>
+        <w:rPr>
+          <w:rFonts w:ascii="Times New Roman" w:hAnsi="Times New Roman" w:cs="Times New Roman"/>
+          <w:noProof/>
+          <w:sz w:val="20"/>
+          <w:szCs w:val="24"/>
+        </w:rPr>
+        <w:t>人民邮电出版社</w:t>
+      </w:r>
+      <w:r>
+        <w:rPr>
+          <w:rFonts w:ascii="Times New Roman" w:hAnsi="Times New Roman" w:cs="Times New Roman"/>
+          <w:noProof/>
+          <w:sz w:val="20"/>
+          <w:szCs w:val="24"/>
+        </w:rPr>
+        <w:t>, 2014.</w:t>
       </w:r>
     </w:p>
     <w:p>
@@ -28060,8 +32198,8 @@
     </w:p>
     <w:p/>
     <w:sectPr>
-      <w:headerReference w:type="default" r:id="rId26"/>
-      <w:footerReference w:type="default" r:id="rId27"/>
+      <w:headerReference w:type="default" r:id="rId27"/>
+      <w:footerReference w:type="default" r:id="rId28"/>
       <w:pgSz w:w="11907" w:h="16840"/>
       <w:pgMar w:top="1361" w:right="1134" w:bottom="1361" w:left="1134" w:header="720" w:footer="851" w:gutter="851"/>
       <w:pgNumType w:start="1"/>
@@ -28202,7 +32340,7 @@
         <w:sz w:val="24"/>
         <w:szCs w:val="24"/>
       </w:rPr>
-      <w:t>18</w:t>
+      <w:t>21</w:t>
     </w:r>
     <w:r>
       <w:rPr>
@@ -31065,7 +35203,6 @@
   <w:style w:type="character" w:default="1" w:styleId="DefaultParagraphFont">
     <w:name w:val="Default Paragraph Font"/>
     <w:uiPriority w:val="1"/>
-    <w:semiHidden/>
     <w:unhideWhenUsed/>
   </w:style>
   <w:style w:type="table" w:default="1" w:styleId="TableNormal">
@@ -32311,7 +36448,7 @@
 </file>
 
 <file path=customXml/itemProps1.xml><?xml version="1.0" encoding="utf-8"?>
-<ds:datastoreItem xmlns:ds="http://schemas.openxmlformats.org/officeDocument/2006/customXml" ds:itemID="{FA803EC5-400E-40BD-9E08-3A9E62C599D2}">
+<ds:datastoreItem xmlns:ds="http://schemas.openxmlformats.org/officeDocument/2006/customXml" ds:itemID="{741EAEB2-ACC7-46A4-A22E-987889108FE2}">
   <ds:schemaRefs>
     <ds:schemaRef ds:uri="http://schemas.openxmlformats.org/officeDocument/2006/bibliography"/>
   </ds:schemaRefs>

</xml_diff>

<commit_message>
Update thesis on algorithm overview
</commit_message>
<xml_diff>
--- a/paper/simu-fluids.docx
+++ b/paper/simu-fluids.docx
@@ -4669,8 +4669,8 @@
         </w:rPr>
         <w:fldChar w:fldCharType="separate"/>
       </w:r>
-      <w:bookmarkStart w:id="10" w:name="_Toc261510873"/>
-      <w:bookmarkStart w:id="11" w:name="_Toc402184264"/>
+      <w:bookmarkStart w:id="10" w:name="_Toc402184264"/>
+      <w:bookmarkStart w:id="11" w:name="_Toc261510873"/>
       <w:r>
         <w:rPr>
           <w:rFonts w:eastAsia="黑体"/>
@@ -5117,7 +5117,23 @@
           <w:sz w:val="21"/>
           <w:szCs w:val="21"/>
         </w:rPr>
-        <w:t>一切计算机物理模拟都是对描述物理现象的物理方程的有限近似和数值求解。本节首先从流体的物理性质出发，导出准确描述流体的</w:t>
+        <w:t>一切计算机物理模拟都是对描述物理现象的物理方程的有限近似和数值求解。本节首先从流体的物理性质出发，导出准确描述流体</w:t>
+      </w:r>
+      <w:r>
+        <w:rPr>
+          <w:rFonts w:ascii="Times New Roman" w:eastAsia="宋体" w:hAnsi="Times New Roman" w:cs="Times New Roman" w:hint="eastAsia"/>
+          <w:sz w:val="21"/>
+          <w:szCs w:val="21"/>
+        </w:rPr>
+        <w:t>运动</w:t>
+      </w:r>
+      <w:r>
+        <w:rPr>
+          <w:rFonts w:ascii="Times New Roman" w:eastAsia="宋体" w:hAnsi="Times New Roman" w:cs="Times New Roman" w:hint="eastAsia"/>
+          <w:sz w:val="21"/>
+          <w:szCs w:val="21"/>
+        </w:rPr>
+        <w:t>的</w:t>
       </w:r>
       <w:proofErr w:type="spellStart"/>
       <w:r>
@@ -5167,7 +5183,7 @@
           <w:sz w:val="21"/>
           <w:szCs w:val="21"/>
         </w:rPr>
-        <w:t>离散方法——平滑粒子动力学模型。平滑粒子动力学模型是拉式模拟的一种典型实现方法，但它本身不描述流体的运动规律。本节接着引入</w:t>
+        <w:t>离散方法——平滑粒子动力学</w:t>
       </w:r>
       <w:r>
         <w:rPr>
@@ -5175,6 +5191,62 @@
           <w:sz w:val="21"/>
           <w:szCs w:val="21"/>
         </w:rPr>
+        <w:t>（</w:t>
+      </w:r>
+      <w:r>
+        <w:rPr>
+          <w:rFonts w:ascii="Times New Roman" w:eastAsia="宋体" w:hAnsi="Times New Roman" w:cs="Times New Roman" w:hint="eastAsia"/>
+          <w:sz w:val="21"/>
+          <w:szCs w:val="21"/>
+        </w:rPr>
+        <w:t>S</w:t>
+      </w:r>
+      <w:r>
+        <w:rPr>
+          <w:rFonts w:ascii="Times New Roman" w:eastAsia="宋体" w:hAnsi="Times New Roman" w:cs="Times New Roman"/>
+          <w:sz w:val="21"/>
+          <w:szCs w:val="21"/>
+        </w:rPr>
+        <w:t>moothed Particle Hydrodynamics</w:t>
+      </w:r>
+      <w:r>
+        <w:rPr>
+          <w:rFonts w:ascii="Times New Roman" w:eastAsia="宋体" w:hAnsi="Times New Roman" w:cs="Times New Roman" w:hint="eastAsia"/>
+          <w:sz w:val="21"/>
+          <w:szCs w:val="21"/>
+        </w:rPr>
+        <w:t>，</w:t>
+      </w:r>
+      <w:r>
+        <w:rPr>
+          <w:rFonts w:ascii="Times New Roman" w:eastAsia="宋体" w:hAnsi="Times New Roman" w:cs="Times New Roman" w:hint="eastAsia"/>
+          <w:sz w:val="21"/>
+          <w:szCs w:val="21"/>
+        </w:rPr>
+        <w:t>SPH</w:t>
+      </w:r>
+      <w:r>
+        <w:rPr>
+          <w:rFonts w:ascii="Times New Roman" w:eastAsia="宋体" w:hAnsi="Times New Roman" w:cs="Times New Roman" w:hint="eastAsia"/>
+          <w:sz w:val="21"/>
+          <w:szCs w:val="21"/>
+        </w:rPr>
+        <w:t>）</w:t>
+      </w:r>
+      <w:r>
+        <w:rPr>
+          <w:rFonts w:ascii="Times New Roman" w:eastAsia="宋体" w:hAnsi="Times New Roman" w:cs="Times New Roman" w:hint="eastAsia"/>
+          <w:sz w:val="21"/>
+          <w:szCs w:val="21"/>
+        </w:rPr>
+        <w:t>模型。平滑粒子动力学模型是拉式模拟的一种典型实现方法，但它本身不描述流体的运动规律。本节接着引入</w:t>
+      </w:r>
+      <w:r>
+        <w:rPr>
+          <w:rFonts w:ascii="Times New Roman" w:eastAsia="宋体" w:hAnsi="Times New Roman" w:cs="Times New Roman" w:hint="eastAsia"/>
+          <w:sz w:val="21"/>
+          <w:szCs w:val="21"/>
+        </w:rPr>
         <w:t>了</w:t>
       </w:r>
       <w:proofErr w:type="spellStart"/>
@@ -5211,47 +5283,63 @@
         </w:rPr>
         <w:t>方程的时间离散方法——“</w:t>
       </w:r>
+      <w:r>
+        <w:rPr>
+          <w:rFonts w:ascii="Times New Roman" w:eastAsia="宋体" w:hAnsi="Times New Roman" w:cs="Times New Roman" w:hint="eastAsia"/>
+          <w:sz w:val="21"/>
+          <w:szCs w:val="21"/>
+        </w:rPr>
+        <w:t>基于位置的</w:t>
+      </w:r>
+      <w:r>
+        <w:rPr>
+          <w:rFonts w:ascii="Times New Roman" w:eastAsia="宋体" w:hAnsi="Times New Roman" w:cs="Times New Roman" w:hint="eastAsia"/>
+          <w:sz w:val="21"/>
+          <w:szCs w:val="21"/>
+        </w:rPr>
+        <w:t>流体</w:t>
+      </w:r>
+      <w:r>
+        <w:rPr>
+          <w:rFonts w:ascii="Times New Roman" w:eastAsia="宋体" w:hAnsi="Times New Roman" w:cs="Times New Roman" w:hint="eastAsia"/>
+          <w:sz w:val="21"/>
+          <w:szCs w:val="21"/>
+        </w:rPr>
+        <w:t xml:space="preserve"> </w:t>
+      </w:r>
+      <w:r>
+        <w:rPr>
+          <w:rFonts w:ascii="Times New Roman" w:eastAsia="宋体" w:hAnsi="Times New Roman" w:cs="Times New Roman"/>
+          <w:sz w:val="21"/>
+          <w:szCs w:val="21"/>
+        </w:rPr>
+        <w:t>(Position Based Fluids, PBF</w:t>
+      </w:r>
       <w:proofErr w:type="gramStart"/>
       <w:r>
         <w:rPr>
+          <w:rFonts w:ascii="Times New Roman" w:eastAsia="宋体" w:hAnsi="Times New Roman" w:cs="Times New Roman"/>
+          <w:sz w:val="21"/>
+          <w:szCs w:val="21"/>
+        </w:rPr>
+        <w:t>)</w:t>
+      </w:r>
+      <w:r>
+        <w:rPr>
           <w:rFonts w:ascii="Times New Roman" w:eastAsia="宋体" w:hAnsi="Times New Roman" w:cs="Times New Roman" w:hint="eastAsia"/>
           <w:sz w:val="21"/>
           <w:szCs w:val="21"/>
         </w:rPr>
-        <w:t>基于位置的</w:t>
-      </w:r>
+        <w:t>”方法</w:t>
+      </w:r>
+      <w:proofErr w:type="gramEnd"/>
       <w:r>
         <w:rPr>
           <w:rFonts w:ascii="Times New Roman" w:eastAsia="宋体" w:hAnsi="Times New Roman" w:cs="Times New Roman" w:hint="eastAsia"/>
           <w:sz w:val="21"/>
           <w:szCs w:val="21"/>
         </w:rPr>
-        <w:t>流体</w:t>
-      </w:r>
-      <w:r>
-        <w:rPr>
-          <w:rFonts w:ascii="Times New Roman" w:eastAsia="宋体" w:hAnsi="Times New Roman" w:cs="Times New Roman"/>
-          <w:sz w:val="21"/>
-          <w:szCs w:val="21"/>
-        </w:rPr>
-        <w:t>(</w:t>
-      </w:r>
-      <w:proofErr w:type="gramEnd"/>
-      <w:r>
-        <w:rPr>
-          <w:rFonts w:ascii="Times New Roman" w:eastAsia="宋体" w:hAnsi="Times New Roman" w:cs="Times New Roman"/>
-          <w:sz w:val="21"/>
-          <w:szCs w:val="21"/>
-        </w:rPr>
-        <w:t>Position Based Fluids, PBF)</w:t>
-      </w:r>
-      <w:r>
-        <w:rPr>
-          <w:rFonts w:ascii="Times New Roman" w:eastAsia="宋体" w:hAnsi="Times New Roman" w:cs="Times New Roman" w:hint="eastAsia"/>
-          <w:sz w:val="21"/>
-          <w:szCs w:val="21"/>
-        </w:rPr>
-        <w:t>”方法。</w:t>
+        <w:t>。</w:t>
       </w:r>
       <w:r>
         <w:rPr>
@@ -25839,13 +25927,7 @@
                         <w:rPr>
                           <w:rFonts w:ascii="Cambria Math" w:hAnsi="Cambria Math"/>
                         </w:rPr>
-                        <m:t>⋯</m:t>
-                      </m:r>
-                      <m:r>
-                        <w:rPr>
-                          <w:rFonts w:ascii="Cambria Math" w:hAnsi="Cambria Math"/>
-                        </w:rPr>
-                        <m:t>.</m:t>
+                        <m:t>⋯.</m:t>
                       </m:r>
                       <m:sSub>
                         <m:sSubPr>
@@ -26096,16 +26178,7 @@
                 <w:rPr>
                   <w:rFonts w:ascii="Cambria Math" w:hAnsi="Cambria Math"/>
                 </w:rPr>
-                <m:t>p</m:t>
-              </m:r>
-              <m:r>
-                <m:rPr>
-                  <m:sty m:val="bi"/>
-                </m:rPr>
-                <w:rPr>
-                  <w:rFonts w:ascii="Cambria Math" w:hAnsi="Cambria Math"/>
-                </w:rPr>
-                <m:t>←p+</m:t>
+                <m:t>p←p+</m:t>
               </m:r>
               <m:r>
                 <m:rPr>
@@ -26132,16 +26205,7 @@
                 <w:rPr>
                   <w:rFonts w:ascii="Cambria Math" w:hAnsi="Cambria Math"/>
                 </w:rPr>
-                <m:t>∇C</m:t>
-              </m:r>
-              <m:r>
-                <m:rPr>
-                  <m:sty m:val="b"/>
-                </m:rPr>
-                <w:rPr>
-                  <w:rFonts w:ascii="Cambria Math" w:hAnsi="Cambria Math"/>
-                </w:rPr>
-                <m:t>λ</m:t>
+                <m:t>∇Cλ</m:t>
               </m:r>
               <m:r>
                 <m:rPr>
@@ -26827,9 +26891,6 @@
     <w:p>
       <w:pPr>
         <w:spacing w:beforeLines="50" w:before="120" w:afterLines="50" w:after="120" w:line="240" w:lineRule="auto"/>
-        <w:rPr>
-          <w:rFonts w:hint="eastAsia"/>
-        </w:rPr>
       </w:pPr>
       <m:oMathPara>
         <m:oMath>
@@ -27668,9 +27729,6 @@
       <w:pPr>
         <w:spacing w:beforeLines="50" w:before="120" w:afterLines="50" w:after="120" w:line="240" w:lineRule="auto"/>
         <w:jc w:val="distribute"/>
-        <w:rPr>
-          <w:rFonts w:hint="eastAsia"/>
-        </w:rPr>
       </w:pPr>
       <m:oMathPara>
         <m:oMath>
@@ -27812,13 +27870,7 @@
                         <w:rPr>
                           <w:rFonts w:ascii="Cambria Math" w:hAnsi="Cambria Math"/>
                         </w:rPr>
-                        <m:t>⋯</m:t>
-                      </m:r>
-                      <m:r>
-                        <w:rPr>
-                          <w:rFonts w:ascii="Cambria Math" w:hAnsi="Cambria Math"/>
-                        </w:rPr>
-                        <m:t>.</m:t>
+                        <m:t>⋯.</m:t>
                       </m:r>
                       <m:sSub>
                         <m:sSubPr>
@@ -28681,9 +28733,6 @@
     <w:p>
       <w:pPr>
         <w:spacing w:beforeLines="50" w:before="120" w:afterLines="50" w:after="120" w:line="360" w:lineRule="exact"/>
-        <w:rPr>
-          <w:rFonts w:hint="eastAsia"/>
-        </w:rPr>
       </w:pPr>
       <w:r>
         <w:rPr>
@@ -29489,9 +29538,6 @@
     <w:p>
       <w:pPr>
         <w:spacing w:beforeLines="50" w:before="120" w:afterLines="50" w:after="120" w:line="360" w:lineRule="exact"/>
-        <w:rPr>
-          <w:rFonts w:hint="eastAsia"/>
-        </w:rPr>
       </w:pPr>
       <w:r>
         <w:rPr>
@@ -29578,7 +29624,19 @@
         <w:rPr>
           <w:rFonts w:hint="eastAsia"/>
         </w:rPr>
-        <w:t>。孤立的一个或者一簇粒子</w:t>
+        <w:t>。</w:t>
+      </w:r>
+      <w:r>
+        <w:rPr>
+          <w:rFonts w:hint="eastAsia"/>
+        </w:rPr>
+        <w:t>边界粒子密度被低估是粒子聚合线性的主要原因。</w:t>
+      </w:r>
+      <w:r>
+        <w:rPr>
+          <w:rFonts w:hint="eastAsia"/>
+        </w:rPr>
+        <w:t>孤立的一个或者一簇粒子</w:t>
       </w:r>
       <w:r>
         <w:rPr>
@@ -30570,9 +30628,6 @@
     <w:p>
       <w:pPr>
         <w:spacing w:beforeLines="50" w:before="120" w:afterLines="50" w:after="120" w:line="240" w:lineRule="auto"/>
-        <w:rPr>
-          <w:rFonts w:hint="eastAsia"/>
-        </w:rPr>
       </w:pPr>
       <w:r>
         <w:rPr>
@@ -31375,9 +31430,6 @@
     <w:p>
       <w:pPr>
         <w:spacing w:beforeLines="50" w:before="120" w:afterLines="50" w:after="120" w:line="240" w:lineRule="auto"/>
-        <w:rPr>
-          <w:rFonts w:hint="eastAsia"/>
-        </w:rPr>
       </w:pPr>
       <w:r>
         <w:rPr>
@@ -31423,9 +31475,6 @@
     <w:p>
       <w:pPr>
         <w:spacing w:beforeLines="50" w:before="120" w:afterLines="50" w:after="120" w:line="360" w:lineRule="exact"/>
-        <w:rPr>
-          <w:rFonts w:hint="eastAsia"/>
-        </w:rPr>
       </w:pPr>
       <w:r>
         <w:t>TODO</w:t>
@@ -31876,7 +31925,6 @@
         <w:pStyle w:val="NormalIndent"/>
         <w:ind w:firstLine="0"/>
         <w:rPr>
-          <w:rFonts w:hint="eastAsia"/>
           <w:lang w:val="x-none"/>
         </w:rPr>
       </w:pPr>
@@ -32036,13 +32084,20 @@
           <w:rFonts w:hint="eastAsia"/>
           <w:lang w:val="x-none"/>
         </w:rPr>
-        <w:t>模拟以一帧为单位，从上一帧状态出发，模拟得出下一帧状态，并以此反复循环。在一帧的模拟中，粒子首先使用蛙跳积分法（</w:t>
+        <w:t>方法</w:t>
       </w:r>
       <w:r>
         <w:rPr>
           <w:rFonts w:hint="eastAsia"/>
           <w:lang w:val="x-none"/>
         </w:rPr>
+        <w:t>以一帧为单位，从上一帧状态出发，模拟得出下一帧状态，并以此反复循环。在一帧的模拟中，粒子首先使用蛙跳积分法（</w:t>
+      </w:r>
+      <w:r>
+        <w:rPr>
+          <w:rFonts w:hint="eastAsia"/>
+          <w:lang w:val="x-none"/>
+        </w:rPr>
         <w:t>Leap</w:t>
       </w:r>
       <w:r>
@@ -32077,13 +32132,42 @@
           <w:rFonts w:hint="eastAsia"/>
           <w:lang w:val="x-none"/>
         </w:rPr>
-        <w:t>更新速度和位置。</w:t>
+        <w:t>更新速</w:t>
       </w:r>
       <w:r>
         <w:rPr>
           <w:rFonts w:hint="eastAsia"/>
           <w:lang w:val="x-none"/>
         </w:rPr>
+        <w:lastRenderedPageBreak/>
+        <w:t>度和位置。</w:t>
+      </w:r>
+      <w:r>
+        <w:rPr>
+          <w:rFonts w:hint="eastAsia"/>
+          <w:lang w:val="x-none"/>
+        </w:rPr>
+        <w:t>这个步骤被形象的称为流体对流（</w:t>
+      </w:r>
+      <w:r>
+        <w:rPr>
+          <w:rFonts w:hint="eastAsia"/>
+          <w:lang w:val="x-none"/>
+        </w:rPr>
+        <w:t>advection</w:t>
+      </w:r>
+      <w:r>
+        <w:rPr>
+          <w:rFonts w:hint="eastAsia"/>
+          <w:lang w:val="x-none"/>
+        </w:rPr>
+        <w:t>）。</w:t>
+      </w:r>
+      <w:r>
+        <w:rPr>
+          <w:rFonts w:hint="eastAsia"/>
+          <w:lang w:val="x-none"/>
+        </w:rPr>
         <w:t>根据更新后的粒子位置建立用于邻居查找的哈希网格数据结构</w:t>
       </w:r>
       <w:r>
@@ -32096,7 +32180,7 @@
         <w:rPr>
           <w:lang w:val="x-none"/>
         </w:rPr>
-        <w:instrText>ADDIN CSL_CITATION { "citationItems" : [ { "id" : "ITEM-1", "itemData" : { "author" : [ { "dropping-particle" : "", "family" : "Green", "given" : "Simon", "non-dropping-particle" : "", "parse-names" : false, "suffix" : "" } ], "container-title" : "cse.uaa.alaska.edu", "id" : "ITEM-1", "issue" : "September", "issued" : { "date-parts" : [ [ "2013" ] ] }, "note" : "Grid hash for neighborhood dection", "page" : "1-12", "title" : "Particle Simulation using CUDA", "type" : "article-journal" }, "uris" : [ "http://www.mendeley.com/documents/?uuid=7e0a56f5-1f9b-3302-b0f4-4a953dc9b2a5" ] } ], "mendeley" : { "formattedCitation" : "[29]", "plainTextFormattedCitation" : "[29]" }, "properties" : { "noteIndex" : 0 }, "schema" : "https://github.com/citation-style-language/schema/raw/master/csl-citation.json" }</w:instrText>
+        <w:instrText>ADDIN CSL_CITATION { "citationItems" : [ { "id" : "ITEM-1", "itemData" : { "author" : [ { "dropping-particle" : "", "family" : "Green", "given" : "Simon", "non-dropping-particle" : "", "parse-names" : false, "suffix" : "" } ], "container-title" : "cse.uaa.alaska.edu", "id" : "ITEM-1", "issue" : "September", "issued" : { "date-parts" : [ [ "2013" ] ] }, "note" : "Grid hash for neighborhood dection", "page" : "1-12", "title" : "Particle Simulation using CUDA", "type" : "article-journal" }, "uris" : [ "http://www.mendeley.com/documents/?uuid=7e0a56f5-1f9b-3302-b0f4-4a953dc9b2a5" ] } ], "mendeley" : { "formattedCitation" : "[29]", "plainTextFormattedCitation" : "[29]", "previouslyFormattedCitation" : "[29]" }, "properties" : { "noteIndex" : 0 }, "schema" : "https://github.com/citation-style-language/schema/raw/master/csl-citation.json" }</w:instrText>
       </w:r>
       <w:r>
         <w:rPr>
@@ -32122,15 +32206,7 @@
           <w:rFonts w:hint="eastAsia"/>
           <w:lang w:val="x-none"/>
         </w:rPr>
-        <w:t>。之后，根据公式</w:t>
-      </w:r>
-      <w:r>
-        <w:rPr>
-          <w:rFonts w:hint="eastAsia"/>
-          <w:lang w:val="x-none"/>
-        </w:rPr>
-        <w:lastRenderedPageBreak/>
-        <w:t>（</w:t>
+        <w:t>。之后，根据公式（</w:t>
       </w:r>
       <w:r>
         <w:rPr>
@@ -32317,7 +32393,7 @@
           <w:szCs w:val="21"/>
           <w:lang w:val="x-none"/>
         </w:rPr>
-        <w:t>：我们首先使用一阶欧拉积分，更新重力引起的</w:t>
+        <w:t>：我们首先使用欧拉积分，更新重力引起的</w:t>
       </w:r>
       <w:r>
         <w:rPr>
@@ -32327,19 +32403,1549 @@
           <w:szCs w:val="21"/>
           <w:lang w:val="x-none"/>
         </w:rPr>
+        <w:t>粒子</w:t>
+      </w:r>
+      <w:r>
+        <w:rPr>
+          <w:rFonts w:ascii="Times New Roman" w:eastAsia="宋体" w:hAnsi="Times New Roman" w:cs="Times New Roman" w:hint="eastAsia"/>
+          <w:kern w:val="2"/>
+          <w:sz w:val="21"/>
+          <w:szCs w:val="21"/>
+          <w:lang w:val="x-none"/>
+        </w:rPr>
         <w:t>速度变化</w:t>
+      </w:r>
+      <w:r>
+        <w:rPr>
+          <w:rFonts w:ascii="Times New Roman" w:eastAsia="宋体" w:hAnsi="Times New Roman" w:cs="Times New Roman" w:hint="eastAsia"/>
+          <w:kern w:val="2"/>
+          <w:sz w:val="21"/>
+          <w:szCs w:val="21"/>
+          <w:lang w:val="x-none"/>
+        </w:rPr>
+        <w:t>。</w:t>
+      </w:r>
+      <w:r>
+        <w:rPr>
+          <w:rFonts w:ascii="Times New Roman" w:eastAsia="宋体" w:hAnsi="Times New Roman" w:cs="Times New Roman" w:hint="eastAsia"/>
+          <w:kern w:val="2"/>
+          <w:sz w:val="21"/>
+          <w:szCs w:val="21"/>
+          <w:lang w:val="x-none"/>
+        </w:rPr>
+        <w:t>再使用欧拉积分</w:t>
+      </w:r>
+      <w:r>
+        <w:rPr>
+          <w:rFonts w:ascii="Times New Roman" w:eastAsia="宋体" w:hAnsi="Times New Roman" w:cs="Times New Roman" w:hint="eastAsia"/>
+          <w:kern w:val="2"/>
+          <w:sz w:val="21"/>
+          <w:szCs w:val="21"/>
+          <w:lang w:val="x-none"/>
+        </w:rPr>
+        <w:t>更新新速度下的粒子位置。这种两步积分方法称为蛙跳积分法（</w:t>
+      </w:r>
+      <w:r>
+        <w:rPr>
+          <w:rFonts w:ascii="Times New Roman" w:eastAsia="宋体" w:hAnsi="Times New Roman" w:cs="Times New Roman" w:hint="eastAsia"/>
+          <w:kern w:val="2"/>
+          <w:sz w:val="21"/>
+          <w:szCs w:val="21"/>
+          <w:lang w:val="x-none"/>
+        </w:rPr>
+        <w:t>Leapfrog</w:t>
+      </w:r>
+      <w:r>
+        <w:rPr>
+          <w:rFonts w:ascii="Times New Roman" w:eastAsia="宋体" w:hAnsi="Times New Roman" w:cs="Times New Roman"/>
+          <w:kern w:val="2"/>
+          <w:sz w:val="21"/>
+          <w:szCs w:val="21"/>
+          <w:lang w:val="x-none"/>
+        </w:rPr>
+        <w:t xml:space="preserve"> </w:t>
+      </w:r>
+      <w:r>
+        <w:rPr>
+          <w:rFonts w:ascii="Times New Roman" w:eastAsia="宋体" w:hAnsi="Times New Roman" w:cs="Times New Roman" w:hint="eastAsia"/>
+          <w:kern w:val="2"/>
+          <w:sz w:val="21"/>
+          <w:szCs w:val="21"/>
+          <w:lang w:val="x-none"/>
+        </w:rPr>
+        <w:t>integration</w:t>
+      </w:r>
+      <w:r>
+        <w:rPr>
+          <w:rFonts w:ascii="Times New Roman" w:eastAsia="宋体" w:hAnsi="Times New Roman" w:cs="Times New Roman" w:hint="eastAsia"/>
+          <w:kern w:val="2"/>
+          <w:sz w:val="21"/>
+          <w:szCs w:val="21"/>
+          <w:lang w:val="x-none"/>
+        </w:rPr>
+        <w:t>）</w:t>
+      </w:r>
+      <w:r>
+        <w:rPr>
+          <w:rFonts w:ascii="Times New Roman" w:eastAsia="宋体" w:hAnsi="Times New Roman" w:cs="Times New Roman"/>
+          <w:kern w:val="2"/>
+          <w:sz w:val="21"/>
+          <w:szCs w:val="21"/>
+          <w:lang w:val="x-none"/>
+        </w:rPr>
+        <w:fldChar w:fldCharType="begin" w:fldLock="1"/>
+      </w:r>
+      <w:r>
+        <w:rPr>
+          <w:rFonts w:ascii="Times New Roman" w:eastAsia="宋体" w:hAnsi="Times New Roman" w:cs="Times New Roman"/>
+          <w:kern w:val="2"/>
+          <w:sz w:val="21"/>
+          <w:szCs w:val="21"/>
+          <w:lang w:val="x-none"/>
+        </w:rPr>
+        <w:instrText>ADDIN CSL_CITATION { "citationItems" : [ { "id" : "ITEM-1", "itemData" : { "DOI" : "10.1016/0010-4655(86)90240-7", "ISBN" : "0750301171", "ISSN" : "00104655", "PMID" : "3260308", "abstract" : "Divided into three main parts, the book guides the reader to an understanding of the basic concepts in this fascinating field of research. Part 1 introduces you to the fundamental concepts of simulation. It examines one-dimensional electrostatic codes and electromagnetic codes, and describes the numerical methods and analysis. Part 2 explores the mathematics and physics behind the algorithms used in Part 1. In Part 3, the authors address some of the more complicated simulations in two and three dimensions. The book introduces projects to encourage practical work Readers can download plasma modeling and simulation software - the ES1 program - with implementations for PCs and Unix systems along with the original FORTRAN source code. Now available in paperback, Plasma Physics via Computer Simulation is an ideal complement to plasma physics courses and for self-study.", "author" : [ { "dropping-particle" : "", "family" : "Tajima", "given" : "T.", "non-dropping-particle" : "", "parse-names" : false, "suffix" : "" } ], "container-title" : "Computer Physics Communications", "id" : "ITEM-1", "issue" : "1", "issued" : { "date-parts" : [ [ "1986" ] ] }, "page" : "151-152", "title" : "Plasma physics via computer simulation", "type" : "article-journal", "volume" : "42" }, "uris" : [ "http://www.mendeley.com/documents/?uuid=0bb71e0f-f4d2-4ba9-ba11-6ea51513975d" ] } ], "mendeley" : { "formattedCitation" : "[30]", "plainTextFormattedCitation" : "[30]", "previouslyFormattedCitation" : "[30]" }, "properties" : { "noteIndex" : 0 }, "schema" : "https://github.com/citation-style-language/schema/raw/master/csl-citation.json" }</w:instrText>
+      </w:r>
+      <w:r>
+        <w:rPr>
+          <w:rFonts w:ascii="Times New Roman" w:eastAsia="宋体" w:hAnsi="Times New Roman" w:cs="Times New Roman"/>
+          <w:kern w:val="2"/>
+          <w:sz w:val="21"/>
+          <w:szCs w:val="21"/>
+          <w:lang w:val="x-none"/>
+        </w:rPr>
+        <w:fldChar w:fldCharType="separate"/>
+      </w:r>
+      <w:r>
+        <w:rPr>
+          <w:rFonts w:ascii="Times New Roman" w:eastAsia="宋体" w:hAnsi="Times New Roman" w:cs="Times New Roman"/>
+          <w:noProof/>
+          <w:kern w:val="2"/>
+          <w:sz w:val="21"/>
+          <w:szCs w:val="21"/>
+          <w:lang w:val="x-none"/>
+        </w:rPr>
+        <w:t>[30]</w:t>
+      </w:r>
+      <w:r>
+        <w:rPr>
+          <w:rFonts w:ascii="Times New Roman" w:eastAsia="宋体" w:hAnsi="Times New Roman" w:cs="Times New Roman"/>
+          <w:kern w:val="2"/>
+          <w:sz w:val="21"/>
+          <w:szCs w:val="21"/>
+          <w:lang w:val="x-none"/>
+        </w:rPr>
+        <w:fldChar w:fldCharType="end"/>
+      </w:r>
+      <w:r>
+        <w:rPr>
+          <w:rFonts w:ascii="Times New Roman" w:eastAsia="宋体" w:hAnsi="Times New Roman" w:cs="Times New Roman" w:hint="eastAsia"/>
+          <w:kern w:val="2"/>
+          <w:sz w:val="21"/>
+          <w:szCs w:val="21"/>
+          <w:lang w:val="x-none"/>
+        </w:rPr>
+        <w:t>。</w:t>
+      </w:r>
+      <w:r>
+        <w:rPr>
+          <w:rFonts w:ascii="Times New Roman" w:eastAsia="宋体" w:hAnsi="Times New Roman" w:cs="Times New Roman" w:hint="eastAsia"/>
+          <w:kern w:val="2"/>
+          <w:sz w:val="21"/>
+          <w:szCs w:val="21"/>
+          <w:lang w:val="x-none"/>
+        </w:rPr>
+        <w:t>蛙跳积分法</w:t>
+      </w:r>
+      <w:r>
+        <w:rPr>
+          <w:rFonts w:ascii="Times New Roman" w:eastAsia="宋体" w:hAnsi="Times New Roman" w:cs="Times New Roman" w:hint="eastAsia"/>
+          <w:kern w:val="2"/>
+          <w:sz w:val="21"/>
+          <w:szCs w:val="21"/>
+          <w:lang w:val="x-none"/>
+        </w:rPr>
+        <w:t>是一个二阶积分方法，它的引入总误差正比于时间步长的平方，能给出相比欧拉方法等一阶方法更小的误差。</w:t>
+      </w:r>
+    </w:p>
+    <w:p>
+      <w:pPr>
+        <w:rPr>
+          <w:rFonts w:ascii="Times New Roman" w:eastAsia="宋体" w:hAnsi="Times New Roman" w:cs="Times New Roman"/>
+          <w:kern w:val="2"/>
+          <w:sz w:val="21"/>
+          <w:szCs w:val="21"/>
+        </w:rPr>
+      </w:pPr>
+      <w:r>
+        <w:rPr>
+          <w:rFonts w:ascii="Times New Roman" w:eastAsia="宋体" w:hAnsi="Times New Roman" w:cs="Times New Roman" w:hint="eastAsia"/>
+          <w:b/>
+          <w:kern w:val="2"/>
+          <w:sz w:val="21"/>
+          <w:szCs w:val="21"/>
+          <w:lang w:val="x-none"/>
+        </w:rPr>
+        <w:t>邻居查找：</w:t>
+      </w:r>
+      <w:r>
+        <w:rPr>
+          <w:rFonts w:ascii="Times New Roman" w:eastAsia="宋体" w:hAnsi="Times New Roman" w:cs="Times New Roman" w:hint="eastAsia"/>
+          <w:kern w:val="2"/>
+          <w:sz w:val="21"/>
+          <w:szCs w:val="21"/>
+          <w:lang w:val="x-none"/>
+        </w:rPr>
+        <w:t>S</w:t>
+      </w:r>
+      <w:r>
+        <w:rPr>
+          <w:rFonts w:ascii="Times New Roman" w:eastAsia="宋体" w:hAnsi="Times New Roman" w:cs="Times New Roman"/>
+          <w:kern w:val="2"/>
+          <w:sz w:val="21"/>
+          <w:szCs w:val="21"/>
+          <w:lang w:val="x-none"/>
+        </w:rPr>
+        <w:t xml:space="preserve">PH </w:t>
+      </w:r>
+      <w:r>
+        <w:rPr>
+          <w:rFonts w:ascii="Times New Roman" w:eastAsia="宋体" w:hAnsi="Times New Roman" w:cs="Times New Roman" w:hint="eastAsia"/>
+          <w:kern w:val="2"/>
+          <w:sz w:val="21"/>
+          <w:szCs w:val="21"/>
+          <w:lang w:val="x-none"/>
+        </w:rPr>
+        <w:t>方法的粒子核半径</w:t>
+      </w:r>
+      <m:oMath>
+        <m:r>
+          <w:rPr>
+            <w:rFonts w:ascii="Cambria Math" w:eastAsia="宋体" w:hAnsi="Cambria Math" w:cs="Times New Roman"/>
+            <w:kern w:val="2"/>
+            <w:sz w:val="21"/>
+            <w:szCs w:val="21"/>
+            <w:lang w:val="x-none"/>
+          </w:rPr>
+          <m:t>h</m:t>
+        </m:r>
+      </m:oMath>
+      <w:r>
+        <w:rPr>
+          <w:rFonts w:ascii="Times New Roman" w:eastAsia="宋体" w:hAnsi="Times New Roman" w:cs="Times New Roman" w:hint="eastAsia"/>
+          <w:kern w:val="2"/>
+          <w:sz w:val="21"/>
+          <w:szCs w:val="21"/>
+          <w:lang w:val="x-none"/>
+        </w:rPr>
+        <w:t>是有限的，两个中心距离大于</w:t>
+      </w:r>
+      <m:oMath>
+        <m:r>
+          <w:rPr>
+            <w:rFonts w:ascii="Cambria Math" w:eastAsia="宋体" w:hAnsi="Cambria Math" w:cs="Times New Roman"/>
+            <w:kern w:val="2"/>
+            <w:sz w:val="21"/>
+            <w:szCs w:val="21"/>
+            <w:lang w:val="x-none"/>
+          </w:rPr>
+          <m:t>h</m:t>
+        </m:r>
+      </m:oMath>
+      <w:r>
+        <w:rPr>
+          <w:rFonts w:ascii="Times New Roman" w:eastAsia="宋体" w:hAnsi="Times New Roman" w:cs="Times New Roman" w:hint="eastAsia"/>
+          <w:kern w:val="2"/>
+          <w:sz w:val="21"/>
+          <w:szCs w:val="21"/>
+          <w:lang w:val="x-none"/>
+        </w:rPr>
+        <w:t>的粒子对互相没有作用，因此产生了粒子邻居的概念。记</w:t>
+      </w:r>
+      <m:oMath>
+        <m:r>
+          <w:rPr>
+            <w:rFonts w:ascii="Cambria Math" w:eastAsia="宋体" w:hAnsi="Cambria Math" w:cs="Times New Roman"/>
+            <w:kern w:val="2"/>
+            <w:sz w:val="21"/>
+            <w:szCs w:val="21"/>
+            <w:lang w:val="x-none"/>
+          </w:rPr>
+          <m:t>δ(</m:t>
+        </m:r>
+        <m:r>
+          <m:rPr>
+            <m:sty m:val="bi"/>
+          </m:rPr>
+          <w:rPr>
+            <w:rFonts w:ascii="Cambria Math" w:eastAsia="宋体" w:hAnsi="Cambria Math" w:cs="Times New Roman"/>
+            <w:kern w:val="2"/>
+            <w:sz w:val="21"/>
+            <w:szCs w:val="21"/>
+            <w:lang w:val="x-none"/>
+          </w:rPr>
+          <m:t>p</m:t>
+        </m:r>
+        <m:r>
+          <w:rPr>
+            <w:rFonts w:ascii="Cambria Math" w:eastAsia="宋体" w:hAnsi="Cambria Math" w:cs="Times New Roman"/>
+            <w:kern w:val="2"/>
+            <w:sz w:val="21"/>
+            <w:szCs w:val="21"/>
+            <w:lang w:val="x-none"/>
+          </w:rPr>
+          <m:t>)</m:t>
+        </m:r>
+      </m:oMath>
+      <w:r>
+        <w:rPr>
+          <w:rFonts w:ascii="Times New Roman" w:eastAsia="宋体" w:hAnsi="Times New Roman" w:cs="Times New Roman" w:hint="eastAsia"/>
+          <w:kern w:val="2"/>
+          <w:sz w:val="21"/>
+          <w:szCs w:val="21"/>
+          <w:lang w:val="x-none"/>
+        </w:rPr>
+        <w:t>是中心位置在</w:t>
+      </w:r>
+      <m:oMath>
+        <m:r>
+          <m:rPr>
+            <m:sty m:val="bi"/>
+          </m:rPr>
+          <w:rPr>
+            <w:rFonts w:ascii="Cambria Math" w:eastAsia="宋体" w:hAnsi="Cambria Math" w:cs="Times New Roman"/>
+            <w:kern w:val="2"/>
+            <w:sz w:val="21"/>
+            <w:szCs w:val="21"/>
+            <w:lang w:val="x-none"/>
+          </w:rPr>
+          <m:t>p</m:t>
+        </m:r>
+      </m:oMath>
+      <w:r>
+        <w:rPr>
+          <w:rFonts w:ascii="Times New Roman" w:eastAsia="宋体" w:hAnsi="Times New Roman" w:cs="Times New Roman" w:hint="eastAsia"/>
+          <w:kern w:val="2"/>
+          <w:sz w:val="21"/>
+          <w:szCs w:val="21"/>
+          <w:lang w:val="x-none"/>
+        </w:rPr>
+        <w:t>的</w:t>
+      </w:r>
+      <w:r>
+        <w:rPr>
+          <w:rFonts w:ascii="Times New Roman" w:eastAsia="宋体" w:hAnsi="Times New Roman" w:cs="Times New Roman" w:hint="eastAsia"/>
+          <w:kern w:val="2"/>
+          <w:sz w:val="21"/>
+          <w:szCs w:val="21"/>
+          <w:lang w:val="x-none"/>
+        </w:rPr>
+        <w:t>粒子的邻居几何，任意邻居到</w:t>
+      </w:r>
+      <m:oMath>
+        <m:r>
+          <m:rPr>
+            <m:sty m:val="bi"/>
+          </m:rPr>
+          <w:rPr>
+            <w:rFonts w:ascii="Cambria Math" w:eastAsia="宋体" w:hAnsi="Cambria Math" w:cs="Times New Roman"/>
+            <w:kern w:val="2"/>
+            <w:sz w:val="21"/>
+            <w:szCs w:val="21"/>
+            <w:lang w:val="x-none"/>
+          </w:rPr>
+          <m:t>p</m:t>
+        </m:r>
+      </m:oMath>
+      <w:r>
+        <w:rPr>
+          <w:rFonts w:ascii="Times New Roman" w:eastAsia="宋体" w:hAnsi="Times New Roman" w:cs="Times New Roman" w:hint="eastAsia"/>
+          <w:kern w:val="2"/>
+          <w:sz w:val="21"/>
+          <w:szCs w:val="21"/>
+          <w:lang w:val="x-none"/>
+        </w:rPr>
+        <w:t>的</w:t>
+      </w:r>
+      <w:r>
+        <w:rPr>
+          <w:rFonts w:ascii="Times New Roman" w:eastAsia="宋体" w:hAnsi="Times New Roman" w:cs="Times New Roman" w:hint="eastAsia"/>
+          <w:kern w:val="2"/>
+          <w:sz w:val="21"/>
+          <w:szCs w:val="21"/>
+          <w:lang w:val="x-none"/>
+        </w:rPr>
+        <w:t>距离不超过</w:t>
+      </w:r>
+      <m:oMath>
+        <m:r>
+          <w:rPr>
+            <w:rFonts w:ascii="Cambria Math" w:eastAsia="宋体" w:hAnsi="Cambria Math" w:cs="Times New Roman"/>
+            <w:kern w:val="2"/>
+            <w:sz w:val="21"/>
+            <w:szCs w:val="21"/>
+            <w:lang w:val="x-none"/>
+          </w:rPr>
+          <m:t>h</m:t>
+        </m:r>
+      </m:oMath>
+      <w:r>
+        <w:rPr>
+          <w:rFonts w:ascii="Times New Roman" w:eastAsia="宋体" w:hAnsi="Times New Roman" w:cs="Times New Roman" w:hint="eastAsia"/>
+          <w:kern w:val="2"/>
+          <w:sz w:val="21"/>
+          <w:szCs w:val="21"/>
+          <w:lang w:val="x-none"/>
+        </w:rPr>
+        <w:t>。在利用公式（</w:t>
+      </w:r>
+      <w:r>
+        <w:rPr>
+          <w:rFonts w:ascii="Times New Roman" w:eastAsia="宋体" w:hAnsi="Times New Roman" w:cs="Times New Roman" w:hint="eastAsia"/>
+          <w:kern w:val="2"/>
+          <w:sz w:val="21"/>
+          <w:szCs w:val="21"/>
+          <w:lang w:val="x-none"/>
+        </w:rPr>
+        <w:t>16</w:t>
+      </w:r>
+      <w:r>
+        <w:rPr>
+          <w:rFonts w:ascii="Times New Roman" w:eastAsia="宋体" w:hAnsi="Times New Roman" w:cs="Times New Roman" w:hint="eastAsia"/>
+          <w:kern w:val="2"/>
+          <w:sz w:val="21"/>
+          <w:szCs w:val="21"/>
+          <w:lang w:val="x-none"/>
+        </w:rPr>
+        <w:t>）计算粒子的物理量时，仅需要考虑粒子的邻居即可</w:t>
+      </w:r>
+      <w:r>
+        <w:rPr>
+          <w:rFonts w:ascii="Times New Roman" w:eastAsia="宋体" w:hAnsi="Times New Roman" w:cs="Times New Roman" w:hint="eastAsia"/>
+          <w:kern w:val="2"/>
+          <w:sz w:val="21"/>
+          <w:szCs w:val="21"/>
+          <w:lang w:val="x-none"/>
+        </w:rPr>
+        <w:t>。</w:t>
+      </w:r>
+      <w:r>
+        <w:rPr>
+          <w:rFonts w:ascii="Times New Roman" w:eastAsia="宋体" w:hAnsi="Times New Roman" w:cs="Times New Roman" w:hint="eastAsia"/>
+          <w:kern w:val="2"/>
+          <w:sz w:val="21"/>
+          <w:szCs w:val="21"/>
+          <w:lang w:val="x-none"/>
+        </w:rPr>
+        <w:t>S</w:t>
+      </w:r>
+      <w:r>
+        <w:rPr>
+          <w:rFonts w:ascii="Times New Roman" w:eastAsia="宋体" w:hAnsi="Times New Roman" w:cs="Times New Roman"/>
+          <w:kern w:val="2"/>
+          <w:sz w:val="21"/>
+          <w:szCs w:val="21"/>
+          <w:lang w:val="x-none"/>
+        </w:rPr>
+        <w:t xml:space="preserve">PH </w:t>
+      </w:r>
+      <w:r>
+        <w:rPr>
+          <w:rFonts w:ascii="Times New Roman" w:eastAsia="宋体" w:hAnsi="Times New Roman" w:cs="Times New Roman" w:hint="eastAsia"/>
+          <w:kern w:val="2"/>
+          <w:sz w:val="21"/>
+          <w:szCs w:val="21"/>
+          <w:lang w:val="x-none"/>
+        </w:rPr>
+        <w:t>方法的粒子数量通常在</w:t>
+      </w:r>
+      <m:oMath>
+        <m:sSup>
+          <m:sSupPr>
+            <m:ctrlPr>
+              <w:rPr>
+                <w:rFonts w:ascii="Cambria Math" w:eastAsia="宋体" w:hAnsi="Cambria Math" w:cs="Times New Roman"/>
+                <w:i/>
+                <w:kern w:val="2"/>
+                <w:sz w:val="21"/>
+                <w:szCs w:val="21"/>
+                <w:lang w:val="x-none"/>
+              </w:rPr>
+            </m:ctrlPr>
+          </m:sSupPr>
+          <m:e>
+            <m:r>
+              <w:rPr>
+                <w:rFonts w:ascii="Cambria Math" w:eastAsia="宋体" w:hAnsi="Cambria Math" w:cs="Times New Roman"/>
+                <w:kern w:val="2"/>
+                <w:sz w:val="21"/>
+                <w:szCs w:val="21"/>
+                <w:lang w:val="x-none"/>
+              </w:rPr>
+              <m:t>10</m:t>
+            </m:r>
+          </m:e>
+          <m:sup>
+            <m:r>
+              <w:rPr>
+                <w:rFonts w:ascii="Cambria Math" w:eastAsia="宋体" w:hAnsi="Cambria Math" w:cs="Times New Roman"/>
+                <w:kern w:val="2"/>
+                <w:sz w:val="21"/>
+                <w:szCs w:val="21"/>
+                <w:lang w:val="x-none"/>
+              </w:rPr>
+              <m:t>4</m:t>
+            </m:r>
+          </m:sup>
+        </m:sSup>
+      </m:oMath>
+      <w:r>
+        <w:rPr>
+          <w:rFonts w:ascii="Times New Roman" w:eastAsia="宋体" w:hAnsi="Times New Roman" w:cs="Times New Roman" w:hint="eastAsia"/>
+          <w:kern w:val="2"/>
+          <w:sz w:val="21"/>
+          <w:szCs w:val="21"/>
+        </w:rPr>
+        <w:t>量级，一个核直径内的粒子数量通常小于</w:t>
+      </w:r>
+      <m:oMath>
+        <m:sSup>
+          <m:sSupPr>
+            <m:ctrlPr>
+              <w:rPr>
+                <w:rFonts w:ascii="Cambria Math" w:eastAsia="宋体" w:hAnsi="Cambria Math" w:cs="Times New Roman"/>
+                <w:i/>
+                <w:kern w:val="2"/>
+                <w:sz w:val="21"/>
+                <w:szCs w:val="21"/>
+              </w:rPr>
+            </m:ctrlPr>
+          </m:sSupPr>
+          <m:e>
+            <m:r>
+              <w:rPr>
+                <w:rFonts w:ascii="Cambria Math" w:eastAsia="宋体" w:hAnsi="Cambria Math" w:cs="Times New Roman"/>
+                <w:kern w:val="2"/>
+                <w:sz w:val="21"/>
+                <w:szCs w:val="21"/>
+              </w:rPr>
+              <m:t>10</m:t>
+            </m:r>
+          </m:e>
+          <m:sup>
+            <m:r>
+              <w:rPr>
+                <w:rFonts w:ascii="Cambria Math" w:eastAsia="宋体" w:hAnsi="Cambria Math" w:cs="Times New Roman"/>
+                <w:kern w:val="2"/>
+                <w:sz w:val="21"/>
+                <w:szCs w:val="21"/>
+              </w:rPr>
+              <m:t>2</m:t>
+            </m:r>
+          </m:sup>
+        </m:sSup>
+      </m:oMath>
+      <w:r>
+        <w:rPr>
+          <w:rFonts w:ascii="Times New Roman" w:eastAsia="宋体" w:hAnsi="Times New Roman" w:cs="Times New Roman" w:hint="eastAsia"/>
+          <w:kern w:val="2"/>
+          <w:sz w:val="21"/>
+          <w:szCs w:val="21"/>
+        </w:rPr>
+        <w:t>量级，因此预先计算好粒子的邻居，能极大的减小位置核速度修正的计算量。</w:t>
+      </w:r>
+    </w:p>
+    <w:p>
+      <w:pPr>
+        <w:rPr>
+          <w:rFonts w:ascii="Times New Roman" w:eastAsia="宋体" w:hAnsi="Times New Roman" w:cs="Times New Roman"/>
+          <w:kern w:val="2"/>
+          <w:sz w:val="21"/>
+          <w:szCs w:val="21"/>
+        </w:rPr>
+      </w:pPr>
+      <w:r>
+        <w:rPr>
+          <w:rFonts w:ascii="Times New Roman" w:eastAsia="宋体" w:hAnsi="Times New Roman" w:cs="Times New Roman" w:hint="eastAsia"/>
+          <w:kern w:val="2"/>
+          <w:sz w:val="21"/>
+          <w:szCs w:val="21"/>
+        </w:rPr>
+        <w:t>计算粒子邻居的代价较为高昂，我们的算法每一帧仅计算一次邻居。注意到，位置修正有多次迭代。第一次迭代后，预计算好的邻居就不能精确</w:t>
+      </w:r>
+      <w:r>
+        <w:rPr>
+          <w:rFonts w:ascii="Times New Roman" w:eastAsia="宋体" w:hAnsi="Times New Roman" w:cs="Times New Roman" w:hint="eastAsia"/>
+          <w:kern w:val="2"/>
+          <w:sz w:val="21"/>
+          <w:szCs w:val="21"/>
+        </w:rPr>
+        <w:t>反应真实的邻居状态了。更具体的考虑一个粒子的邻居，有的邻居将退出邻居集合，其他的粒子可能加入邻居集合。总体来看预计算邻居集合在第一次迭代后是真实邻居集合的子集，或者说是真实邻居集合的一个低估（</w:t>
+      </w:r>
+      <w:r>
+        <w:rPr>
+          <w:rFonts w:ascii="Times New Roman" w:eastAsia="宋体" w:hAnsi="Times New Roman" w:cs="Times New Roman" w:hint="eastAsia"/>
+          <w:kern w:val="2"/>
+          <w:sz w:val="21"/>
+          <w:szCs w:val="21"/>
+        </w:rPr>
+        <w:t>Underestimate</w:t>
+      </w:r>
+      <w:r>
+        <w:rPr>
+          <w:rFonts w:ascii="Times New Roman" w:eastAsia="宋体" w:hAnsi="Times New Roman" w:cs="Times New Roman" w:hint="eastAsia"/>
+          <w:kern w:val="2"/>
+          <w:sz w:val="21"/>
+          <w:szCs w:val="21"/>
+        </w:rPr>
+        <w:t>）。</w:t>
+      </w:r>
+    </w:p>
+    <w:p>
+      <w:pPr>
+        <w:rPr>
+          <w:rFonts w:ascii="Times New Roman" w:eastAsia="宋体" w:hAnsi="Times New Roman" w:cs="Times New Roman"/>
+          <w:kern w:val="2"/>
+          <w:sz w:val="21"/>
+          <w:szCs w:val="21"/>
+        </w:rPr>
+      </w:pPr>
+      <w:r>
+        <w:rPr>
+          <w:rFonts w:ascii="Times New Roman" w:eastAsia="宋体" w:hAnsi="Times New Roman" w:cs="Times New Roman" w:hint="eastAsia"/>
+          <w:kern w:val="2"/>
+          <w:sz w:val="21"/>
+          <w:szCs w:val="21"/>
+        </w:rPr>
+        <w:lastRenderedPageBreak/>
+        <w:t>在</w:t>
+      </w:r>
+      <w:r>
+        <w:rPr>
+          <w:rFonts w:ascii="Times New Roman" w:eastAsia="宋体" w:hAnsi="Times New Roman" w:cs="Times New Roman" w:hint="eastAsia"/>
+          <w:kern w:val="2"/>
+          <w:sz w:val="21"/>
+          <w:szCs w:val="21"/>
+        </w:rPr>
+        <w:t>P</w:t>
+      </w:r>
+      <w:r>
+        <w:rPr>
+          <w:rFonts w:ascii="Times New Roman" w:eastAsia="宋体" w:hAnsi="Times New Roman" w:cs="Times New Roman"/>
+          <w:kern w:val="2"/>
+          <w:sz w:val="21"/>
+          <w:szCs w:val="21"/>
+        </w:rPr>
+        <w:t>CISPH</w:t>
+      </w:r>
+      <w:r>
+        <w:rPr>
+          <w:rFonts w:ascii="Times New Roman" w:eastAsia="宋体" w:hAnsi="Times New Roman" w:cs="Times New Roman" w:hint="eastAsia"/>
+          <w:kern w:val="2"/>
+          <w:sz w:val="21"/>
+          <w:szCs w:val="21"/>
+        </w:rPr>
+        <w:t>方法中，低估的邻居集合会导致错误的压强，甚至会产生负压强。如果邻居集合不能得到及时更新，错误的压强将会累计，导致不真实的模拟结果。</w:t>
+      </w:r>
+      <w:r>
+        <w:rPr>
+          <w:rFonts w:ascii="Times New Roman" w:eastAsia="宋体" w:hAnsi="Times New Roman" w:cs="Times New Roman" w:hint="eastAsia"/>
+          <w:kern w:val="2"/>
+          <w:sz w:val="21"/>
+          <w:szCs w:val="21"/>
+        </w:rPr>
+        <w:t>因此</w:t>
+      </w:r>
+      <w:r>
+        <w:rPr>
+          <w:rFonts w:ascii="Times New Roman" w:eastAsia="宋体" w:hAnsi="Times New Roman" w:cs="Times New Roman"/>
+          <w:kern w:val="2"/>
+          <w:sz w:val="21"/>
+          <w:szCs w:val="21"/>
+        </w:rPr>
+        <w:t>PCISPH</w:t>
+      </w:r>
+      <w:r>
+        <w:rPr>
+          <w:rFonts w:ascii="Times New Roman" w:eastAsia="宋体" w:hAnsi="Times New Roman" w:cs="Times New Roman" w:hint="eastAsia"/>
+          <w:kern w:val="2"/>
+          <w:sz w:val="21"/>
+          <w:szCs w:val="21"/>
+        </w:rPr>
+        <w:t>每一轮迭代都需要重新计算邻居。</w:t>
+      </w:r>
+      <w:r>
+        <w:rPr>
+          <w:rFonts w:ascii="Times New Roman" w:eastAsia="宋体" w:hAnsi="Times New Roman" w:cs="Times New Roman" w:hint="eastAsia"/>
+          <w:kern w:val="2"/>
+          <w:sz w:val="21"/>
+          <w:szCs w:val="21"/>
+        </w:rPr>
+        <w:t>P</w:t>
+      </w:r>
+      <w:r>
+        <w:rPr>
+          <w:rFonts w:ascii="Times New Roman" w:eastAsia="宋体" w:hAnsi="Times New Roman" w:cs="Times New Roman"/>
+          <w:kern w:val="2"/>
+          <w:sz w:val="21"/>
+          <w:szCs w:val="21"/>
+        </w:rPr>
+        <w:t>BF</w:t>
+      </w:r>
+      <w:r>
+        <w:rPr>
+          <w:rFonts w:ascii="Times New Roman" w:eastAsia="宋体" w:hAnsi="Times New Roman" w:cs="Times New Roman" w:hint="eastAsia"/>
+          <w:kern w:val="2"/>
+          <w:sz w:val="21"/>
+          <w:szCs w:val="21"/>
+        </w:rPr>
+        <w:t>则没有压强累计的过程。相反，低估的邻居只会减弱位置修正的幅度。</w:t>
+      </w:r>
+      <w:r>
+        <w:rPr>
+          <w:rFonts w:ascii="Times New Roman" w:eastAsia="宋体" w:hAnsi="Times New Roman" w:cs="Times New Roman" w:hint="eastAsia"/>
+          <w:kern w:val="2"/>
+          <w:sz w:val="21"/>
+          <w:szCs w:val="21"/>
+        </w:rPr>
+        <w:t>反应在结果中产生一种类似粘性力的流体阻尼（</w:t>
+      </w:r>
+      <w:r>
+        <w:rPr>
+          <w:rFonts w:ascii="Times New Roman" w:eastAsia="宋体" w:hAnsi="Times New Roman" w:cs="Times New Roman" w:hint="eastAsia"/>
+          <w:kern w:val="2"/>
+          <w:sz w:val="21"/>
+          <w:szCs w:val="21"/>
+        </w:rPr>
+        <w:t>damping</w:t>
+      </w:r>
+      <w:r>
+        <w:rPr>
+          <w:rFonts w:ascii="Times New Roman" w:eastAsia="宋体" w:hAnsi="Times New Roman" w:cs="Times New Roman" w:hint="eastAsia"/>
+          <w:kern w:val="2"/>
+          <w:sz w:val="21"/>
+          <w:szCs w:val="21"/>
+        </w:rPr>
+        <w:t>）效果，因此具有较好的鲁棒性。</w:t>
+      </w:r>
+    </w:p>
+    <w:p>
+      <w:pPr>
+        <w:rPr>
+          <w:rFonts w:ascii="Times New Roman" w:eastAsia="宋体" w:hAnsi="Times New Roman" w:cs="Times New Roman" w:hint="eastAsia"/>
+          <w:b/>
+          <w:i/>
+          <w:kern w:val="2"/>
+          <w:sz w:val="21"/>
+          <w:szCs w:val="21"/>
+        </w:rPr>
+      </w:pPr>
+      <w:r>
+        <w:rPr>
+          <w:rFonts w:ascii="Times New Roman" w:eastAsia="宋体" w:hAnsi="Times New Roman" w:cs="Times New Roman"/>
+          <w:b/>
+          <w:kern w:val="2"/>
+          <w:sz w:val="21"/>
+          <w:szCs w:val="21"/>
+        </w:rPr>
+        <w:t>J</w:t>
+      </w:r>
+      <w:r>
+        <w:rPr>
+          <w:rFonts w:ascii="Times New Roman" w:eastAsia="宋体" w:hAnsi="Times New Roman" w:cs="Times New Roman" w:hint="eastAsia"/>
+          <w:b/>
+          <w:kern w:val="2"/>
+          <w:sz w:val="21"/>
+          <w:szCs w:val="21"/>
+        </w:rPr>
+        <w:t>a</w:t>
+      </w:r>
+      <w:r>
+        <w:rPr>
+          <w:rFonts w:ascii="Times New Roman" w:eastAsia="宋体" w:hAnsi="Times New Roman" w:cs="Times New Roman"/>
+          <w:b/>
+          <w:kern w:val="2"/>
+          <w:sz w:val="21"/>
+          <w:szCs w:val="21"/>
+        </w:rPr>
+        <w:t>cobi</w:t>
+      </w:r>
+      <w:r>
+        <w:rPr>
+          <w:rFonts w:ascii="Times New Roman" w:eastAsia="宋体" w:hAnsi="Times New Roman" w:cs="Times New Roman" w:hint="eastAsia"/>
+          <w:b/>
+          <w:kern w:val="2"/>
+          <w:sz w:val="21"/>
+          <w:szCs w:val="21"/>
+        </w:rPr>
+        <w:t>方法</w:t>
+      </w:r>
+      <w:r>
+        <w:rPr>
+          <w:rFonts w:ascii="Times New Roman" w:eastAsia="宋体" w:hAnsi="Times New Roman" w:cs="Times New Roman" w:hint="eastAsia"/>
+          <w:b/>
+          <w:kern w:val="2"/>
+          <w:sz w:val="21"/>
+          <w:szCs w:val="21"/>
+        </w:rPr>
+        <w:t>：</w:t>
+      </w:r>
+      <w:r>
+        <w:rPr>
+          <w:rFonts w:ascii="Times New Roman" w:eastAsia="宋体" w:hAnsi="Times New Roman" w:cs="Times New Roman" w:hint="eastAsia"/>
+          <w:kern w:val="2"/>
+          <w:sz w:val="21"/>
+          <w:szCs w:val="21"/>
+        </w:rPr>
+        <w:t>在</w:t>
+      </w:r>
+      <w:r>
+        <w:rPr>
+          <w:rFonts w:ascii="Times New Roman" w:eastAsia="宋体" w:hAnsi="Times New Roman" w:cs="Times New Roman" w:hint="eastAsia"/>
+          <w:kern w:val="2"/>
+          <w:sz w:val="21"/>
+          <w:szCs w:val="21"/>
+        </w:rPr>
+        <w:t>2.3.1</w:t>
+      </w:r>
+      <w:r>
+        <w:rPr>
+          <w:rFonts w:ascii="Times New Roman" w:eastAsia="宋体" w:hAnsi="Times New Roman" w:cs="Times New Roman" w:hint="eastAsia"/>
+          <w:kern w:val="2"/>
+          <w:sz w:val="21"/>
+          <w:szCs w:val="21"/>
+        </w:rPr>
+        <w:t>节中我们已经介绍过</w:t>
+      </w:r>
+      <w:r>
+        <w:rPr>
+          <w:rFonts w:ascii="Times New Roman" w:eastAsia="宋体" w:hAnsi="Times New Roman" w:cs="Times New Roman" w:hint="eastAsia"/>
+          <w:kern w:val="2"/>
+          <w:sz w:val="21"/>
+          <w:szCs w:val="21"/>
+        </w:rPr>
+        <w:t>J</w:t>
+      </w:r>
+      <w:r>
+        <w:rPr>
+          <w:rFonts w:ascii="Times New Roman" w:eastAsia="宋体" w:hAnsi="Times New Roman" w:cs="Times New Roman"/>
+          <w:kern w:val="2"/>
+          <w:sz w:val="21"/>
+          <w:szCs w:val="21"/>
+        </w:rPr>
+        <w:t xml:space="preserve">acobi </w:t>
+      </w:r>
+      <w:r>
+        <w:rPr>
+          <w:rFonts w:ascii="Times New Roman" w:eastAsia="宋体" w:hAnsi="Times New Roman" w:cs="Times New Roman" w:hint="eastAsia"/>
+          <w:kern w:val="2"/>
+          <w:sz w:val="21"/>
+          <w:szCs w:val="21"/>
+        </w:rPr>
+        <w:t>方法，并给出了使用</w:t>
+      </w:r>
+      <w:r>
+        <w:rPr>
+          <w:rFonts w:ascii="Times New Roman" w:eastAsia="宋体" w:hAnsi="Times New Roman" w:cs="Times New Roman" w:hint="eastAsia"/>
+          <w:kern w:val="2"/>
+          <w:sz w:val="21"/>
+          <w:szCs w:val="21"/>
+        </w:rPr>
+        <w:t>Jacobi</w:t>
+      </w:r>
+      <w:r>
+        <w:rPr>
+          <w:rFonts w:ascii="Times New Roman" w:eastAsia="宋体" w:hAnsi="Times New Roman" w:cs="Times New Roman" w:hint="eastAsia"/>
+          <w:kern w:val="2"/>
+          <w:sz w:val="21"/>
+          <w:szCs w:val="21"/>
+        </w:rPr>
+        <w:t>方法修正粒子位置的公式。</w:t>
+      </w:r>
+      <w:r>
+        <w:rPr>
+          <w:rFonts w:ascii="Times New Roman" w:eastAsia="宋体" w:hAnsi="Times New Roman" w:cs="Times New Roman" w:hint="eastAsia"/>
+          <w:kern w:val="2"/>
+          <w:sz w:val="21"/>
+          <w:szCs w:val="21"/>
+        </w:rPr>
+        <w:t>Jacobi</w:t>
+      </w:r>
+      <w:r>
+        <w:rPr>
+          <w:rFonts w:ascii="Times New Roman" w:eastAsia="宋体" w:hAnsi="Times New Roman" w:cs="Times New Roman" w:hint="eastAsia"/>
+          <w:kern w:val="2"/>
+          <w:sz w:val="21"/>
+          <w:szCs w:val="21"/>
+        </w:rPr>
+        <w:t>方法是经典的线性方程组定常迭代求解法，属于同类型的解法还有</w:t>
+      </w:r>
+      <w:r>
+        <w:rPr>
+          <w:rFonts w:ascii="Times New Roman" w:eastAsia="宋体" w:hAnsi="Times New Roman" w:cs="Times New Roman" w:hint="eastAsia"/>
+          <w:kern w:val="2"/>
+          <w:sz w:val="21"/>
+          <w:szCs w:val="21"/>
+        </w:rPr>
+        <w:t>Ga</w:t>
+      </w:r>
+      <w:r>
+        <w:rPr>
+          <w:rFonts w:ascii="Times New Roman" w:eastAsia="宋体" w:hAnsi="Times New Roman" w:cs="Times New Roman"/>
+          <w:kern w:val="2"/>
+          <w:sz w:val="21"/>
+          <w:szCs w:val="21"/>
+        </w:rPr>
+        <w:t>uss-Seidel</w:t>
+      </w:r>
+      <w:r>
+        <w:rPr>
+          <w:rFonts w:ascii="Times New Roman" w:eastAsia="宋体" w:hAnsi="Times New Roman" w:cs="Times New Roman" w:hint="eastAsia"/>
+          <w:kern w:val="2"/>
+          <w:sz w:val="21"/>
+          <w:szCs w:val="21"/>
+        </w:rPr>
+        <w:t>法和超松驰</w:t>
+      </w:r>
+      <w:r>
+        <w:rPr>
+          <w:rFonts w:ascii="Times New Roman" w:eastAsia="宋体" w:hAnsi="Times New Roman" w:cs="Times New Roman" w:hint="eastAsia"/>
+          <w:kern w:val="2"/>
+          <w:sz w:val="21"/>
+          <w:szCs w:val="21"/>
+        </w:rPr>
+        <w:t>(</w:t>
+      </w:r>
+      <w:r>
+        <w:rPr>
+          <w:rFonts w:ascii="Times New Roman" w:eastAsia="宋体" w:hAnsi="Times New Roman" w:cs="Times New Roman"/>
+          <w:kern w:val="2"/>
+          <w:sz w:val="21"/>
+          <w:szCs w:val="21"/>
+        </w:rPr>
+        <w:t>Successive over-relaxation</w:t>
+      </w:r>
+      <w:r>
+        <w:rPr>
+          <w:rFonts w:ascii="Times New Roman" w:eastAsia="宋体" w:hAnsi="Times New Roman" w:cs="Times New Roman" w:hint="eastAsia"/>
+          <w:kern w:val="2"/>
+          <w:sz w:val="21"/>
+          <w:szCs w:val="21"/>
+        </w:rPr>
+        <w:t>，</w:t>
+      </w:r>
+      <w:r>
+        <w:rPr>
+          <w:rFonts w:ascii="Times New Roman" w:eastAsia="宋体" w:hAnsi="Times New Roman" w:cs="Times New Roman" w:hint="eastAsia"/>
+          <w:kern w:val="2"/>
+          <w:sz w:val="21"/>
+          <w:szCs w:val="21"/>
+        </w:rPr>
+        <w:t xml:space="preserve"> SOR</w:t>
+      </w:r>
+      <w:r>
+        <w:rPr>
+          <w:rFonts w:ascii="Times New Roman" w:eastAsia="宋体" w:hAnsi="Times New Roman" w:cs="Times New Roman"/>
+          <w:kern w:val="2"/>
+          <w:sz w:val="21"/>
+          <w:szCs w:val="21"/>
+        </w:rPr>
+        <w:t>)</w:t>
+      </w:r>
+      <w:r>
+        <w:rPr>
+          <w:rFonts w:ascii="Times New Roman" w:eastAsia="宋体" w:hAnsi="Times New Roman" w:cs="Times New Roman" w:hint="eastAsia"/>
+          <w:kern w:val="2"/>
+          <w:sz w:val="21"/>
+          <w:szCs w:val="21"/>
+        </w:rPr>
+        <w:t>法等</w:t>
+      </w:r>
+      <w:r>
+        <w:rPr>
+          <w:rFonts w:ascii="Times New Roman" w:eastAsia="宋体" w:hAnsi="Times New Roman" w:cs="Times New Roman"/>
+          <w:kern w:val="2"/>
+          <w:sz w:val="21"/>
+          <w:szCs w:val="21"/>
+        </w:rPr>
+        <w:fldChar w:fldCharType="begin" w:fldLock="1"/>
+      </w:r>
+      <w:r>
+        <w:rPr>
+          <w:rFonts w:ascii="Times New Roman" w:eastAsia="宋体" w:hAnsi="Times New Roman" w:cs="Times New Roman"/>
+          <w:kern w:val="2"/>
+          <w:sz w:val="21"/>
+          <w:szCs w:val="21"/>
+        </w:rPr>
+        <w:instrText>ADDIN CSL_CITATION { "citationItems" : [ { "id" : "ITEM-1", "itemData" : { "ISBN" : "978-7-115-35993-3", "abstract" : "\u672c\u4e66\u4e3a\u300a\u73b0\u4ee3\u6570\u503c\u8ba1\u7b97(\u7b2c2\u7248)\u300b(ISBN 978-7-115-35993-3)\u7684\u914d\u5957\u6559\u6750\uff0c\u662f\u540c\u6d4e\u5927\u5b66\u8ba1\u7b97\u6570\u5b66\u6559\u7814\u5ba4\u8001\u5e08\u96c6\u4f53\u667a\u6167\u7684\u7ed3\u6676\uff0c\u5168\u4e66\u5185\u5bb9\u5305\u62ec\u4e3b\u6559\u6750\u4e2d\u4e60\u9898\u7684\u5168\u90e8\u89e3\u7b54\uff0c\u540c\u65f6\u7ed9\u51fa\u4e86\u8be6\u7ec6\u7684\u6c42\u89e3\u8fc7\u7a0b\uff1b\u5bf9\u4e8e\u5b9e\u9a8c\u9898\uff0c\u8fd8\u7ed9\u51fa\u4e86\u5b8c\u6574\u7684MATLAB\u7a0b\u5e8f\uff1b\u6700\u540e\u63d0\u4f9b\u4e86\u6a21\u62df\u8bd5\u5377\uff0c\u5e76\u7ed9\u51fa\u4e86\u53c2\u8003\u7b54\u6848\u3002 \u672c\u4e66\u9002\u5408\u4f5c\u4e3a\u672c\u79d1\u751f\u548c\u5de5\u79d1\u7814\u7a76\u751f\u6570\u503c\u8ba1\u7b97\u914d\u5957\u7528\u4e66\uff0c\u4e5f\u9002\u5408\u76f8\u5173\u6559\u5b66\u4eba\u5458\u53c2\u8003\u3002", "author" : [ { "dropping-particle" : "", "family" : "\u540c\u6d4e\u5927\u5b66\u8ba1\u7b97\u6570\u5b66\u6559\u7814\u5ba4", "given" : "", "non-dropping-particle" : "", "parse-names" : false, "suffix" : "" } ], "edition" : "Second Edi", "id" : "ITEM-1", "issued" : { "date-parts" : [ [ "2014" ] ] }, "number-of-pages" : "248", "publisher" : "\u4eba\u6c11\u90ae\u7535\u51fa\u7248\u793e", "publisher-place" : "Beijing", "title" : "\u73b0\u4ee3\u6570\u503c\u8ba1\u7b97\uff08\u7b2c2\u7248\uff09", "type" : "book" }, "uris" : [ "http://www.mendeley.com/documents/?uuid=63b82582-f40d-4e61-9b36-3d4cf9a03fda" ] } ], "mendeley" : { "formattedCitation" : "[24]", "plainTextFormattedCitation" : "[24]" }, "properties" : { "noteIndex" : 0 }, "schema" : "https://github.com/citation-style-language/schema/raw/master/csl-citation.json" }</w:instrText>
+      </w:r>
+      <w:r>
+        <w:rPr>
+          <w:rFonts w:ascii="Times New Roman" w:eastAsia="宋体" w:hAnsi="Times New Roman" w:cs="Times New Roman"/>
+          <w:kern w:val="2"/>
+          <w:sz w:val="21"/>
+          <w:szCs w:val="21"/>
+        </w:rPr>
+        <w:fldChar w:fldCharType="separate"/>
+      </w:r>
+      <w:r>
+        <w:rPr>
+          <w:rFonts w:ascii="Times New Roman" w:eastAsia="宋体" w:hAnsi="Times New Roman" w:cs="Times New Roman"/>
+          <w:noProof/>
+          <w:kern w:val="2"/>
+          <w:sz w:val="21"/>
+          <w:szCs w:val="21"/>
+        </w:rPr>
+        <w:t>[24]</w:t>
+      </w:r>
+      <w:r>
+        <w:rPr>
+          <w:rFonts w:ascii="Times New Roman" w:eastAsia="宋体" w:hAnsi="Times New Roman" w:cs="Times New Roman"/>
+          <w:kern w:val="2"/>
+          <w:sz w:val="21"/>
+          <w:szCs w:val="21"/>
+        </w:rPr>
+        <w:fldChar w:fldCharType="end"/>
+      </w:r>
+      <w:r>
+        <w:rPr>
+          <w:rFonts w:ascii="Times New Roman" w:eastAsia="宋体" w:hAnsi="Times New Roman" w:cs="Times New Roman" w:hint="eastAsia"/>
+          <w:kern w:val="2"/>
+          <w:sz w:val="21"/>
+          <w:szCs w:val="21"/>
+        </w:rPr>
+        <w:t>。</w:t>
+      </w:r>
+      <w:r>
+        <w:rPr>
+          <w:rFonts w:ascii="Times New Roman" w:eastAsia="宋体" w:hAnsi="Times New Roman" w:cs="Times New Roman" w:hint="eastAsia"/>
+          <w:kern w:val="2"/>
+          <w:sz w:val="21"/>
+          <w:szCs w:val="21"/>
+        </w:rPr>
+        <w:t>Jacobi</w:t>
+      </w:r>
+      <w:r>
+        <w:rPr>
+          <w:rFonts w:ascii="Times New Roman" w:eastAsia="宋体" w:hAnsi="Times New Roman" w:cs="Times New Roman" w:hint="eastAsia"/>
+          <w:kern w:val="2"/>
+          <w:sz w:val="21"/>
+          <w:szCs w:val="21"/>
+        </w:rPr>
+        <w:t>方法相比其他迭代法的优势在于它非常适合并行化。</w:t>
+      </w:r>
+      <w:r>
+        <w:rPr>
+          <w:rFonts w:ascii="Times New Roman" w:eastAsia="宋体" w:hAnsi="Times New Roman" w:cs="Times New Roman" w:hint="eastAsia"/>
+          <w:kern w:val="2"/>
+          <w:sz w:val="21"/>
+          <w:szCs w:val="21"/>
+        </w:rPr>
+        <w:t>Jacobi</w:t>
+      </w:r>
+      <w:r>
+        <w:rPr>
+          <w:rFonts w:ascii="Times New Roman" w:eastAsia="宋体" w:hAnsi="Times New Roman" w:cs="Times New Roman" w:hint="eastAsia"/>
+          <w:kern w:val="2"/>
+          <w:sz w:val="21"/>
+          <w:szCs w:val="21"/>
+        </w:rPr>
+        <w:t>方法中，每个变量每轮迭代仅依赖上一轮迭代中所有变量的结果。与之相对的，</w:t>
+      </w:r>
+      <w:r>
+        <w:rPr>
+          <w:rFonts w:ascii="Times New Roman" w:eastAsia="宋体" w:hAnsi="Times New Roman" w:cs="Times New Roman" w:hint="eastAsia"/>
+          <w:kern w:val="2"/>
+          <w:sz w:val="21"/>
+          <w:szCs w:val="21"/>
+        </w:rPr>
+        <w:t>G</w:t>
+      </w:r>
+      <w:r>
+        <w:rPr>
+          <w:rFonts w:ascii="Times New Roman" w:eastAsia="宋体" w:hAnsi="Times New Roman" w:cs="Times New Roman"/>
+          <w:kern w:val="2"/>
+          <w:sz w:val="21"/>
+          <w:szCs w:val="21"/>
+        </w:rPr>
+        <w:t>auss-Seidel</w:t>
+      </w:r>
+      <w:r>
+        <w:rPr>
+          <w:rFonts w:ascii="Times New Roman" w:eastAsia="宋体" w:hAnsi="Times New Roman" w:cs="Times New Roman" w:hint="eastAsia"/>
+          <w:kern w:val="2"/>
+          <w:sz w:val="21"/>
+          <w:szCs w:val="21"/>
+        </w:rPr>
+        <w:t>迭代法中，每个变量在一轮迭代中有前后依赖的关系，因此只能串行化处理。</w:t>
+      </w:r>
+      <w:r>
+        <w:rPr>
+          <w:rFonts w:ascii="Times New Roman" w:eastAsia="宋体" w:hAnsi="Times New Roman" w:cs="Times New Roman" w:hint="eastAsia"/>
+          <w:kern w:val="2"/>
+          <w:sz w:val="21"/>
+          <w:szCs w:val="21"/>
+        </w:rPr>
+        <w:t>考虑到</w:t>
+      </w:r>
+      <w:r>
+        <w:rPr>
+          <w:rFonts w:ascii="Times New Roman" w:eastAsia="宋体" w:hAnsi="Times New Roman" w:cs="Times New Roman"/>
+          <w:kern w:val="2"/>
+          <w:sz w:val="21"/>
+          <w:szCs w:val="21"/>
+        </w:rPr>
+        <w:t>SPH</w:t>
+      </w:r>
+      <w:r>
+        <w:rPr>
+          <w:rFonts w:ascii="Times New Roman" w:eastAsia="宋体" w:hAnsi="Times New Roman" w:cs="Times New Roman" w:hint="eastAsia"/>
+          <w:kern w:val="2"/>
+          <w:sz w:val="21"/>
+          <w:szCs w:val="21"/>
+        </w:rPr>
+        <w:t>粒子的数量高达</w:t>
+      </w:r>
+      <m:oMath>
+        <m:sSup>
+          <m:sSupPr>
+            <m:ctrlPr>
+              <w:rPr>
+                <w:rFonts w:ascii="Cambria Math" w:eastAsia="宋体" w:hAnsi="Cambria Math" w:cs="Times New Roman"/>
+                <w:i/>
+                <w:kern w:val="2"/>
+                <w:sz w:val="21"/>
+                <w:szCs w:val="21"/>
+              </w:rPr>
+            </m:ctrlPr>
+          </m:sSupPr>
+          <m:e>
+            <m:r>
+              <w:rPr>
+                <w:rFonts w:ascii="Cambria Math" w:eastAsia="宋体" w:hAnsi="Cambria Math" w:cs="Times New Roman"/>
+                <w:kern w:val="2"/>
+                <w:sz w:val="21"/>
+                <w:szCs w:val="21"/>
+              </w:rPr>
+              <m:t>10</m:t>
+            </m:r>
+          </m:e>
+          <m:sup>
+            <m:r>
+              <w:rPr>
+                <w:rFonts w:ascii="Cambria Math" w:eastAsia="宋体" w:hAnsi="Cambria Math" w:cs="Times New Roman"/>
+                <w:kern w:val="2"/>
+                <w:sz w:val="21"/>
+                <w:szCs w:val="21"/>
+              </w:rPr>
+              <m:t>4</m:t>
+            </m:r>
+          </m:sup>
+        </m:sSup>
+      </m:oMath>
+      <w:r>
+        <w:rPr>
+          <w:rFonts w:ascii="Times New Roman" w:eastAsia="宋体" w:hAnsi="Times New Roman" w:cs="Times New Roman" w:hint="eastAsia"/>
+          <w:kern w:val="2"/>
+          <w:sz w:val="21"/>
+          <w:szCs w:val="21"/>
+        </w:rPr>
+        <w:t>，</w:t>
+      </w:r>
+      <w:r>
+        <w:rPr>
+          <w:rFonts w:ascii="Times New Roman" w:eastAsia="宋体" w:hAnsi="Times New Roman" w:cs="Times New Roman" w:hint="eastAsia"/>
+          <w:kern w:val="2"/>
+          <w:sz w:val="21"/>
+          <w:szCs w:val="21"/>
+        </w:rPr>
+        <w:t>若能讲针对每个粒子</w:t>
+      </w:r>
+      <m:oMath>
+        <m:sSub>
+          <m:sSubPr>
+            <m:ctrlPr>
+              <w:rPr>
+                <w:rFonts w:ascii="Cambria Math" w:eastAsia="宋体" w:hAnsi="Cambria Math" w:cs="Times New Roman"/>
+                <w:i/>
+                <w:kern w:val="2"/>
+                <w:sz w:val="21"/>
+                <w:szCs w:val="21"/>
+              </w:rPr>
+            </m:ctrlPr>
+          </m:sSubPr>
+          <m:e>
+            <m:r>
+              <w:rPr>
+                <w:rFonts w:ascii="Cambria Math" w:eastAsia="宋体" w:hAnsi="Cambria Math" w:cs="Times New Roman"/>
+                <w:kern w:val="2"/>
+                <w:sz w:val="21"/>
+                <w:szCs w:val="21"/>
+              </w:rPr>
+              <m:t>λ</m:t>
+            </m:r>
+          </m:e>
+          <m:sub>
+            <m:r>
+              <w:rPr>
+                <w:rFonts w:ascii="Cambria Math" w:eastAsia="宋体" w:hAnsi="Cambria Math" w:cs="Times New Roman"/>
+                <w:kern w:val="2"/>
+                <w:sz w:val="21"/>
+                <w:szCs w:val="21"/>
+              </w:rPr>
+              <m:t>i</m:t>
+            </m:r>
+          </m:sub>
+        </m:sSub>
+      </m:oMath>
+      <w:r>
+        <w:rPr>
+          <w:rFonts w:ascii="Times New Roman" w:eastAsia="宋体" w:hAnsi="Times New Roman" w:cs="Times New Roman" w:hint="eastAsia"/>
+          <w:kern w:val="2"/>
+          <w:sz w:val="21"/>
+          <w:szCs w:val="21"/>
+        </w:rPr>
+        <w:t>，</w:t>
+      </w:r>
+      <m:oMath>
+        <m:sSub>
+          <m:sSubPr>
+            <m:ctrlPr>
+              <w:rPr>
+                <w:rFonts w:ascii="Cambria Math" w:eastAsia="宋体" w:hAnsi="Cambria Math" w:cs="Times New Roman"/>
+                <w:i/>
+                <w:kern w:val="2"/>
+                <w:sz w:val="21"/>
+                <w:szCs w:val="21"/>
+              </w:rPr>
+            </m:ctrlPr>
+          </m:sSubPr>
+          <m:e>
+            <m:r>
+              <m:rPr>
+                <m:sty m:val="bi"/>
+              </m:rPr>
+              <w:rPr>
+                <w:rFonts w:ascii="Cambria Math" w:eastAsia="宋体" w:hAnsi="Cambria Math" w:cs="Times New Roman"/>
+                <w:kern w:val="2"/>
+                <w:sz w:val="21"/>
+                <w:szCs w:val="21"/>
+              </w:rPr>
+              <m:t>p</m:t>
+            </m:r>
+          </m:e>
+          <m:sub>
+            <m:r>
+              <w:rPr>
+                <w:rFonts w:ascii="Cambria Math" w:eastAsia="宋体" w:hAnsi="Cambria Math" w:cs="Times New Roman"/>
+                <w:kern w:val="2"/>
+                <w:sz w:val="21"/>
+                <w:szCs w:val="21"/>
+              </w:rPr>
+              <m:t>i</m:t>
+            </m:r>
+          </m:sub>
+        </m:sSub>
+      </m:oMath>
+      <w:r>
+        <w:rPr>
+          <w:rFonts w:ascii="Times New Roman" w:eastAsia="宋体" w:hAnsi="Times New Roman" w:cs="Times New Roman" w:hint="eastAsia"/>
+          <w:kern w:val="2"/>
+          <w:sz w:val="21"/>
+          <w:szCs w:val="21"/>
+        </w:rPr>
+        <w:t>的计算和速度修正做并行化处理，将会给性能带来巨大的提升。现代</w:t>
+      </w:r>
+      <w:r>
+        <w:rPr>
+          <w:rFonts w:ascii="Times New Roman" w:eastAsia="宋体" w:hAnsi="Times New Roman" w:cs="Times New Roman" w:hint="eastAsia"/>
+          <w:kern w:val="2"/>
+          <w:sz w:val="21"/>
+          <w:szCs w:val="21"/>
+        </w:rPr>
+        <w:t>N</w:t>
+      </w:r>
+      <w:r>
+        <w:rPr>
+          <w:rFonts w:ascii="Times New Roman" w:eastAsia="宋体" w:hAnsi="Times New Roman" w:cs="Times New Roman"/>
+          <w:kern w:val="2"/>
+          <w:sz w:val="21"/>
+          <w:szCs w:val="21"/>
+        </w:rPr>
+        <w:t xml:space="preserve">vidia </w:t>
+      </w:r>
+      <w:r>
+        <w:rPr>
+          <w:rFonts w:ascii="Times New Roman" w:eastAsia="宋体" w:hAnsi="Times New Roman" w:cs="Times New Roman" w:hint="eastAsia"/>
+          <w:kern w:val="2"/>
+          <w:sz w:val="21"/>
+          <w:szCs w:val="21"/>
+        </w:rPr>
+        <w:t>G</w:t>
+      </w:r>
+      <w:r>
+        <w:rPr>
+          <w:rFonts w:ascii="Times New Roman" w:eastAsia="宋体" w:hAnsi="Times New Roman" w:cs="Times New Roman"/>
+          <w:kern w:val="2"/>
+          <w:sz w:val="21"/>
+          <w:szCs w:val="21"/>
+        </w:rPr>
+        <w:t>PU</w:t>
+      </w:r>
+      <w:r>
+        <w:rPr>
+          <w:rFonts w:ascii="Times New Roman" w:eastAsia="宋体" w:hAnsi="Times New Roman" w:cs="Times New Roman" w:hint="eastAsia"/>
+          <w:kern w:val="2"/>
+          <w:sz w:val="21"/>
+          <w:szCs w:val="21"/>
+        </w:rPr>
+        <w:t>有上千个</w:t>
+      </w:r>
+      <w:r>
+        <w:rPr>
+          <w:rFonts w:ascii="Times New Roman" w:eastAsia="宋体" w:hAnsi="Times New Roman" w:cs="Times New Roman" w:hint="eastAsia"/>
+          <w:kern w:val="2"/>
+          <w:sz w:val="21"/>
+          <w:szCs w:val="21"/>
+        </w:rPr>
+        <w:t>C</w:t>
+      </w:r>
+      <w:r>
+        <w:rPr>
+          <w:rFonts w:ascii="Times New Roman" w:eastAsia="宋体" w:hAnsi="Times New Roman" w:cs="Times New Roman"/>
+          <w:kern w:val="2"/>
+          <w:sz w:val="21"/>
+          <w:szCs w:val="21"/>
+        </w:rPr>
+        <w:t>UDA</w:t>
+      </w:r>
+      <w:r>
+        <w:rPr>
+          <w:rFonts w:ascii="Times New Roman" w:eastAsia="宋体" w:hAnsi="Times New Roman" w:cs="Times New Roman" w:hint="eastAsia"/>
+          <w:kern w:val="2"/>
+          <w:sz w:val="21"/>
+          <w:szCs w:val="21"/>
+        </w:rPr>
+        <w:t>计算</w:t>
+      </w:r>
+      <w:r>
+        <w:rPr>
+          <w:rFonts w:ascii="Times New Roman" w:eastAsia="宋体" w:hAnsi="Times New Roman" w:cs="Times New Roman" w:hint="eastAsia"/>
+          <w:kern w:val="2"/>
+          <w:sz w:val="21"/>
+          <w:szCs w:val="21"/>
+        </w:rPr>
+        <w:t>核</w:t>
+      </w:r>
+      <w:r>
+        <w:rPr>
+          <w:rFonts w:ascii="Times New Roman" w:eastAsia="宋体" w:hAnsi="Times New Roman" w:cs="Times New Roman" w:hint="eastAsia"/>
+          <w:kern w:val="2"/>
+          <w:sz w:val="21"/>
+          <w:szCs w:val="21"/>
+        </w:rPr>
+        <w:t>单元</w:t>
+      </w:r>
+      <w:r>
+        <w:rPr>
+          <w:rFonts w:ascii="Times New Roman" w:eastAsia="宋体" w:hAnsi="Times New Roman" w:cs="Times New Roman" w:hint="eastAsia"/>
+          <w:kern w:val="2"/>
+          <w:sz w:val="21"/>
+          <w:szCs w:val="21"/>
+        </w:rPr>
+        <w:t>，能够提供很好的并行加速效果。因此本文选择了使用</w:t>
+      </w:r>
+      <w:r>
+        <w:rPr>
+          <w:rFonts w:ascii="Times New Roman" w:eastAsia="宋体" w:hAnsi="Times New Roman" w:cs="Times New Roman" w:hint="eastAsia"/>
+          <w:kern w:val="2"/>
+          <w:sz w:val="21"/>
+          <w:szCs w:val="21"/>
+        </w:rPr>
+        <w:t>N</w:t>
+      </w:r>
+      <w:r>
+        <w:rPr>
+          <w:rFonts w:ascii="Times New Roman" w:eastAsia="宋体" w:hAnsi="Times New Roman" w:cs="Times New Roman"/>
+          <w:kern w:val="2"/>
+          <w:sz w:val="21"/>
+          <w:szCs w:val="21"/>
+        </w:rPr>
+        <w:t>vid</w:t>
+      </w:r>
+      <w:r>
+        <w:rPr>
+          <w:rFonts w:ascii="Times New Roman" w:eastAsia="宋体" w:hAnsi="Times New Roman" w:cs="Times New Roman" w:hint="eastAsia"/>
+          <w:kern w:val="2"/>
+          <w:sz w:val="21"/>
+          <w:szCs w:val="21"/>
+        </w:rPr>
+        <w:t>i</w:t>
+      </w:r>
+      <w:r>
+        <w:rPr>
+          <w:rFonts w:ascii="Times New Roman" w:eastAsia="宋体" w:hAnsi="Times New Roman" w:cs="Times New Roman"/>
+          <w:kern w:val="2"/>
+          <w:sz w:val="21"/>
+          <w:szCs w:val="21"/>
+        </w:rPr>
+        <w:t xml:space="preserve">a </w:t>
+      </w:r>
+      <w:r>
+        <w:rPr>
+          <w:rFonts w:ascii="Times New Roman" w:eastAsia="宋体" w:hAnsi="Times New Roman" w:cs="Times New Roman" w:hint="eastAsia"/>
+          <w:kern w:val="2"/>
+          <w:sz w:val="21"/>
+          <w:szCs w:val="21"/>
+        </w:rPr>
+        <w:t>CUDA</w:t>
+      </w:r>
+      <w:r>
+        <w:rPr>
+          <w:rFonts w:ascii="Times New Roman" w:eastAsia="宋体" w:hAnsi="Times New Roman" w:cs="Times New Roman" w:hint="eastAsia"/>
+          <w:kern w:val="2"/>
+          <w:sz w:val="21"/>
+          <w:szCs w:val="21"/>
+        </w:rPr>
+        <w:t>实现</w:t>
+      </w:r>
+      <w:r>
+        <w:rPr>
+          <w:rFonts w:ascii="Times New Roman" w:eastAsia="宋体" w:hAnsi="Times New Roman" w:cs="Times New Roman" w:hint="eastAsia"/>
+          <w:kern w:val="2"/>
+          <w:sz w:val="21"/>
+          <w:szCs w:val="21"/>
+        </w:rPr>
+        <w:t>P</w:t>
+      </w:r>
+      <w:r>
+        <w:rPr>
+          <w:rFonts w:ascii="Times New Roman" w:eastAsia="宋体" w:hAnsi="Times New Roman" w:cs="Times New Roman"/>
+          <w:kern w:val="2"/>
+          <w:sz w:val="21"/>
+          <w:szCs w:val="21"/>
+        </w:rPr>
+        <w:t>BF</w:t>
+      </w:r>
+      <w:r>
+        <w:rPr>
+          <w:rFonts w:ascii="Times New Roman" w:eastAsia="宋体" w:hAnsi="Times New Roman" w:cs="Times New Roman" w:hint="eastAsia"/>
+          <w:kern w:val="2"/>
+          <w:sz w:val="21"/>
+          <w:szCs w:val="21"/>
+        </w:rPr>
+        <w:t>的并行版本。</w:t>
+      </w:r>
+      <w:r>
+        <w:rPr>
+          <w:rFonts w:ascii="Times New Roman" w:eastAsia="宋体" w:hAnsi="Times New Roman" w:cs="Times New Roman" w:hint="eastAsia"/>
+          <w:kern w:val="2"/>
+          <w:sz w:val="21"/>
+          <w:szCs w:val="21"/>
+        </w:rPr>
+        <w:t>（</w:t>
+      </w:r>
+      <w:r>
+        <w:rPr>
+          <w:rFonts w:ascii="Times New Roman" w:eastAsia="宋体" w:hAnsi="Times New Roman" w:cs="Times New Roman" w:hint="eastAsia"/>
+          <w:kern w:val="2"/>
+          <w:sz w:val="21"/>
+          <w:szCs w:val="21"/>
+        </w:rPr>
+        <w:t>Future</w:t>
+      </w:r>
+      <w:r>
+        <w:rPr>
+          <w:rFonts w:ascii="Times New Roman" w:eastAsia="宋体" w:hAnsi="Times New Roman" w:cs="Times New Roman"/>
+          <w:kern w:val="2"/>
+          <w:sz w:val="21"/>
+          <w:szCs w:val="21"/>
+        </w:rPr>
+        <w:t xml:space="preserve"> </w:t>
+      </w:r>
+      <w:r>
+        <w:rPr>
+          <w:rFonts w:ascii="Times New Roman" w:eastAsia="宋体" w:hAnsi="Times New Roman" w:cs="Times New Roman" w:hint="eastAsia"/>
+          <w:kern w:val="2"/>
+          <w:sz w:val="21"/>
+          <w:szCs w:val="21"/>
+        </w:rPr>
+        <w:t>works</w:t>
+      </w:r>
+      <w:r>
+        <w:rPr>
+          <w:rFonts w:ascii="Times New Roman" w:eastAsia="宋体" w:hAnsi="Times New Roman" w:cs="Times New Roman"/>
+          <w:kern w:val="2"/>
+          <w:sz w:val="21"/>
+          <w:szCs w:val="21"/>
+        </w:rPr>
+        <w:t xml:space="preserve">: </w:t>
+      </w:r>
+      <w:r>
+        <w:t xml:space="preserve">A </w:t>
+      </w:r>
+      <w:proofErr w:type="spellStart"/>
+      <w:r>
+        <w:t>chebyshev</w:t>
+      </w:r>
+      <w:proofErr w:type="spellEnd"/>
+      <w:r>
+        <w:t xml:space="preserve"> semi-iterative approach for accelerating projective and position-based dynamics</w:t>
+      </w:r>
+      <w:r>
+        <w:rPr>
+          <w:rFonts w:hint="eastAsia"/>
+        </w:rPr>
+        <w:t>）</w:t>
       </w:r>
       <w:bookmarkStart w:id="25" w:name="_GoBack"/>
       <w:bookmarkEnd w:id="25"/>
+    </w:p>
+    <w:p>
+      <w:pPr>
+        <w:rPr>
+          <w:rFonts w:ascii="Times New Roman" w:eastAsia="宋体" w:hAnsi="Times New Roman" w:cs="Times New Roman"/>
+          <w:kern w:val="2"/>
+          <w:sz w:val="21"/>
+          <w:szCs w:val="21"/>
+        </w:rPr>
+      </w:pPr>
+      <w:r>
+        <w:rPr>
+          <w:rFonts w:ascii="Times New Roman" w:eastAsia="宋体" w:hAnsi="Times New Roman" w:cs="Times New Roman" w:hint="eastAsia"/>
+          <w:b/>
+          <w:kern w:val="2"/>
+          <w:sz w:val="21"/>
+          <w:szCs w:val="21"/>
+        </w:rPr>
+        <w:t>边界处理</w:t>
+      </w:r>
+      <w:r>
+        <w:rPr>
+          <w:rFonts w:ascii="Times New Roman" w:eastAsia="宋体" w:hAnsi="Times New Roman" w:cs="Times New Roman" w:hint="eastAsia"/>
+          <w:b/>
+          <w:kern w:val="2"/>
+          <w:sz w:val="21"/>
+          <w:szCs w:val="21"/>
+        </w:rPr>
+        <w:t>：</w:t>
+      </w:r>
       <w:r>
         <w:rPr>
           <w:rFonts w:ascii="Times New Roman" w:eastAsia="宋体" w:hAnsi="Times New Roman" w:cs="Times New Roman" w:hint="eastAsia"/>
           <w:kern w:val="2"/>
           <w:sz w:val="21"/>
           <w:szCs w:val="21"/>
-          <w:lang w:val="x-none"/>
-        </w:rPr>
-        <w:t>。蛙跳积分法</w:t>
+        </w:rPr>
+        <w:t>S</w:t>
+      </w:r>
+      <w:r>
+        <w:rPr>
+          <w:rFonts w:ascii="Times New Roman" w:eastAsia="宋体" w:hAnsi="Times New Roman" w:cs="Times New Roman"/>
+          <w:kern w:val="2"/>
+          <w:sz w:val="21"/>
+          <w:szCs w:val="21"/>
+        </w:rPr>
+        <w:t>PH</w:t>
       </w:r>
       <w:r>
         <w:rPr>
@@ -32347,10 +33953,928 @@
           <w:kern w:val="2"/>
           <w:sz w:val="21"/>
           <w:szCs w:val="21"/>
+        </w:rPr>
+        <w:t>中的边界处理主要指</w:t>
+      </w:r>
+      <w:r>
+        <w:rPr>
+          <w:rFonts w:ascii="Times New Roman" w:eastAsia="宋体" w:hAnsi="Times New Roman" w:cs="Times New Roman" w:hint="eastAsia"/>
+          <w:kern w:val="2"/>
+          <w:sz w:val="21"/>
+          <w:szCs w:val="21"/>
+        </w:rPr>
+        <w:t>粒子与</w:t>
+      </w:r>
+      <w:r>
+        <w:rPr>
+          <w:rFonts w:ascii="Times New Roman" w:eastAsia="宋体" w:hAnsi="Times New Roman" w:cs="Times New Roman" w:hint="eastAsia"/>
+          <w:kern w:val="2"/>
+          <w:sz w:val="21"/>
+          <w:szCs w:val="21"/>
+        </w:rPr>
+        <w:t>刚体</w:t>
+      </w:r>
+      <w:r>
+        <w:rPr>
+          <w:rFonts w:ascii="Times New Roman" w:eastAsia="宋体" w:hAnsi="Times New Roman" w:cs="Times New Roman" w:hint="eastAsia"/>
+          <w:kern w:val="2"/>
+          <w:sz w:val="21"/>
+          <w:szCs w:val="21"/>
+        </w:rPr>
+        <w:t>边界的碰撞。除此之外，有的文献针对</w:t>
+      </w:r>
+      <w:r>
+        <w:rPr>
+          <w:rFonts w:ascii="Times New Roman" w:eastAsia="宋体" w:hAnsi="Times New Roman" w:cs="Times New Roman" w:hint="eastAsia"/>
+          <w:kern w:val="2"/>
+          <w:sz w:val="21"/>
+          <w:szCs w:val="21"/>
+        </w:rPr>
+        <w:t>2.3.2</w:t>
+      </w:r>
+      <w:r>
+        <w:rPr>
+          <w:rFonts w:ascii="Times New Roman" w:eastAsia="宋体" w:hAnsi="Times New Roman" w:cs="Times New Roman" w:hint="eastAsia"/>
+          <w:kern w:val="2"/>
+          <w:sz w:val="21"/>
+          <w:szCs w:val="21"/>
+        </w:rPr>
+        <w:t>节中提到的边界粒子密度被低估问题，提出了边界虚拟粒子等方法</w:t>
+      </w:r>
+      <w:r>
+        <w:rPr>
+          <w:rFonts w:ascii="Times New Roman" w:eastAsia="宋体" w:hAnsi="Times New Roman" w:cs="Times New Roman"/>
+          <w:kern w:val="2"/>
+          <w:sz w:val="21"/>
+          <w:szCs w:val="21"/>
+        </w:rPr>
+        <w:fldChar w:fldCharType="begin" w:fldLock="1"/>
+      </w:r>
+      <w:r>
+        <w:rPr>
+          <w:rFonts w:ascii="Times New Roman" w:eastAsia="宋体" w:hAnsi="Times New Roman" w:cs="Times New Roman"/>
+          <w:kern w:val="2"/>
+          <w:sz w:val="21"/>
+          <w:szCs w:val="21"/>
+        </w:rPr>
+        <w:instrText>ADDIN CSL_CITATION { "citationItems" : [ { "id" : "ITEM-1", "itemData" : { "DOI" : "10.1145/2185520.2335412", "ISBN" : "0730-0301", "ISSN" : "07300301", "abstract" : "We propose a new ghost fluid approach for free surface and solid boundary conditions in Smoothed Particle Hydrodynamics (SPH) liquid simulations. Prior methods either suffer from a spurious nu- merical surface tension artifact or drift away from the mass con- servation constraint, and do not capture realistic cohesion of liquid to solids. Our Ghost SPH scheme resolves this with a new particle sampling algorithm to create a narrow layer of ghost particles in the surrounding air and solid, with careful extrapolation and treatment of fluid variables to reflect the boundary conditions. We also pro- vide a new, simpler form of artificial viscosity based on XSPH. Ex- amples demonstrate how the new approach captures real liquid be- haviour previously unattainable by SPH with very little extra cost.", "author" : [ { "dropping-particle" : "", "family" : "Schechter", "given" : "Hagit", "non-dropping-particle" : "", "parse-names" : false, "suffix" : "" }, { "dropping-particle" : "", "family" : "Bridson", "given" : "Robert", "non-dropping-particle" : "", "parse-names" : false, "suffix" : "" } ], "container-title" : "ACM Transactions on Graphics", "id" : "ITEM-1", "issue" : "4", "issued" : { "date-parts" : [ [ "2012", "7", "1" ] ] }, "note" : "Additional paper on XSPH viscosity.", "page" : "1-8", "publisher" : "ACM", "title" : "Ghost SPH for animating water", "type" : "article-journal", "volume" : "31" }, "uris" : [ "http://www.mendeley.com/documents/?uuid=cfd85208-07dd-3768-8579-ebbde625bd93" ] } ], "mendeley" : { "formattedCitation" : "[31]", "plainTextFormattedCitation" : "[31]", "previouslyFormattedCitation" : "[31]" }, "properties" : { "noteIndex" : 0 }, "schema" : "https://github.com/citation-style-language/schema/raw/master/csl-citation.json" }</w:instrText>
+      </w:r>
+      <w:r>
+        <w:rPr>
+          <w:rFonts w:ascii="Times New Roman" w:eastAsia="宋体" w:hAnsi="Times New Roman" w:cs="Times New Roman"/>
+          <w:kern w:val="2"/>
+          <w:sz w:val="21"/>
+          <w:szCs w:val="21"/>
+        </w:rPr>
+        <w:fldChar w:fldCharType="separate"/>
+      </w:r>
+      <w:r>
+        <w:rPr>
+          <w:rFonts w:ascii="Times New Roman" w:eastAsia="宋体" w:hAnsi="Times New Roman" w:cs="Times New Roman"/>
+          <w:noProof/>
+          <w:kern w:val="2"/>
+          <w:sz w:val="21"/>
+          <w:szCs w:val="21"/>
+        </w:rPr>
+        <w:t>[31]</w:t>
+      </w:r>
+      <w:r>
+        <w:rPr>
+          <w:rFonts w:ascii="Times New Roman" w:eastAsia="宋体" w:hAnsi="Times New Roman" w:cs="Times New Roman"/>
+          <w:kern w:val="2"/>
+          <w:sz w:val="21"/>
+          <w:szCs w:val="21"/>
+        </w:rPr>
+        <w:fldChar w:fldCharType="end"/>
+      </w:r>
+      <w:r>
+        <w:rPr>
+          <w:rFonts w:ascii="Times New Roman" w:eastAsia="宋体" w:hAnsi="Times New Roman" w:cs="Times New Roman" w:hint="eastAsia"/>
+          <w:kern w:val="2"/>
+          <w:sz w:val="21"/>
+          <w:szCs w:val="21"/>
+        </w:rPr>
+        <w:t>补偿边界密度。最初我们的实现在</w:t>
+      </w:r>
+      <w:r>
+        <w:rPr>
+          <w:rFonts w:ascii="Times New Roman" w:eastAsia="宋体" w:hAnsi="Times New Roman" w:cs="Times New Roman" w:hint="eastAsia"/>
+          <w:kern w:val="2"/>
+          <w:sz w:val="21"/>
+          <w:szCs w:val="21"/>
+        </w:rPr>
+        <w:t>刚体</w:t>
+      </w:r>
+      <w:r>
+        <w:rPr>
+          <w:rFonts w:ascii="Times New Roman" w:eastAsia="宋体" w:hAnsi="Times New Roman" w:cs="Times New Roman" w:hint="eastAsia"/>
+          <w:kern w:val="2"/>
+          <w:sz w:val="21"/>
+          <w:szCs w:val="21"/>
+        </w:rPr>
+        <w:t>边界上有粒子抖动的问题，因此引入了</w:t>
+      </w:r>
+      <w:r>
+        <w:rPr>
+          <w:rFonts w:ascii="Times New Roman" w:eastAsia="宋体" w:hAnsi="Times New Roman" w:cs="Times New Roman"/>
+          <w:kern w:val="2"/>
+          <w:sz w:val="21"/>
+          <w:szCs w:val="21"/>
+        </w:rPr>
+        <w:fldChar w:fldCharType="begin" w:fldLock="1"/>
+      </w:r>
+      <w:r>
+        <w:rPr>
+          <w:rFonts w:ascii="Times New Roman" w:eastAsia="宋体" w:hAnsi="Times New Roman" w:cs="Times New Roman"/>
+          <w:kern w:val="2"/>
+          <w:sz w:val="21"/>
+          <w:szCs w:val="21"/>
+        </w:rPr>
+        <w:instrText>ADDIN CSL_CITATION { "citationItems" : [ { "id" : "ITEM-1", "itemData" : { "DOI" : "10.1145/2185520.2335412", "ISBN" : "0730-0301", "ISSN" : "07300301", "abstract" : "We propose a new ghost fluid approach for free surface and solid boundary conditions in Smoothed Particle Hydrodynamics (SPH) liquid simulations. Prior methods either suffer from a spurious nu- merical surface tension artifact or drift away from the mass con- servation constraint, and do not capture realistic cohesion of liquid to solids. Our Ghost SPH scheme resolves this with a new particle sampling algorithm to create a narrow layer of ghost particles in the surrounding air and solid, with careful extrapolation and treatment of fluid variables to reflect the boundary conditions. We also pro- vide a new, simpler form of artificial viscosity based on XSPH. Ex- amples demonstrate how the new approach captures real liquid be- haviour previously unattainable by SPH with very little extra cost.", "author" : [ { "dropping-particle" : "", "family" : "Schechter", "given" : "Hagit", "non-dropping-particle" : "", "parse-names" : false, "suffix" : "" }, { "dropping-particle" : "", "family" : "Bridson", "given" : "Robert", "non-dropping-particle" : "", "parse-names" : false, "suffix" : "" } ], "container-title" : "ACM Transactions on Graphics", "id" : "ITEM-1", "issue" : "4", "issued" : { "date-parts" : [ [ "2012", "7", "1" ] ] }, "note" : "Additional paper on XSPH viscosity.", "page" : "1-8", "publisher" : "ACM", "title" : "Ghost SPH for animating water", "type" : "article-journal", "volume" : "31" }, "uris" : [ "http://www.mendeley.com/documents/?uuid=cfd85208-07dd-3768-8579-ebbde625bd93" ] } ], "mendeley" : { "formattedCitation" : "[31]", "plainTextFormattedCitation" : "[31]", "previouslyFormattedCitation" : "[31]" }, "properties" : { "noteIndex" : 0 }, "schema" : "https://github.com/citation-style-language/schema/raw/master/csl-citation.json" }</w:instrText>
+      </w:r>
+      <w:r>
+        <w:rPr>
+          <w:rFonts w:ascii="Times New Roman" w:eastAsia="宋体" w:hAnsi="Times New Roman" w:cs="Times New Roman"/>
+          <w:kern w:val="2"/>
+          <w:sz w:val="21"/>
+          <w:szCs w:val="21"/>
+        </w:rPr>
+        <w:fldChar w:fldCharType="separate"/>
+      </w:r>
+      <w:r>
+        <w:rPr>
+          <w:rFonts w:ascii="Times New Roman" w:eastAsia="宋体" w:hAnsi="Times New Roman" w:cs="Times New Roman"/>
+          <w:noProof/>
+          <w:kern w:val="2"/>
+          <w:sz w:val="21"/>
+          <w:szCs w:val="21"/>
+        </w:rPr>
+        <w:t>[31]</w:t>
+      </w:r>
+      <w:r>
+        <w:rPr>
+          <w:rFonts w:ascii="Times New Roman" w:eastAsia="宋体" w:hAnsi="Times New Roman" w:cs="Times New Roman"/>
+          <w:kern w:val="2"/>
+          <w:sz w:val="21"/>
+          <w:szCs w:val="21"/>
+        </w:rPr>
+        <w:fldChar w:fldCharType="end"/>
+      </w:r>
+      <w:r>
+        <w:rPr>
+          <w:rFonts w:ascii="Times New Roman" w:eastAsia="宋体" w:hAnsi="Times New Roman" w:cs="Times New Roman" w:hint="eastAsia"/>
+          <w:kern w:val="2"/>
+          <w:sz w:val="21"/>
+          <w:szCs w:val="21"/>
+        </w:rPr>
+        <w:t>中的方法。在我们加入了粘性力后，粒子抖动现象消失。经试验，边界密度补偿对模拟结果改善不大，因此我们最终仅引入了</w:t>
+      </w:r>
+      <w:r>
+        <w:rPr>
+          <w:rFonts w:ascii="Times New Roman" w:eastAsia="宋体" w:hAnsi="Times New Roman" w:cs="Times New Roman" w:hint="eastAsia"/>
+          <w:kern w:val="2"/>
+          <w:sz w:val="21"/>
+          <w:szCs w:val="21"/>
+        </w:rPr>
+        <w:t>刚体</w:t>
+      </w:r>
+      <w:r>
+        <w:rPr>
+          <w:rFonts w:ascii="Times New Roman" w:eastAsia="宋体" w:hAnsi="Times New Roman" w:cs="Times New Roman" w:hint="eastAsia"/>
+          <w:kern w:val="2"/>
+          <w:sz w:val="21"/>
+          <w:szCs w:val="21"/>
+        </w:rPr>
+        <w:t>边界碰撞这一种边界条件。</w:t>
+      </w:r>
+    </w:p>
+    <w:p>
+      <w:pPr>
+        <w:rPr>
+          <w:rFonts w:ascii="Times New Roman" w:eastAsia="宋体" w:hAnsi="Times New Roman" w:cs="Times New Roman"/>
+          <w:kern w:val="2"/>
+          <w:sz w:val="21"/>
+          <w:szCs w:val="21"/>
+        </w:rPr>
+      </w:pPr>
+      <w:r>
+        <w:rPr>
+          <w:rFonts w:ascii="Times New Roman" w:eastAsia="宋体" w:hAnsi="Times New Roman" w:cs="Times New Roman" w:hint="eastAsia"/>
+          <w:kern w:val="2"/>
+          <w:sz w:val="21"/>
+          <w:szCs w:val="21"/>
+        </w:rPr>
+        <w:t>我们的</w:t>
+      </w:r>
+      <w:r>
+        <w:rPr>
+          <w:rFonts w:ascii="Times New Roman" w:eastAsia="宋体" w:hAnsi="Times New Roman" w:cs="Times New Roman" w:hint="eastAsia"/>
+          <w:kern w:val="2"/>
+          <w:sz w:val="21"/>
+          <w:szCs w:val="21"/>
+        </w:rPr>
+        <w:t>刚体</w:t>
+      </w:r>
+      <w:r>
+        <w:rPr>
+          <w:rFonts w:ascii="Times New Roman" w:eastAsia="宋体" w:hAnsi="Times New Roman" w:cs="Times New Roman" w:hint="eastAsia"/>
+          <w:kern w:val="2"/>
+          <w:sz w:val="21"/>
+          <w:szCs w:val="21"/>
+        </w:rPr>
+        <w:t>边界是与坐标轴对齐的一个立方体，流体被限制在立方体内运动。粒子位置在不可压修正迭代的过程中，如果超出了立方体边界，则</w:t>
+      </w:r>
+      <w:r>
+        <w:rPr>
+          <w:rFonts w:ascii="Times New Roman" w:eastAsia="宋体" w:hAnsi="Times New Roman" w:cs="Times New Roman" w:hint="eastAsia"/>
+          <w:kern w:val="2"/>
+          <w:sz w:val="21"/>
+          <w:szCs w:val="21"/>
+        </w:rPr>
+        <w:t>会被</w:t>
+      </w:r>
+      <w:r>
+        <w:rPr>
+          <w:rFonts w:ascii="Times New Roman" w:eastAsia="宋体" w:hAnsi="Times New Roman" w:cs="Times New Roman" w:hint="eastAsia"/>
+          <w:kern w:val="2"/>
+          <w:sz w:val="21"/>
+          <w:szCs w:val="21"/>
+        </w:rPr>
+        <w:t>投影到最近的立方体表面的内侧，且保持与边界保持一个很小的距离</w:t>
+      </w:r>
+      <m:oMath>
+        <m:sSub>
+          <m:sSubPr>
+            <m:ctrlPr>
+              <w:rPr>
+                <w:rFonts w:ascii="Cambria Math" w:eastAsia="宋体" w:hAnsi="Cambria Math" w:cs="Times New Roman"/>
+                <w:i/>
+                <w:kern w:val="2"/>
+                <w:sz w:val="21"/>
+                <w:szCs w:val="21"/>
+              </w:rPr>
+            </m:ctrlPr>
+          </m:sSubPr>
+          <m:e>
+            <m:r>
+              <w:rPr>
+                <w:rFonts w:ascii="Cambria Math" w:eastAsia="宋体" w:hAnsi="Cambria Math" w:cs="Times New Roman"/>
+                <w:kern w:val="2"/>
+                <w:sz w:val="21"/>
+                <w:szCs w:val="21"/>
+              </w:rPr>
+              <m:t>ϵ</m:t>
+            </m:r>
+          </m:e>
+          <m:sub>
+            <m:r>
+              <w:rPr>
+                <w:rFonts w:ascii="Cambria Math" w:eastAsia="宋体" w:hAnsi="Cambria Math" w:cs="Times New Roman"/>
+                <w:kern w:val="2"/>
+                <w:sz w:val="21"/>
+                <w:szCs w:val="21"/>
+              </w:rPr>
+              <m:t>B</m:t>
+            </m:r>
+          </m:sub>
+        </m:sSub>
+      </m:oMath>
+      <w:r>
+        <w:rPr>
+          <w:rFonts w:ascii="Times New Roman" w:eastAsia="宋体" w:hAnsi="Times New Roman" w:cs="Times New Roman" w:hint="eastAsia"/>
+          <w:kern w:val="2"/>
+          <w:sz w:val="21"/>
+          <w:szCs w:val="21"/>
+        </w:rPr>
+        <w:t>。实现中我们取</w:t>
+      </w:r>
+      <m:oMath>
+        <m:sSub>
+          <m:sSubPr>
+            <m:ctrlPr>
+              <w:rPr>
+                <w:rFonts w:ascii="Cambria Math" w:eastAsia="宋体" w:hAnsi="Cambria Math" w:cs="Times New Roman"/>
+                <w:i/>
+                <w:kern w:val="2"/>
+                <w:sz w:val="21"/>
+                <w:szCs w:val="21"/>
+              </w:rPr>
+            </m:ctrlPr>
+          </m:sSubPr>
+          <m:e>
+            <m:r>
+              <w:rPr>
+                <w:rFonts w:ascii="Cambria Math" w:eastAsia="宋体" w:hAnsi="Cambria Math" w:cs="Times New Roman"/>
+                <w:kern w:val="2"/>
+                <w:sz w:val="21"/>
+                <w:szCs w:val="21"/>
+              </w:rPr>
+              <m:t>ϵ</m:t>
+            </m:r>
+          </m:e>
+          <m:sub>
+            <m:r>
+              <w:rPr>
+                <w:rFonts w:ascii="Cambria Math" w:eastAsia="宋体" w:hAnsi="Cambria Math" w:cs="Times New Roman"/>
+                <w:kern w:val="2"/>
+                <w:sz w:val="21"/>
+                <w:szCs w:val="21"/>
+              </w:rPr>
+              <m:t>B</m:t>
+            </m:r>
+          </m:sub>
+        </m:sSub>
+        <m:r>
+          <w:rPr>
+            <w:rFonts w:ascii="Cambria Math" w:eastAsia="宋体" w:hAnsi="Cambria Math" w:cs="Times New Roman"/>
+            <w:kern w:val="2"/>
+            <w:sz w:val="21"/>
+            <w:szCs w:val="21"/>
+          </w:rPr>
+          <m:t>=</m:t>
+        </m:r>
+        <m:sSup>
+          <m:sSupPr>
+            <m:ctrlPr>
+              <w:rPr>
+                <w:rFonts w:ascii="Cambria Math" w:eastAsia="宋体" w:hAnsi="Cambria Math" w:cs="Times New Roman"/>
+                <w:i/>
+                <w:kern w:val="2"/>
+                <w:sz w:val="21"/>
+                <w:szCs w:val="21"/>
+              </w:rPr>
+            </m:ctrlPr>
+          </m:sSupPr>
+          <m:e>
+            <m:r>
+              <w:rPr>
+                <w:rFonts w:ascii="Cambria Math" w:eastAsia="宋体" w:hAnsi="Cambria Math" w:cs="Times New Roman"/>
+                <w:kern w:val="2"/>
+                <w:sz w:val="21"/>
+                <w:szCs w:val="21"/>
+              </w:rPr>
+              <m:t>10</m:t>
+            </m:r>
+          </m:e>
+          <m:sup>
+            <m:r>
+              <w:rPr>
+                <w:rFonts w:ascii="Cambria Math" w:eastAsia="宋体" w:hAnsi="Cambria Math" w:cs="Times New Roman"/>
+                <w:kern w:val="2"/>
+                <w:sz w:val="21"/>
+                <w:szCs w:val="21"/>
+              </w:rPr>
+              <m:t>-3</m:t>
+            </m:r>
+          </m:sup>
+        </m:sSup>
+        <m:r>
+          <m:rPr>
+            <m:sty m:val="p"/>
+          </m:rPr>
+          <w:rPr>
+            <w:rFonts w:ascii="Cambria Math" w:eastAsia="宋体" w:hAnsi="Cambria Math" w:cs="Times New Roman" w:hint="eastAsia"/>
+            <w:kern w:val="2"/>
+            <w:sz w:val="21"/>
+            <w:szCs w:val="21"/>
+          </w:rPr>
+          <m:t>m</m:t>
+        </m:r>
+      </m:oMath>
+      <w:r>
+        <w:rPr>
+          <w:rFonts w:ascii="Times New Roman" w:eastAsia="宋体" w:hAnsi="Times New Roman" w:cs="Times New Roman" w:hint="eastAsia"/>
+          <w:kern w:val="2"/>
+          <w:sz w:val="21"/>
+          <w:szCs w:val="21"/>
+        </w:rPr>
+        <w:t>。</w:t>
+      </w:r>
+      <w:r>
+        <w:rPr>
+          <w:rFonts w:ascii="Times New Roman" w:eastAsia="宋体" w:hAnsi="Times New Roman" w:cs="Times New Roman" w:hint="eastAsia"/>
+          <w:kern w:val="2"/>
+          <w:sz w:val="21"/>
+          <w:szCs w:val="21"/>
+        </w:rPr>
+        <w:t>这个形式的边界处理可以看作是粒子与刚体边界发生了完全非弹性碰撞</w:t>
+      </w:r>
+      <w:r>
+        <w:rPr>
+          <w:rFonts w:ascii="Times New Roman" w:eastAsia="宋体" w:hAnsi="Times New Roman" w:cs="Times New Roman" w:hint="eastAsia"/>
+          <w:kern w:val="2"/>
+          <w:sz w:val="21"/>
+          <w:szCs w:val="21"/>
+        </w:rPr>
+        <w:t>。这个处理</w:t>
+      </w:r>
+      <w:r>
+        <w:rPr>
+          <w:rFonts w:ascii="Times New Roman" w:eastAsia="宋体" w:hAnsi="Times New Roman" w:cs="Times New Roman" w:hint="eastAsia"/>
+          <w:kern w:val="2"/>
+          <w:sz w:val="21"/>
+          <w:szCs w:val="21"/>
+        </w:rPr>
+        <w:t>似乎不符合真实世界中水与刚体表面碰撞产生的飞溅的效果。然而，考虑一簇粒子与刚体发生</w:t>
+      </w:r>
+      <w:r>
+        <w:rPr>
+          <w:rFonts w:ascii="Times New Roman" w:eastAsia="宋体" w:hAnsi="Times New Roman" w:cs="Times New Roman" w:hint="eastAsia"/>
+          <w:kern w:val="2"/>
+          <w:sz w:val="21"/>
+          <w:szCs w:val="21"/>
+        </w:rPr>
+        <w:t>的</w:t>
+      </w:r>
+      <w:r>
+        <w:rPr>
+          <w:rFonts w:ascii="Times New Roman" w:eastAsia="宋体" w:hAnsi="Times New Roman" w:cs="Times New Roman" w:hint="eastAsia"/>
+          <w:kern w:val="2"/>
+          <w:sz w:val="21"/>
+          <w:szCs w:val="21"/>
+        </w:rPr>
+        <w:t>碰撞：首先发生碰撞的粒子</w:t>
+      </w:r>
+      <w:r>
+        <w:rPr>
+          <w:rFonts w:ascii="Times New Roman" w:eastAsia="宋体" w:hAnsi="Times New Roman" w:cs="Times New Roman" w:hint="eastAsia"/>
+          <w:kern w:val="2"/>
+          <w:sz w:val="21"/>
+          <w:szCs w:val="21"/>
+        </w:rPr>
+        <w:t>将</w:t>
+      </w:r>
+      <w:r>
+        <w:rPr>
+          <w:rFonts w:ascii="Times New Roman" w:eastAsia="宋体" w:hAnsi="Times New Roman" w:cs="Times New Roman" w:hint="eastAsia"/>
+          <w:kern w:val="2"/>
+          <w:sz w:val="21"/>
+          <w:szCs w:val="21"/>
+        </w:rPr>
+        <w:t>贴紧刚体表面</w:t>
+      </w:r>
+      <w:r>
+        <w:rPr>
+          <w:rFonts w:ascii="Times New Roman" w:eastAsia="宋体" w:hAnsi="Times New Roman" w:cs="Times New Roman" w:hint="eastAsia"/>
+          <w:kern w:val="2"/>
+          <w:sz w:val="21"/>
+          <w:szCs w:val="21"/>
+        </w:rPr>
+        <w:t>，</w:t>
+      </w:r>
+      <w:r>
+        <w:rPr>
+          <w:rFonts w:ascii="Times New Roman" w:eastAsia="宋体" w:hAnsi="Times New Roman" w:cs="Times New Roman" w:hint="eastAsia"/>
+          <w:kern w:val="2"/>
+          <w:sz w:val="21"/>
+          <w:szCs w:val="21"/>
+        </w:rPr>
+        <w:t>并不再</w:t>
+      </w:r>
+      <w:r>
+        <w:rPr>
+          <w:rFonts w:ascii="Times New Roman" w:eastAsia="宋体" w:hAnsi="Times New Roman" w:cs="Times New Roman" w:hint="eastAsia"/>
+          <w:kern w:val="2"/>
+          <w:sz w:val="21"/>
+          <w:szCs w:val="21"/>
+        </w:rPr>
+        <w:t>沿</w:t>
+      </w:r>
+      <w:r>
+        <w:rPr>
+          <w:rFonts w:ascii="Times New Roman" w:eastAsia="宋体" w:hAnsi="Times New Roman" w:cs="Times New Roman" w:hint="eastAsia"/>
+          <w:kern w:val="2"/>
+          <w:sz w:val="21"/>
+          <w:szCs w:val="21"/>
+        </w:rPr>
+        <w:t>法向方向移动</w:t>
+      </w:r>
+      <w:r>
+        <w:rPr>
+          <w:rFonts w:ascii="Times New Roman" w:eastAsia="宋体" w:hAnsi="Times New Roman" w:cs="Times New Roman" w:hint="eastAsia"/>
+          <w:kern w:val="2"/>
+          <w:sz w:val="21"/>
+          <w:szCs w:val="21"/>
+        </w:rPr>
+        <w:t>；</w:t>
+      </w:r>
+      <w:r>
+        <w:rPr>
+          <w:rFonts w:ascii="Times New Roman" w:eastAsia="宋体" w:hAnsi="Times New Roman" w:cs="Times New Roman" w:hint="eastAsia"/>
+          <w:kern w:val="2"/>
+          <w:sz w:val="21"/>
+          <w:szCs w:val="21"/>
+        </w:rPr>
+        <w:t xml:space="preserve"> </w:t>
+      </w:r>
+      <w:r>
+        <w:rPr>
+          <w:rFonts w:ascii="Times New Roman" w:eastAsia="宋体" w:hAnsi="Times New Roman" w:cs="Times New Roman" w:hint="eastAsia"/>
+          <w:kern w:val="2"/>
+          <w:sz w:val="21"/>
+          <w:szCs w:val="21"/>
+        </w:rPr>
+        <w:t>后来的粒子与</w:t>
+      </w:r>
+      <w:r>
+        <w:rPr>
+          <w:rFonts w:ascii="Times New Roman" w:eastAsia="宋体" w:hAnsi="Times New Roman" w:cs="Times New Roman" w:hint="eastAsia"/>
+          <w:kern w:val="2"/>
+          <w:sz w:val="21"/>
+          <w:szCs w:val="21"/>
+        </w:rPr>
+        <w:t>先发生碰撞的粒子距离缩小，产生很高的密度，进而会在不可压修正的迭代中被反向排斥。这十分符合物理世界中的现象——少量水滴碰撞后粘滞在刚体表面，水量丰富后才会发生反弹。</w:t>
+      </w:r>
+    </w:p>
+    <w:p>
+      <w:pPr>
+        <w:rPr>
+          <w:rFonts w:ascii="Times New Roman" w:eastAsia="宋体" w:hAnsi="Times New Roman" w:cs="Times New Roman"/>
+          <w:kern w:val="2"/>
+          <w:sz w:val="21"/>
+          <w:szCs w:val="21"/>
+        </w:rPr>
+      </w:pPr>
+      <w:r>
+        <w:rPr>
+          <w:rFonts w:ascii="Times New Roman" w:eastAsia="宋体" w:hAnsi="Times New Roman" w:cs="Times New Roman" w:hint="eastAsia"/>
+          <w:kern w:val="2"/>
+          <w:sz w:val="21"/>
+          <w:szCs w:val="21"/>
+        </w:rPr>
+        <w:t>注意到算法在流体对流和邻居查找步骤中是</w:t>
+      </w:r>
+      <w:r>
+        <w:rPr>
+          <w:rFonts w:ascii="Times New Roman" w:eastAsia="宋体" w:hAnsi="Times New Roman" w:cs="Times New Roman" w:hint="eastAsia"/>
+          <w:kern w:val="2"/>
+          <w:sz w:val="21"/>
+          <w:szCs w:val="21"/>
+        </w:rPr>
+        <w:t>不做边界限制的。粒子对流后可能超出边界。下一节我们会提到，用于哈希网格对立方体空间做均等的分割，要求粒子处在边界内。此时我们把越界的粒子归在投影后的网格内，但不做位置上的更新。</w:t>
+      </w:r>
+    </w:p>
+    <w:p>
+      <w:pPr>
+        <w:rPr>
+          <w:rFonts w:ascii="Times New Roman" w:eastAsia="宋体" w:hAnsi="Times New Roman" w:cs="Times New Roman"/>
+          <w:kern w:val="2"/>
+          <w:sz w:val="21"/>
+          <w:szCs w:val="21"/>
+        </w:rPr>
+      </w:pPr>
+      <w:r>
+        <w:rPr>
+          <w:rFonts w:ascii="Times New Roman" w:eastAsia="宋体" w:hAnsi="Times New Roman" w:cs="Times New Roman" w:hint="eastAsia"/>
+          <w:kern w:val="2"/>
+          <w:sz w:val="21"/>
+          <w:szCs w:val="21"/>
+        </w:rPr>
+        <w:t>我们的边界形式比较简单。</w:t>
+      </w:r>
+      <w:r>
+        <w:rPr>
+          <w:rFonts w:ascii="Times New Roman" w:eastAsia="宋体" w:hAnsi="Times New Roman" w:cs="Times New Roman" w:hint="eastAsia"/>
+          <w:kern w:val="2"/>
+          <w:sz w:val="21"/>
+          <w:szCs w:val="21"/>
+        </w:rPr>
+        <w:t>若要</w:t>
+      </w:r>
+      <w:r>
+        <w:rPr>
+          <w:rFonts w:ascii="Times New Roman" w:eastAsia="宋体" w:hAnsi="Times New Roman" w:cs="Times New Roman" w:hint="eastAsia"/>
+          <w:kern w:val="2"/>
+          <w:sz w:val="21"/>
+          <w:szCs w:val="21"/>
+        </w:rPr>
+        <w:t>处理流体与任意形状的刚体碰撞</w:t>
+      </w:r>
+      <w:r>
+        <w:rPr>
+          <w:rFonts w:ascii="Times New Roman" w:eastAsia="宋体" w:hAnsi="Times New Roman" w:cs="Times New Roman" w:hint="eastAsia"/>
+          <w:kern w:val="2"/>
+          <w:sz w:val="21"/>
+          <w:szCs w:val="21"/>
+        </w:rPr>
+        <w:t>，</w:t>
+      </w:r>
+      <w:r>
+        <w:rPr>
+          <w:rFonts w:ascii="Times New Roman" w:eastAsia="宋体" w:hAnsi="Times New Roman" w:cs="Times New Roman" w:hint="eastAsia"/>
+          <w:kern w:val="2"/>
+          <w:sz w:val="21"/>
+          <w:szCs w:val="21"/>
+        </w:rPr>
+        <w:t>有两种流行的方法。一种是将刚体离散成带符号的距离场（</w:t>
+      </w:r>
+      <w:r>
+        <w:rPr>
+          <w:rFonts w:ascii="Times New Roman" w:eastAsia="宋体" w:hAnsi="Times New Roman" w:cs="Times New Roman" w:hint="eastAsia"/>
+          <w:kern w:val="2"/>
+          <w:sz w:val="21"/>
+          <w:szCs w:val="21"/>
+        </w:rPr>
+        <w:t>Signed</w:t>
+      </w:r>
+      <w:r>
+        <w:rPr>
+          <w:rFonts w:ascii="Times New Roman" w:eastAsia="宋体" w:hAnsi="Times New Roman" w:cs="Times New Roman"/>
+          <w:kern w:val="2"/>
+          <w:sz w:val="21"/>
+          <w:szCs w:val="21"/>
+        </w:rPr>
+        <w:t xml:space="preserve"> </w:t>
+      </w:r>
+      <w:r>
+        <w:rPr>
+          <w:rFonts w:ascii="Times New Roman" w:eastAsia="宋体" w:hAnsi="Times New Roman" w:cs="Times New Roman" w:hint="eastAsia"/>
+          <w:kern w:val="2"/>
+          <w:sz w:val="21"/>
+          <w:szCs w:val="21"/>
+        </w:rPr>
+        <w:t>Distance</w:t>
+      </w:r>
+      <w:r>
+        <w:rPr>
+          <w:rFonts w:ascii="Times New Roman" w:eastAsia="宋体" w:hAnsi="Times New Roman" w:cs="Times New Roman"/>
+          <w:kern w:val="2"/>
+          <w:sz w:val="21"/>
+          <w:szCs w:val="21"/>
+        </w:rPr>
+        <w:t xml:space="preserve"> Field</w:t>
+      </w:r>
+      <w:r>
+        <w:rPr>
+          <w:rFonts w:ascii="Times New Roman" w:eastAsia="宋体" w:hAnsi="Times New Roman" w:cs="Times New Roman" w:hint="eastAsia"/>
+          <w:kern w:val="2"/>
+          <w:sz w:val="21"/>
+          <w:szCs w:val="21"/>
+        </w:rPr>
+        <w:t>）</w:t>
+      </w:r>
+      <w:r>
+        <w:rPr>
+          <w:rFonts w:ascii="Times New Roman" w:eastAsia="宋体" w:hAnsi="Times New Roman" w:cs="Times New Roman"/>
+          <w:kern w:val="2"/>
+          <w:sz w:val="21"/>
+          <w:szCs w:val="21"/>
+        </w:rPr>
+        <w:fldChar w:fldCharType="begin" w:fldLock="1"/>
+      </w:r>
+      <w:r>
+        <w:rPr>
+          <w:rFonts w:ascii="Times New Roman" w:eastAsia="宋体" w:hAnsi="Times New Roman" w:cs="Times New Roman"/>
+          <w:kern w:val="2"/>
+          <w:sz w:val="21"/>
+          <w:szCs w:val="21"/>
+        </w:rPr>
+        <w:instrText>ADDIN CSL_CITATION { "citationItems" : [ { "id" : "ITEM-1", "itemData" : { "DOI" : "10.1017/CBO9781107415324.004", "ISBN" : "9781568813264", "ISSN" : "1098-6596", "PMID" : "25246403", "abstract" : "Fluid Simulation for Computer Graphics Animating fluids like water, smoke, and fire using physics-based simulation is important in visual effects, in particular in movies and in video games. This book provides a practical introduction to fluid simulation for graphics. It focuses on animating fully three-dimensional incompressible flow", "author" : [ { "dropping-particle" : "", "family" : "Bridson", "given" : "Robert", "non-dropping-particle" : "", "parse-names" : false, "suffix" : "" } ], "container-title" : "A K Peters", "id" : "ITEM-1", "issued" : { "date-parts" : [ [ "2007" ] ] }, "number-of-pages" : "1-246", "publisher" : "A K Peters", "title" : "Fluid Simulation for Computer Graphics", "type" : "book" }, "uris" : [ "http://www.mendeley.com/documents/?uuid=427464ed-4701-360d-8af8-e5549e17fd48" ] } ], "mendeley" : { "formattedCitation" : "[5]", "plainTextFormattedCitation" : "[5]", "previouslyFormattedCitation" : "[5]" }, "properties" : { "noteIndex" : 0 }, "schema" : "https://github.com/citation-style-language/schema/raw/master/csl-citation.json" }</w:instrText>
+      </w:r>
+      <w:r>
+        <w:rPr>
+          <w:rFonts w:ascii="Times New Roman" w:eastAsia="宋体" w:hAnsi="Times New Roman" w:cs="Times New Roman"/>
+          <w:kern w:val="2"/>
+          <w:sz w:val="21"/>
+          <w:szCs w:val="21"/>
+        </w:rPr>
+        <w:fldChar w:fldCharType="separate"/>
+      </w:r>
+      <w:r>
+        <w:rPr>
+          <w:rFonts w:ascii="Times New Roman" w:eastAsia="宋体" w:hAnsi="Times New Roman" w:cs="Times New Roman"/>
+          <w:noProof/>
+          <w:kern w:val="2"/>
+          <w:sz w:val="21"/>
+          <w:szCs w:val="21"/>
+        </w:rPr>
+        <w:t>[5]</w:t>
+      </w:r>
+      <w:r>
+        <w:rPr>
+          <w:rFonts w:ascii="Times New Roman" w:eastAsia="宋体" w:hAnsi="Times New Roman" w:cs="Times New Roman"/>
+          <w:kern w:val="2"/>
+          <w:sz w:val="21"/>
+          <w:szCs w:val="21"/>
+        </w:rPr>
+        <w:fldChar w:fldCharType="end"/>
+      </w:r>
+      <w:r>
+        <w:rPr>
+          <w:rFonts w:ascii="Times New Roman" w:eastAsia="宋体" w:hAnsi="Times New Roman" w:cs="Times New Roman" w:hint="eastAsia"/>
+          <w:kern w:val="2"/>
+          <w:sz w:val="21"/>
+          <w:szCs w:val="21"/>
+        </w:rPr>
+        <w:t>，使用体素记录具体场函数。位置修正时，利用查询距离场得到的粒子所在处的距离值，将处于</w:t>
+      </w:r>
+      <w:r>
+        <w:rPr>
+          <w:rFonts w:ascii="Times New Roman" w:eastAsia="宋体" w:hAnsi="Times New Roman" w:cs="Times New Roman" w:hint="eastAsia"/>
+          <w:kern w:val="2"/>
+          <w:sz w:val="21"/>
+          <w:szCs w:val="21"/>
+        </w:rPr>
+        <w:t>刚体</w:t>
+      </w:r>
+      <w:r>
+        <w:rPr>
+          <w:rFonts w:ascii="Times New Roman" w:eastAsia="宋体" w:hAnsi="Times New Roman" w:cs="Times New Roman" w:hint="eastAsia"/>
+          <w:kern w:val="2"/>
+          <w:sz w:val="21"/>
+          <w:szCs w:val="21"/>
+        </w:rPr>
+        <w:t>内部的粒子投影到粒子边界上。另一种</w:t>
+      </w:r>
+      <w:r>
+        <w:rPr>
+          <w:rFonts w:ascii="Times New Roman" w:eastAsia="宋体" w:hAnsi="Times New Roman" w:cs="Times New Roman" w:hint="eastAsia"/>
+          <w:kern w:val="2"/>
+          <w:sz w:val="21"/>
+          <w:szCs w:val="21"/>
+        </w:rPr>
+        <w:t>P</w:t>
+      </w:r>
+      <w:r>
+        <w:rPr>
+          <w:rFonts w:ascii="Times New Roman" w:eastAsia="宋体" w:hAnsi="Times New Roman" w:cs="Times New Roman"/>
+          <w:kern w:val="2"/>
+          <w:sz w:val="21"/>
+          <w:szCs w:val="21"/>
+        </w:rPr>
+        <w:t>BF</w:t>
+      </w:r>
+      <w:r>
+        <w:rPr>
+          <w:rFonts w:ascii="Times New Roman" w:eastAsia="宋体" w:hAnsi="Times New Roman" w:cs="Times New Roman" w:hint="eastAsia"/>
+          <w:kern w:val="2"/>
+          <w:sz w:val="21"/>
+          <w:szCs w:val="21"/>
+        </w:rPr>
+        <w:t>方法特有的做法，则是将</w:t>
+      </w:r>
+      <w:r>
+        <w:rPr>
+          <w:rFonts w:ascii="Times New Roman" w:eastAsia="宋体" w:hAnsi="Times New Roman" w:cs="Times New Roman" w:hint="eastAsia"/>
+          <w:kern w:val="2"/>
+          <w:sz w:val="21"/>
+          <w:szCs w:val="21"/>
+        </w:rPr>
+        <w:t>刚体离散成粒子，在</w:t>
+      </w:r>
+      <w:r>
+        <w:rPr>
+          <w:rFonts w:ascii="Times New Roman" w:eastAsia="宋体" w:hAnsi="Times New Roman" w:cs="Times New Roman" w:hint="eastAsia"/>
+          <w:kern w:val="2"/>
+          <w:sz w:val="21"/>
+          <w:szCs w:val="21"/>
+        </w:rPr>
+        <w:t>P</w:t>
+      </w:r>
+      <w:r>
+        <w:rPr>
+          <w:rFonts w:ascii="Times New Roman" w:eastAsia="宋体" w:hAnsi="Times New Roman" w:cs="Times New Roman"/>
+          <w:kern w:val="2"/>
+          <w:sz w:val="21"/>
+          <w:szCs w:val="21"/>
+        </w:rPr>
+        <w:t>BD</w:t>
+      </w:r>
+      <w:r>
+        <w:rPr>
+          <w:rFonts w:ascii="Times New Roman" w:eastAsia="宋体" w:hAnsi="Times New Roman" w:cs="Times New Roman" w:hint="eastAsia"/>
+          <w:kern w:val="2"/>
+          <w:sz w:val="21"/>
+          <w:szCs w:val="21"/>
+        </w:rPr>
+        <w:t>的框架内处理粒子间约束</w:t>
+      </w:r>
+      <w:r>
+        <w:rPr>
+          <w:rFonts w:ascii="Times New Roman" w:eastAsia="宋体" w:hAnsi="Times New Roman" w:cs="Times New Roman"/>
+          <w:kern w:val="2"/>
+          <w:sz w:val="21"/>
+          <w:szCs w:val="21"/>
+        </w:rPr>
+        <w:fldChar w:fldCharType="begin" w:fldLock="1"/>
+      </w:r>
+      <w:r>
+        <w:rPr>
+          <w:rFonts w:ascii="Times New Roman" w:eastAsia="宋体" w:hAnsi="Times New Roman" w:cs="Times New Roman"/>
+          <w:kern w:val="2"/>
+          <w:sz w:val="21"/>
+          <w:szCs w:val="21"/>
+        </w:rPr>
+        <w:instrText>ADDIN CSL_CITATION { "citationItems" : [ { "id" : "ITEM-1", "itemData" : { "DOI" : "10.1145/2601097.2601152", "ISBN" : "0730-0301", "ISSN" : "07300301", "abstract" : "We present a unified dynamics framework for real-time visual effects. Using particles connected by constraints as our fundamental building block allows us to treat contact and collisions in a unified manner, and we show how this representation is flexible enough to model gases, liquids, deformable solids, rigid bodies and cloth with two-way interactions. We address some common problems with traditional particle-based methods and describe a parallel constraint solver based on position-based dynamics that is efficient enough for real-time applications.", "author" : [ { "dropping-particle" : "", "family" : "Macklin", "given" : "Miles", "non-dropping-particle" : "", "parse-names" : false, "suffix" : "" }, { "dropping-particle" : "", "family" : "M\u00fcller", "given" : "Matthias", "non-dropping-particle" : "", "parse-names" : false, "suffix" : "" }, { "dropping-particle" : "", "family" : "Chentanez", "given" : "Nuttapong", "non-dropping-particle" : "", "parse-names" : false, "suffix" : "" }, { "dropping-particle" : "", "family" : "Kim", "given" : "Tae-Yong", "non-dropping-particle" : "", "parse-names" : false, "suffix" : "" } ], "container-title" : "ACM Transactions on Graphics", "id" : "ITEM-1", "issue" : "4", "issued" : { "date-parts" : [ [ "2014", "7", "27" ] ] }, "page" : "1-12", "publisher" : "ACM", "title" : "Unified particle physics for real-time applications", "type" : "article-journal", "volume" : "33" }, "uris" : [ "http://www.mendeley.com/documents/?uuid=12b51487-4c3f-3b82-b38b-fff8580036c8" ] } ], "mendeley" : { "formattedCitation" : "[32]", "plainTextFormattedCitation" : "[32]", "previouslyFormattedCitation" : "[32]" }, "properties" : { "noteIndex" : 0 }, "schema" : "https://github.com/citation-style-language/schema/raw/master/csl-citation.json" }</w:instrText>
+      </w:r>
+      <w:r>
+        <w:rPr>
+          <w:rFonts w:ascii="Times New Roman" w:eastAsia="宋体" w:hAnsi="Times New Roman" w:cs="Times New Roman"/>
+          <w:kern w:val="2"/>
+          <w:sz w:val="21"/>
+          <w:szCs w:val="21"/>
+        </w:rPr>
+        <w:fldChar w:fldCharType="separate"/>
+      </w:r>
+      <w:r>
+        <w:rPr>
+          <w:rFonts w:ascii="Times New Roman" w:eastAsia="宋体" w:hAnsi="Times New Roman" w:cs="Times New Roman"/>
+          <w:noProof/>
+          <w:kern w:val="2"/>
+          <w:sz w:val="21"/>
+          <w:szCs w:val="21"/>
+        </w:rPr>
+        <w:t>[32]</w:t>
+      </w:r>
+      <w:r>
+        <w:rPr>
+          <w:rFonts w:ascii="Times New Roman" w:eastAsia="宋体" w:hAnsi="Times New Roman" w:cs="Times New Roman"/>
+          <w:kern w:val="2"/>
+          <w:sz w:val="21"/>
+          <w:szCs w:val="21"/>
+        </w:rPr>
+        <w:fldChar w:fldCharType="end"/>
+      </w:r>
+      <w:r>
+        <w:rPr>
+          <w:rFonts w:ascii="Times New Roman" w:eastAsia="宋体" w:hAnsi="Times New Roman" w:cs="Times New Roman" w:hint="eastAsia"/>
+          <w:kern w:val="2"/>
+          <w:sz w:val="21"/>
+          <w:szCs w:val="21"/>
+        </w:rPr>
+        <w:t>。这种方法更容易实现流体和刚体之间的双路交互（</w:t>
+      </w:r>
+      <w:r>
+        <w:rPr>
+          <w:rFonts w:ascii="Times New Roman" w:eastAsia="宋体" w:hAnsi="Times New Roman" w:cs="Times New Roman" w:hint="eastAsia"/>
+          <w:kern w:val="2"/>
+          <w:sz w:val="21"/>
+          <w:szCs w:val="21"/>
+        </w:rPr>
+        <w:t>Two</w:t>
+      </w:r>
+      <w:r>
+        <w:rPr>
+          <w:rFonts w:ascii="Times New Roman" w:eastAsia="宋体" w:hAnsi="Times New Roman" w:cs="Times New Roman"/>
+          <w:kern w:val="2"/>
+          <w:sz w:val="21"/>
+          <w:szCs w:val="21"/>
+        </w:rPr>
+        <w:t>-way coupling</w:t>
+      </w:r>
+      <w:r>
+        <w:rPr>
+          <w:rFonts w:ascii="Times New Roman" w:eastAsia="宋体" w:hAnsi="Times New Roman" w:cs="Times New Roman" w:hint="eastAsia"/>
+          <w:kern w:val="2"/>
+          <w:sz w:val="21"/>
+          <w:szCs w:val="21"/>
+        </w:rPr>
+        <w:t>），实现刚体在流体冲击下移动的效果。</w:t>
+      </w:r>
+    </w:p>
+    <w:p>
+      <w:pPr>
+        <w:rPr>
+          <w:rFonts w:ascii="Times New Roman" w:eastAsia="宋体" w:hAnsi="Times New Roman" w:cs="Times New Roman" w:hint="eastAsia"/>
+          <w:kern w:val="2"/>
+          <w:sz w:val="21"/>
+          <w:szCs w:val="21"/>
+        </w:rPr>
+      </w:pPr>
+      <w:r>
+        <w:rPr>
+          <w:rFonts w:ascii="Times New Roman" w:eastAsia="宋体" w:hAnsi="Times New Roman" w:cs="Times New Roman" w:hint="eastAsia"/>
+          <w:kern w:val="2"/>
+          <w:sz w:val="21"/>
+          <w:szCs w:val="21"/>
+        </w:rPr>
+        <w:t>2.4.2</w:t>
+      </w:r>
+      <w:r>
+        <w:rPr>
+          <w:rFonts w:ascii="Times New Roman" w:eastAsia="宋体" w:hAnsi="Times New Roman" w:cs="Times New Roman"/>
+          <w:kern w:val="2"/>
+          <w:sz w:val="21"/>
+          <w:szCs w:val="21"/>
+        </w:rPr>
+        <w:t xml:space="preserve"> CUDA</w:t>
+      </w:r>
+      <w:r>
+        <w:rPr>
+          <w:rFonts w:ascii="Times New Roman" w:eastAsia="宋体" w:hAnsi="Times New Roman" w:cs="Times New Roman" w:hint="eastAsia"/>
+          <w:kern w:val="2"/>
+          <w:sz w:val="21"/>
+          <w:szCs w:val="21"/>
+        </w:rPr>
+        <w:t>并行计算</w:t>
+      </w:r>
+    </w:p>
+    <w:p>
+      <w:pPr>
+        <w:rPr>
           <w:lang w:val="x-none"/>
         </w:rPr>
-        <w:t>是一个二阶积分方法，它的引入总误差正比于时间步长的平方，能给出相比欧拉方法等一阶方法更小的误差。</w:t>
-      </w:r>
+      </w:pPr>
       <w:r>
         <w:rPr>
           <w:lang w:val="x-none"/>
@@ -33782,7 +36306,7 @@
             <v:path o:extrusionok="f" gradientshapeok="t" o:connecttype="rect"/>
             <o:lock v:ext="edit" aspectratio="t"/>
           </v:shapetype>
-          <v:shape id="_x0000_i1113" type="#_x0000_t75" style="width:7pt;height:16pt" equationxml="&lt;">
+          <v:shape id="_x0000_i1025" type="#_x0000_t75" style="width:6.9pt;height:15.9pt" equationxml="&lt;">
             <v:imagedata r:id="rId17" o:title="" chromakey="white"/>
           </v:shape>
         </w:pict>
@@ -33828,10 +36352,10 @@
           <w:position w:val="-6"/>
         </w:rPr>
         <w:object w:dxaOrig="195" w:dyaOrig="345" w14:anchorId="1753F195">
-          <v:shape id="_x0000_i1114" type="#_x0000_t75" style="width:10pt;height:17.5pt" o:ole="">
+          <v:shape id="_x0000_i1026" type="#_x0000_t75" style="width:9.9pt;height:17.55pt" o:ole="">
             <v:imagedata r:id="rId18" o:title=""/>
           </v:shape>
-          <o:OLEObject Type="Embed" ProgID="Equation.3" ShapeID="_x0000_i1114" DrawAspect="Content" ObjectID="_1589394317" r:id="rId19"/>
+          <o:OLEObject Type="Embed" ProgID="Equation.3" ShapeID="_x0000_i1026" DrawAspect="Content" ObjectID="_1589457327" r:id="rId19"/>
         </w:object>
       </w:r>
       <w:r>
@@ -33845,7 +36369,7 @@
           <w:position w:val="-6"/>
         </w:rPr>
         <w:pict w14:anchorId="0A679F06">
-          <v:shape id="_x0000_i1115" type="#_x0000_t75" style="width:10pt;height:16pt" equationxml="&lt;">
+          <v:shape id="_x0000_i1027" type="#_x0000_t75" style="width:9.9pt;height:15.9pt" equationxml="&lt;">
             <v:imagedata r:id="rId20" o:title="" chromakey="white"/>
           </v:shape>
         </w:pict>
@@ -33963,7 +36487,7 @@
           <w:rFonts w:ascii="Arial" w:eastAsia="黑体" w:hAnsi="Arial" w:cs="Arial"/>
         </w:rPr>
         <w:pict w14:anchorId="444C5E01">
-          <v:shape id="_x0000_i1116" type="#_x0000_t75" style="width:7pt;height:16pt" equationxml="&lt;">
+          <v:shape id="_x0000_i1028" type="#_x0000_t75" style="width:6.9pt;height:15.9pt" equationxml="&lt;">
             <v:imagedata r:id="rId17" o:title="" chromakey="white"/>
           </v:shape>
         </w:pict>
@@ -34398,10 +36922,10 @@
                 <w:position w:val="-6"/>
               </w:rPr>
               <w:object w:dxaOrig="195" w:dyaOrig="345" w14:anchorId="40BF2860">
-                <v:shape id="_x0000_i1117" type="#_x0000_t75" style="width:10pt;height:17.5pt" o:ole="">
+                <v:shape id="_x0000_i1029" type="#_x0000_t75" style="width:9.9pt;height:17.55pt" o:ole="">
                   <v:imagedata r:id="rId18" o:title=""/>
                 </v:shape>
-                <o:OLEObject Type="Embed" ProgID="Equation.3" ShapeID="_x0000_i1117" DrawAspect="Content" ObjectID="_1589394318" r:id="rId21"/>
+                <o:OLEObject Type="Embed" ProgID="Equation.3" ShapeID="_x0000_i1029" DrawAspect="Content" ObjectID="_1589457328" r:id="rId21"/>
               </w:object>
             </w:r>
           </w:p>
@@ -35436,10 +37960,10 @@
                 <w:position w:val="-6"/>
               </w:rPr>
               <w:object w:dxaOrig="195" w:dyaOrig="345" w14:anchorId="007CC6D1">
-                <v:shape id="_x0000_i1118" type="#_x0000_t75" style="width:10pt;height:17.5pt" o:ole="">
+                <v:shape id="_x0000_i1030" type="#_x0000_t75" style="width:9.9pt;height:17.55pt" o:ole="">
                   <v:imagedata r:id="rId18" o:title=""/>
                 </v:shape>
-                <o:OLEObject Type="Embed" ProgID="Equation.3" ShapeID="_x0000_i1118" DrawAspect="Content" ObjectID="_1589394319" r:id="rId22"/>
+                <o:OLEObject Type="Embed" ProgID="Equation.3" ShapeID="_x0000_i1030" DrawAspect="Content" ObjectID="_1589457329" r:id="rId22"/>
               </w:object>
             </w:r>
           </w:p>
@@ -36188,7 +38712,7 @@
           <w:szCs w:val="18"/>
         </w:rPr>
         <w:pict w14:anchorId="4DE3EE88">
-          <v:shape id="_x0000_i1119" type="#_x0000_t75" style="width:6pt;height:16pt" equationxml="&lt;">
+          <v:shape id="_x0000_i1031" type="#_x0000_t75" style="width:6pt;height:15.9pt" equationxml="&lt;">
             <v:imagedata r:id="rId24" o:title="" chromakey="white"/>
           </v:shape>
         </w:pict>
@@ -36210,10 +38734,10 @@
           <w:position w:val="-6"/>
         </w:rPr>
         <w:object w:dxaOrig="195" w:dyaOrig="345" w14:anchorId="3C42B07F">
-          <v:shape id="_x0000_i1120" type="#_x0000_t75" style="width:10pt;height:17.5pt" o:ole="">
+          <v:shape id="_x0000_i1032" type="#_x0000_t75" style="width:9.9pt;height:17.55pt" o:ole="">
             <v:imagedata r:id="rId25" o:title=""/>
           </v:shape>
-          <o:OLEObject Type="Embed" ProgID="Equation.3" ShapeID="_x0000_i1120" DrawAspect="Content" ObjectID="_1589394320" r:id="rId26"/>
+          <o:OLEObject Type="Embed" ProgID="Equation.3" ShapeID="_x0000_i1032" DrawAspect="Content" ObjectID="_1589457330" r:id="rId26"/>
         </w:object>
       </w:r>
       <w:r>
@@ -36319,7 +38843,7 @@
           <w:position w:val="-8"/>
         </w:rPr>
         <w:pict w14:anchorId="6579DC50">
-          <v:shape id="_x0000_i1121" type="#_x0000_t75" style="width:6pt;height:16pt" equationxml="&lt;">
+          <v:shape id="_x0000_i1033" type="#_x0000_t75" style="width:6pt;height:15.9pt" equationxml="&lt;">
             <v:imagedata r:id="rId24" o:title="" chromakey="white"/>
           </v:shape>
         </w:pict>
@@ -36335,10 +38859,10 @@
           <w:position w:val="-6"/>
         </w:rPr>
         <w:object w:dxaOrig="195" w:dyaOrig="345" w14:anchorId="0F05E3A6">
-          <v:shape id="_x0000_i1122" type="#_x0000_t75" style="width:10pt;height:17.5pt" o:ole="">
+          <v:shape id="_x0000_i1034" type="#_x0000_t75" style="width:9.9pt;height:17.55pt" o:ole="">
             <v:imagedata r:id="rId25" o:title=""/>
           </v:shape>
-          <o:OLEObject Type="Embed" ProgID="Equation.3" ShapeID="_x0000_i1122" DrawAspect="Content" ObjectID="_1589394321" r:id="rId27"/>
+          <o:OLEObject Type="Embed" ProgID="Equation.3" ShapeID="_x0000_i1034" DrawAspect="Content" ObjectID="_1589457331" r:id="rId27"/>
         </w:object>
       </w:r>
       <w:r>
@@ -36364,7 +38888,7 @@
           <w:position w:val="-6"/>
         </w:rPr>
         <w:pict w14:anchorId="6FFB1112">
-          <v:shape id="_x0000_i1123" type="#_x0000_t75" style="width:10pt;height:16pt" equationxml="&lt;">
+          <v:shape id="_x0000_i1035" type="#_x0000_t75" style="width:9.9pt;height:15.9pt" equationxml="&lt;">
             <v:imagedata r:id="rId20" o:title="" chromakey="white"/>
           </v:shape>
         </w:pict>
@@ -36380,10 +38904,10 @@
           <w:position w:val="-6"/>
         </w:rPr>
         <w:object w:dxaOrig="195" w:dyaOrig="345" w14:anchorId="0DCAE178">
-          <v:shape id="_x0000_i1124" type="#_x0000_t75" style="width:10pt;height:17.5pt" o:ole="">
+          <v:shape id="_x0000_i1036" type="#_x0000_t75" style="width:9.9pt;height:17.55pt" o:ole="">
             <v:imagedata r:id="rId25" o:title=""/>
           </v:shape>
-          <o:OLEObject Type="Embed" ProgID="Equation.3" ShapeID="_x0000_i1124" DrawAspect="Content" ObjectID="_1589394322" r:id="rId28"/>
+          <o:OLEObject Type="Embed" ProgID="Equation.3" ShapeID="_x0000_i1036" DrawAspect="Content" ObjectID="_1589457332" r:id="rId28"/>
         </w:object>
       </w:r>
       <w:r>
@@ -36415,7 +38939,7 @@
           <w:position w:val="-6"/>
         </w:rPr>
         <w:pict w14:anchorId="3B386ADF">
-          <v:shape id="_x0000_i1125" type="#_x0000_t75" style="width:7pt;height:16pt" equationxml="&lt;">
+          <v:shape id="_x0000_i1037" type="#_x0000_t75" style="width:6.9pt;height:15.9pt" equationxml="&lt;">
             <v:imagedata r:id="rId17" o:title="" chromakey="white"/>
           </v:shape>
         </w:pict>
@@ -36431,10 +38955,10 @@
           <w:position w:val="-6"/>
         </w:rPr>
         <w:object w:dxaOrig="195" w:dyaOrig="345" w14:anchorId="7E68C247">
-          <v:shape id="_x0000_i1126" type="#_x0000_t75" style="width:10pt;height:17.5pt" o:ole="">
+          <v:shape id="_x0000_i1038" type="#_x0000_t75" style="width:9.9pt;height:17.55pt" o:ole="">
             <v:imagedata r:id="rId25" o:title=""/>
           </v:shape>
-          <o:OLEObject Type="Embed" ProgID="Equation.3" ShapeID="_x0000_i1126" DrawAspect="Content" ObjectID="_1589394323" r:id="rId29"/>
+          <o:OLEObject Type="Embed" ProgID="Equation.3" ShapeID="_x0000_i1038" DrawAspect="Content" ObjectID="_1589457333" r:id="rId29"/>
         </w:object>
       </w:r>
       <w:r>
@@ -38910,6 +41434,7 @@
           <w:rFonts w:ascii="Times New Roman" w:hAnsi="Times New Roman" w:cs="Times New Roman"/>
           <w:noProof/>
           <w:sz w:val="20"/>
+          <w:szCs w:val="24"/>
         </w:rPr>
       </w:pPr>
       <w:r>
@@ -38950,6 +41475,170 @@
           <w:szCs w:val="24"/>
         </w:rPr>
         <w:t>, no. September, pp. 1–12, 2013.</w:t>
+      </w:r>
+    </w:p>
+    <w:p>
+      <w:pPr>
+        <w:widowControl w:val="0"/>
+        <w:autoSpaceDE w:val="0"/>
+        <w:autoSpaceDN w:val="0"/>
+        <w:adjustRightInd w:val="0"/>
+        <w:spacing w:line="240" w:lineRule="exact"/>
+        <w:ind w:left="640" w:hanging="640"/>
+        <w:rPr>
+          <w:rFonts w:ascii="Times New Roman" w:hAnsi="Times New Roman" w:cs="Times New Roman"/>
+          <w:noProof/>
+          <w:sz w:val="20"/>
+          <w:szCs w:val="24"/>
+        </w:rPr>
+      </w:pPr>
+      <w:r>
+        <w:rPr>
+          <w:rFonts w:ascii="Times New Roman" w:hAnsi="Times New Roman" w:cs="Times New Roman"/>
+          <w:noProof/>
+          <w:sz w:val="20"/>
+          <w:szCs w:val="24"/>
+        </w:rPr>
+        <w:t>[30]</w:t>
+      </w:r>
+      <w:r>
+        <w:rPr>
+          <w:rFonts w:ascii="Times New Roman" w:hAnsi="Times New Roman" w:cs="Times New Roman"/>
+          <w:noProof/>
+          <w:sz w:val="20"/>
+          <w:szCs w:val="24"/>
+        </w:rPr>
+        <w:tab/>
+        <w:t xml:space="preserve">T. Tajima, “Plasma physics via computer simulation,” </w:t>
+      </w:r>
+      <w:r>
+        <w:rPr>
+          <w:rFonts w:ascii="Times New Roman" w:hAnsi="Times New Roman" w:cs="Times New Roman"/>
+          <w:i/>
+          <w:iCs/>
+          <w:noProof/>
+          <w:sz w:val="20"/>
+          <w:szCs w:val="24"/>
+        </w:rPr>
+        <w:t>Comput. Phys. Commun.</w:t>
+      </w:r>
+      <w:r>
+        <w:rPr>
+          <w:rFonts w:ascii="Times New Roman" w:hAnsi="Times New Roman" w:cs="Times New Roman"/>
+          <w:noProof/>
+          <w:sz w:val="20"/>
+          <w:szCs w:val="24"/>
+        </w:rPr>
+        <w:t>, vol. 42, no. 1, pp. 151–152, 1986.</w:t>
+      </w:r>
+    </w:p>
+    <w:p>
+      <w:pPr>
+        <w:widowControl w:val="0"/>
+        <w:autoSpaceDE w:val="0"/>
+        <w:autoSpaceDN w:val="0"/>
+        <w:adjustRightInd w:val="0"/>
+        <w:spacing w:line="240" w:lineRule="exact"/>
+        <w:ind w:left="640" w:hanging="640"/>
+        <w:rPr>
+          <w:rFonts w:ascii="Times New Roman" w:hAnsi="Times New Roman" w:cs="Times New Roman"/>
+          <w:noProof/>
+          <w:sz w:val="20"/>
+          <w:szCs w:val="24"/>
+        </w:rPr>
+      </w:pPr>
+      <w:r>
+        <w:rPr>
+          <w:rFonts w:ascii="Times New Roman" w:hAnsi="Times New Roman" w:cs="Times New Roman"/>
+          <w:noProof/>
+          <w:sz w:val="20"/>
+          <w:szCs w:val="24"/>
+        </w:rPr>
+        <w:t>[31]</w:t>
+      </w:r>
+      <w:r>
+        <w:rPr>
+          <w:rFonts w:ascii="Times New Roman" w:hAnsi="Times New Roman" w:cs="Times New Roman"/>
+          <w:noProof/>
+          <w:sz w:val="20"/>
+          <w:szCs w:val="24"/>
+        </w:rPr>
+        <w:tab/>
+        <w:t xml:space="preserve">H. Schechter and R. Bridson, “Ghost SPH for animating water,” </w:t>
+      </w:r>
+      <w:r>
+        <w:rPr>
+          <w:rFonts w:ascii="Times New Roman" w:hAnsi="Times New Roman" w:cs="Times New Roman"/>
+          <w:i/>
+          <w:iCs/>
+          <w:noProof/>
+          <w:sz w:val="20"/>
+          <w:szCs w:val="24"/>
+        </w:rPr>
+        <w:t>ACM Trans. Graph.</w:t>
+      </w:r>
+      <w:r>
+        <w:rPr>
+          <w:rFonts w:ascii="Times New Roman" w:hAnsi="Times New Roman" w:cs="Times New Roman"/>
+          <w:noProof/>
+          <w:sz w:val="20"/>
+          <w:szCs w:val="24"/>
+        </w:rPr>
+        <w:t>, vol. 31, no. 4, pp. 1–8, Jul. 2012.</w:t>
+      </w:r>
+    </w:p>
+    <w:p>
+      <w:pPr>
+        <w:widowControl w:val="0"/>
+        <w:autoSpaceDE w:val="0"/>
+        <w:autoSpaceDN w:val="0"/>
+        <w:adjustRightInd w:val="0"/>
+        <w:spacing w:line="240" w:lineRule="exact"/>
+        <w:ind w:left="640" w:hanging="640"/>
+        <w:rPr>
+          <w:rFonts w:ascii="Times New Roman" w:hAnsi="Times New Roman" w:cs="Times New Roman"/>
+          <w:noProof/>
+          <w:sz w:val="20"/>
+        </w:rPr>
+      </w:pPr>
+      <w:r>
+        <w:rPr>
+          <w:rFonts w:ascii="Times New Roman" w:hAnsi="Times New Roman" w:cs="Times New Roman"/>
+          <w:noProof/>
+          <w:sz w:val="20"/>
+          <w:szCs w:val="24"/>
+        </w:rPr>
+        <w:t>[32]</w:t>
+      </w:r>
+      <w:r>
+        <w:rPr>
+          <w:rFonts w:ascii="Times New Roman" w:hAnsi="Times New Roman" w:cs="Times New Roman"/>
+          <w:noProof/>
+          <w:sz w:val="20"/>
+          <w:szCs w:val="24"/>
+        </w:rPr>
+        <w:tab/>
+        <w:t xml:space="preserve">M. Macklin, M. Müller, N. Chentanez, and T.-Y. Kim, “Unified particle physics for real-time applications,” </w:t>
+      </w:r>
+      <w:r>
+        <w:rPr>
+          <w:rFonts w:ascii="Times New Roman" w:hAnsi="Times New Roman" w:cs="Times New Roman"/>
+          <w:i/>
+          <w:iCs/>
+          <w:noProof/>
+          <w:sz w:val="20"/>
+          <w:szCs w:val="24"/>
+        </w:rPr>
+        <w:t>ACM Trans. Graph.</w:t>
+      </w:r>
+      <w:r>
+        <w:rPr>
+          <w:rFonts w:ascii="Times New Roman" w:hAnsi="Times New Roman" w:cs="Times New Roman"/>
+          <w:noProof/>
+          <w:sz w:val="20"/>
+          <w:szCs w:val="24"/>
+        </w:rPr>
+        <w:t>, vol. 33, no. 4, pp. 1–12, Jul. 2014.</w:t>
       </w:r>
     </w:p>
     <w:p>
@@ -39111,16 +41800,7 @@
         <w:szCs w:val="24"/>
         <w:lang w:val="zh-CN"/>
       </w:rPr>
-      <w:t>II</w:t>
-    </w:r>
-    <w:r>
-      <w:rPr>
-        <w:noProof/>
-        <w:sz w:val="24"/>
-        <w:szCs w:val="24"/>
-        <w:lang w:val="zh-CN"/>
-      </w:rPr>
-      <w:t>I</w:t>
+      <w:t>III</w:t>
     </w:r>
     <w:r>
       <w:rPr>
@@ -39187,7 +41867,7 @@
         <w:sz w:val="24"/>
         <w:szCs w:val="24"/>
       </w:rPr>
-      <w:t>25</w:t>
+      <w:t>27</w:t>
     </w:r>
     <w:r>
       <w:rPr>
@@ -43296,7 +45976,7 @@
 </file>
 
 <file path=customXml/itemProps1.xml><?xml version="1.0" encoding="utf-8"?>
-<ds:datastoreItem xmlns:ds="http://schemas.openxmlformats.org/officeDocument/2006/customXml" ds:itemID="{2B1156C3-1F31-41A0-97CC-978D17DDF421}">
+<ds:datastoreItem xmlns:ds="http://schemas.openxmlformats.org/officeDocument/2006/customXml" ds:itemID="{3C2ED8B0-54FB-4239-9068-8B50C13D9D90}">
   <ds:schemaRefs>
     <ds:schemaRef ds:uri="http://schemas.openxmlformats.org/officeDocument/2006/bibliography"/>
   </ds:schemaRefs>

</xml_diff>